<commit_message>
Report of sections 1 and 2 completed
</commit_message>
<xml_diff>
--- a/Session-04/Report/BioSigLab_Report4.docx
+++ b/Session-04/Report/BioSigLab_Report4.docx
@@ -1,6 +1,6 @@
 
 <file path=word/document.xml><?xml version="1.0" encoding="utf-8"?>
-<w:document xmlns:wpc="http://schemas.microsoft.com/office/word/2010/wordprocessingCanvas" xmlns:cx="http://schemas.microsoft.com/office/drawing/2014/chartex" xmlns:cx1="http://schemas.microsoft.com/office/drawing/2015/9/8/chartex" xmlns:cx2="http://schemas.microsoft.com/office/drawing/2015/10/21/chartex" xmlns:cx3="http://schemas.microsoft.com/office/drawing/2016/5/9/chartex" xmlns:cx4="http://schemas.microsoft.com/office/drawing/2016/5/10/chartex" xmlns:cx5="http://schemas.microsoft.com/office/drawing/2016/5/11/chartex" xmlns:cx6="http://schemas.microsoft.com/office/drawing/2016/5/12/chartex" xmlns:cx7="http://schemas.microsoft.com/office/drawing/2016/5/13/chartex" xmlns:cx8="http://schemas.microsoft.com/office/drawing/2016/5/14/chartex" xmlns:mc="http://schemas.openxmlformats.org/markup-compatibility/2006" xmlns:aink="http://schemas.microsoft.com/office/drawing/2016/ink" xmlns:am3d="http://schemas.microsoft.com/office/drawing/2017/model3d" xmlns:o="urn:schemas-microsoft-com:office:office" xmlns:oel="http://schemas.microsoft.com/office/2019/extlst" xmlns:r="http://schemas.openxmlformats.org/officeDocument/2006/relationships" xmlns:m="http://schemas.openxmlformats.org/officeDocument/2006/math" xmlns:v="urn:schemas-microsoft-com:vml" xmlns:wp14="http://schemas.microsoft.com/office/word/2010/wordprocessingDrawing" xmlns:wp="http://schemas.openxmlformats.org/drawingml/2006/wordprocessingDrawing" xmlns:w10="urn:schemas-microsoft-com:office:word" xmlns:w="http://schemas.openxmlformats.org/wordprocessingml/2006/main" xmlns:w14="http://schemas.microsoft.com/office/word/2010/wordml" xmlns:w15="http://schemas.microsoft.com/office/word/2012/wordml" xmlns:w16cex="http://schemas.microsoft.com/office/word/2018/wordml/cex" xmlns:w16cid="http://schemas.microsoft.com/office/word/2016/wordml/cid" xmlns:w16="http://schemas.microsoft.com/office/word/2018/wordml" xmlns:w16du="http://schemas.microsoft.com/office/word/2023/wordml/word16du" xmlns:w16sdtdh="http://schemas.microsoft.com/office/word/2020/wordml/sdtdatahash" xmlns:w16se="http://schemas.microsoft.com/office/word/2015/wordml/symex" xmlns:wpg="http://schemas.microsoft.com/office/word/2010/wordprocessingGroup" xmlns:wpi="http://schemas.microsoft.com/office/word/2010/wordprocessingInk" xmlns:wne="http://schemas.microsoft.com/office/word/2006/wordml" xmlns:wps="http://schemas.microsoft.com/office/word/2010/wordprocessingShape" mc:Ignorable="w14 w15 w16se w16cid w16 w16cex w16sdtdh w16du wp14">
+<w:document xmlns:wpc="http://schemas.microsoft.com/office/word/2010/wordprocessingCanvas" xmlns:cx="http://schemas.microsoft.com/office/drawing/2014/chartex" xmlns:cx1="http://schemas.microsoft.com/office/drawing/2015/9/8/chartex" xmlns:cx2="http://schemas.microsoft.com/office/drawing/2015/10/21/chartex" xmlns:cx3="http://schemas.microsoft.com/office/drawing/2016/5/9/chartex" xmlns:cx4="http://schemas.microsoft.com/office/drawing/2016/5/10/chartex" xmlns:cx5="http://schemas.microsoft.com/office/drawing/2016/5/11/chartex" xmlns:cx6="http://schemas.microsoft.com/office/drawing/2016/5/12/chartex" xmlns:cx7="http://schemas.microsoft.com/office/drawing/2016/5/13/chartex" xmlns:cx8="http://schemas.microsoft.com/office/drawing/2016/5/14/chartex" xmlns:mc="http://schemas.openxmlformats.org/markup-compatibility/2006" xmlns:aink="http://schemas.microsoft.com/office/drawing/2016/ink" xmlns:am3d="http://schemas.microsoft.com/office/drawing/2017/model3d" xmlns:o="urn:schemas-microsoft-com:office:office" xmlns:oel="http://schemas.microsoft.com/office/2019/extlst" xmlns:r="http://schemas.openxmlformats.org/officeDocument/2006/relationships" xmlns:m="http://schemas.openxmlformats.org/officeDocument/2006/math" xmlns:v="urn:schemas-microsoft-com:vml" xmlns:wp14="http://schemas.microsoft.com/office/word/2010/wordprocessingDrawing" xmlns:wp="http://schemas.openxmlformats.org/drawingml/2006/wordprocessingDrawing" xmlns:w10="urn:schemas-microsoft-com:office:word" xmlns:w="http://schemas.openxmlformats.org/wordprocessingml/2006/main" xmlns:w14="http://schemas.microsoft.com/office/word/2010/wordml" xmlns:w15="http://schemas.microsoft.com/office/word/2012/wordml" xmlns:w16cex="http://schemas.microsoft.com/office/word/2018/wordml/cex" xmlns:w16cid="http://schemas.microsoft.com/office/word/2016/wordml/cid" xmlns:w16="http://schemas.microsoft.com/office/word/2018/wordml" xmlns:w16sdtdh="http://schemas.microsoft.com/office/word/2020/wordml/sdtdatahash" xmlns:w16se="http://schemas.microsoft.com/office/word/2015/wordml/symex" xmlns:wpg="http://schemas.microsoft.com/office/word/2010/wordprocessingGroup" xmlns:wpi="http://schemas.microsoft.com/office/word/2010/wordprocessingInk" xmlns:wne="http://schemas.microsoft.com/office/word/2006/wordml" xmlns:wps="http://schemas.microsoft.com/office/word/2010/wordprocessingShape" mc:Ignorable="w14 w15 w16se w16cid w16 w16cex w16sdtdh wp14">
   <w:body>
     <w:sdt>
       <w:sdtPr>
@@ -146,7 +146,7 @@
                                     <w:tag w:val=""/>
                                     <w:id w:val="-650599894"/>
                                     <w:dataBinding w:prefixMappings="xmlns:ns0='http://schemas.microsoft.com/office/2006/coverPageProps' " w:xpath="/ns0:CoverPageProperties[1]/ns0:PublishDate[1]" w:storeItemID="{55AF091B-3C7A-41E3-B477-F2FDAA23CFDA}"/>
-                                    <w:date w:fullDate="2024-04-17T00:00:00Z">
+                                    <w:date w:fullDate="2024-04-23T00:00:00Z">
                                       <w:dateFormat w:val="M/d/yyyy"/>
                                       <w:lid w:val="en-US"/>
                                       <w:storeMappedDataAs w:val="dateTime"/>
@@ -170,7 +170,7 @@
                                           <w:sz w:val="28"/>
                                           <w:szCs w:val="28"/>
                                         </w:rPr>
-                                        <w:t>4/17/2024</w:t>
+                                        <w:t>4/23/2024</w:t>
                                       </w:r>
                                     </w:p>
                                   </w:sdtContent>
@@ -3458,7 +3458,7 @@
                               <w:tag w:val=""/>
                               <w:id w:val="-650599894"/>
                               <w:dataBinding w:prefixMappings="xmlns:ns0='http://schemas.microsoft.com/office/2006/coverPageProps' " w:xpath="/ns0:CoverPageProperties[1]/ns0:PublishDate[1]" w:storeItemID="{55AF091B-3C7A-41E3-B477-F2FDAA23CFDA}"/>
-                              <w:date w:fullDate="2024-04-17T00:00:00Z">
+                              <w:date w:fullDate="2024-04-23T00:00:00Z">
                                 <w:dateFormat w:val="M/d/yyyy"/>
                                 <w:lid w:val="en-US"/>
                                 <w:storeMappedDataAs w:val="dateTime"/>
@@ -3482,7 +3482,7 @@
                                     <w:sz w:val="28"/>
                                     <w:szCs w:val="28"/>
                                   </w:rPr>
-                                  <w:t>4/17/2024</w:t>
+                                  <w:t>4/23/2024</w:t>
                                 </w:r>
                               </w:p>
                             </w:sdtContent>
@@ -4322,7 +4322,7 @@
           <w:r>
             <w:fldChar w:fldCharType="separate"/>
           </w:r>
-          <w:hyperlink w:anchor="_Toc164240829" w:history="1">
+          <w:hyperlink w:anchor="_Toc164801380" w:history="1">
             <w:r>
               <w:rPr>
                 <w:rStyle w:val="Hyperlink"/>
@@ -4352,7 +4352,7 @@
                 <w:noProof/>
                 <w:webHidden/>
               </w:rPr>
-              <w:instrText xml:space="preserve"> PAGEREF _Toc164240829 \h </w:instrText>
+              <w:instrText xml:space="preserve"> PAGEREF _Toc164801380 \h </w:instrText>
             </w:r>
             <w:r>
               <w:rPr>
@@ -4373,6 +4373,662 @@
                 <w:webHidden/>
               </w:rPr>
               <w:t>2</w:t>
+            </w:r>
+            <w:r>
+              <w:rPr>
+                <w:noProof/>
+                <w:webHidden/>
+              </w:rPr>
+              <w:fldChar w:fldCharType="end"/>
+            </w:r>
+          </w:hyperlink>
+        </w:p>
+        <w:p>
+          <w:pPr>
+            <w:pStyle w:val="TOC2"/>
+            <w:rPr>
+              <w:rFonts w:eastAsiaTheme="minorEastAsia"/>
+              <w:noProof/>
+            </w:rPr>
+          </w:pPr>
+          <w:hyperlink w:anchor="_Toc164801381" w:history="1">
+            <w:r>
+              <w:rPr>
+                <w:rStyle w:val="Hyperlink"/>
+                <w:rFonts w:cs="B Shiraz"/>
+                <w:noProof/>
+                <w:rtl/>
+                <w:lang w:bidi="fa-IR"/>
+              </w:rPr>
+              <w:t>الف) پاسخ م</w:t>
+            </w:r>
+            <w:r>
+              <w:rPr>
+                <w:rStyle w:val="Hyperlink"/>
+                <w:rFonts w:cs="B Shiraz" w:hint="cs"/>
+                <w:noProof/>
+                <w:rtl/>
+                <w:lang w:bidi="fa-IR"/>
+              </w:rPr>
+              <w:t>ی</w:t>
+            </w:r>
+            <w:r>
+              <w:rPr>
+                <w:rStyle w:val="Hyperlink"/>
+                <w:rFonts w:cs="B Shiraz"/>
+                <w:noProof/>
+                <w:rtl/>
+                <w:lang w:bidi="fa-IR"/>
+              </w:rPr>
+              <w:t>انگ</w:t>
+            </w:r>
+            <w:r>
+              <w:rPr>
+                <w:rStyle w:val="Hyperlink"/>
+                <w:rFonts w:cs="B Shiraz" w:hint="cs"/>
+                <w:noProof/>
+                <w:rtl/>
+                <w:lang w:bidi="fa-IR"/>
+              </w:rPr>
+              <w:t>ی</w:t>
+            </w:r>
+            <w:r>
+              <w:rPr>
+                <w:rStyle w:val="Hyperlink"/>
+                <w:rFonts w:cs="B Shiraz" w:hint="eastAsia"/>
+                <w:noProof/>
+                <w:rtl/>
+                <w:lang w:bidi="fa-IR"/>
+              </w:rPr>
+              <w:t>ن</w:t>
+            </w:r>
+            <w:r>
+              <w:rPr>
+                <w:rStyle w:val="Hyperlink"/>
+                <w:rFonts w:cs="B Shiraz"/>
+                <w:noProof/>
+                <w:rtl/>
+                <w:lang w:bidi="fa-IR"/>
+              </w:rPr>
+              <w:t xml:space="preserve"> برا</w:t>
+            </w:r>
+            <w:r>
+              <w:rPr>
+                <w:rStyle w:val="Hyperlink"/>
+                <w:rFonts w:cs="B Shiraz" w:hint="cs"/>
+                <w:noProof/>
+                <w:rtl/>
+                <w:lang w:bidi="fa-IR"/>
+              </w:rPr>
+              <w:t>ی</w:t>
+            </w:r>
+            <w:r>
+              <w:rPr>
+                <w:rStyle w:val="Hyperlink"/>
+                <w:rFonts w:cs="B Shiraz"/>
+                <w:noProof/>
+                <w:rtl/>
+                <w:lang w:bidi="fa-IR"/>
+              </w:rPr>
+              <w:t xml:space="preserve"> مقاد</w:t>
+            </w:r>
+            <w:r>
+              <w:rPr>
+                <w:rStyle w:val="Hyperlink"/>
+                <w:rFonts w:cs="B Shiraz" w:hint="cs"/>
+                <w:noProof/>
+                <w:rtl/>
+                <w:lang w:bidi="fa-IR"/>
+              </w:rPr>
+              <w:t>ی</w:t>
+            </w:r>
+            <w:r>
+              <w:rPr>
+                <w:rStyle w:val="Hyperlink"/>
+                <w:rFonts w:cs="B Shiraz" w:hint="eastAsia"/>
+                <w:noProof/>
+                <w:rtl/>
+                <w:lang w:bidi="fa-IR"/>
+              </w:rPr>
+              <w:t>ر</w:t>
+            </w:r>
+            <w:r>
+              <w:rPr>
+                <w:rStyle w:val="Hyperlink"/>
+                <w:rFonts w:cs="B Shiraz"/>
+                <w:noProof/>
+                <w:rtl/>
+                <w:lang w:bidi="fa-IR"/>
+              </w:rPr>
+              <w:t xml:space="preserve"> مختلف </w:t>
+            </w:r>
+            <w:r>
+              <w:rPr>
+                <w:rStyle w:val="Hyperlink"/>
+                <w:rFonts w:cs="B Shiraz"/>
+                <w:noProof/>
+                <w:lang w:bidi="fa-IR"/>
+              </w:rPr>
+              <w:t>N</w:t>
+            </w:r>
+            <w:r>
+              <w:rPr>
+                <w:noProof/>
+                <w:webHidden/>
+              </w:rPr>
+              <w:tab/>
+            </w:r>
+            <w:r>
+              <w:rPr>
+                <w:noProof/>
+                <w:webHidden/>
+              </w:rPr>
+              <w:fldChar w:fldCharType="begin"/>
+            </w:r>
+            <w:r>
+              <w:rPr>
+                <w:noProof/>
+                <w:webHidden/>
+              </w:rPr>
+              <w:instrText xml:space="preserve"> PAGEREF _Toc164801381 \h </w:instrText>
+            </w:r>
+            <w:r>
+              <w:rPr>
+                <w:noProof/>
+                <w:webHidden/>
+              </w:rPr>
+            </w:r>
+            <w:r>
+              <w:rPr>
+                <w:noProof/>
+                <w:webHidden/>
+              </w:rPr>
+              <w:fldChar w:fldCharType="separate"/>
+            </w:r>
+            <w:r>
+              <w:rPr>
+                <w:noProof/>
+                <w:webHidden/>
+              </w:rPr>
+              <w:t>2</w:t>
+            </w:r>
+            <w:r>
+              <w:rPr>
+                <w:noProof/>
+                <w:webHidden/>
+              </w:rPr>
+              <w:fldChar w:fldCharType="end"/>
+            </w:r>
+          </w:hyperlink>
+        </w:p>
+        <w:p>
+          <w:pPr>
+            <w:pStyle w:val="TOC2"/>
+            <w:rPr>
+              <w:rFonts w:eastAsiaTheme="minorEastAsia"/>
+              <w:noProof/>
+            </w:rPr>
+          </w:pPr>
+          <w:hyperlink w:anchor="_Toc164801382" w:history="1">
+            <w:r>
+              <w:rPr>
+                <w:rStyle w:val="Hyperlink"/>
+                <w:rFonts w:cs="B Shiraz"/>
+                <w:noProof/>
+                <w:rtl/>
+                <w:lang w:bidi="fa-IR"/>
+              </w:rPr>
+              <w:t xml:space="preserve">ب) </w:t>
+            </w:r>
+            <w:r>
+              <w:rPr>
+                <w:rStyle w:val="Hyperlink"/>
+                <w:rFonts w:cs="B Shiraz"/>
+                <w:noProof/>
+                <w:rtl/>
+              </w:rPr>
+              <w:t>ماكزيمم قدرمطلق دامنه سيگنال</w:t>
+            </w:r>
+            <w:r>
+              <w:rPr>
+                <w:noProof/>
+                <w:webHidden/>
+              </w:rPr>
+              <w:tab/>
+            </w:r>
+            <w:r>
+              <w:rPr>
+                <w:noProof/>
+                <w:webHidden/>
+              </w:rPr>
+              <w:fldChar w:fldCharType="begin"/>
+            </w:r>
+            <w:r>
+              <w:rPr>
+                <w:noProof/>
+                <w:webHidden/>
+              </w:rPr>
+              <w:instrText xml:space="preserve"> PAGEREF _Toc164801382 \h </w:instrText>
+            </w:r>
+            <w:r>
+              <w:rPr>
+                <w:noProof/>
+                <w:webHidden/>
+              </w:rPr>
+            </w:r>
+            <w:r>
+              <w:rPr>
+                <w:noProof/>
+                <w:webHidden/>
+              </w:rPr>
+              <w:fldChar w:fldCharType="separate"/>
+            </w:r>
+            <w:r>
+              <w:rPr>
+                <w:noProof/>
+                <w:webHidden/>
+              </w:rPr>
+              <w:t>3</w:t>
+            </w:r>
+            <w:r>
+              <w:rPr>
+                <w:noProof/>
+                <w:webHidden/>
+              </w:rPr>
+              <w:fldChar w:fldCharType="end"/>
+            </w:r>
+          </w:hyperlink>
+        </w:p>
+        <w:p>
+          <w:pPr>
+            <w:pStyle w:val="TOC2"/>
+            <w:rPr>
+              <w:rFonts w:eastAsiaTheme="minorEastAsia"/>
+              <w:noProof/>
+            </w:rPr>
+          </w:pPr>
+          <w:hyperlink w:anchor="_Toc164801383" w:history="1">
+            <w:r>
+              <w:rPr>
+                <w:rStyle w:val="Hyperlink"/>
+                <w:rFonts w:cs="B Shiraz"/>
+                <w:noProof/>
+                <w:rtl/>
+              </w:rPr>
+              <w:t>ج) خطا</w:t>
+            </w:r>
+            <w:r>
+              <w:rPr>
+                <w:rStyle w:val="Hyperlink"/>
+                <w:rFonts w:cs="B Shiraz" w:hint="cs"/>
+                <w:noProof/>
+                <w:rtl/>
+              </w:rPr>
+              <w:t>ی</w:t>
+            </w:r>
+            <w:r>
+              <w:rPr>
+                <w:rStyle w:val="Hyperlink"/>
+                <w:rFonts w:cs="B Shiraz"/>
+                <w:noProof/>
+                <w:rtl/>
+              </w:rPr>
+              <w:t xml:space="preserve"> </w:t>
+            </w:r>
+            <w:r>
+              <w:rPr>
+                <w:rStyle w:val="Hyperlink"/>
+                <w:rFonts w:cs="B Shiraz"/>
+                <w:noProof/>
+              </w:rPr>
+              <w:t>root mean square</w:t>
+            </w:r>
+            <w:r>
+              <w:rPr>
+                <w:noProof/>
+                <w:webHidden/>
+              </w:rPr>
+              <w:tab/>
+            </w:r>
+            <w:r>
+              <w:rPr>
+                <w:noProof/>
+                <w:webHidden/>
+              </w:rPr>
+              <w:fldChar w:fldCharType="begin"/>
+            </w:r>
+            <w:r>
+              <w:rPr>
+                <w:noProof/>
+                <w:webHidden/>
+              </w:rPr>
+              <w:instrText xml:space="preserve"> PAGEREF _Toc164801383 \h </w:instrText>
+            </w:r>
+            <w:r>
+              <w:rPr>
+                <w:noProof/>
+                <w:webHidden/>
+              </w:rPr>
+            </w:r>
+            <w:r>
+              <w:rPr>
+                <w:noProof/>
+                <w:webHidden/>
+              </w:rPr>
+              <w:fldChar w:fldCharType="separate"/>
+            </w:r>
+            <w:r>
+              <w:rPr>
+                <w:noProof/>
+                <w:webHidden/>
+              </w:rPr>
+              <w:t>3</w:t>
+            </w:r>
+            <w:r>
+              <w:rPr>
+                <w:noProof/>
+                <w:webHidden/>
+              </w:rPr>
+              <w:fldChar w:fldCharType="end"/>
+            </w:r>
+          </w:hyperlink>
+        </w:p>
+        <w:p>
+          <w:pPr>
+            <w:pStyle w:val="TOC2"/>
+            <w:rPr>
+              <w:rFonts w:eastAsiaTheme="minorEastAsia"/>
+              <w:noProof/>
+            </w:rPr>
+          </w:pPr>
+          <w:hyperlink w:anchor="_Toc164801384" w:history="1">
+            <w:r>
+              <w:rPr>
+                <w:rStyle w:val="Hyperlink"/>
+                <w:rFonts w:cs="B Shiraz"/>
+                <w:noProof/>
+                <w:rtl/>
+                <w:lang w:bidi="fa-IR"/>
+              </w:rPr>
+              <w:t>د) تعداد ترا</w:t>
+            </w:r>
+            <w:r>
+              <w:rPr>
+                <w:rStyle w:val="Hyperlink"/>
+                <w:rFonts w:cs="B Shiraz" w:hint="cs"/>
+                <w:noProof/>
+                <w:rtl/>
+                <w:lang w:bidi="fa-IR"/>
+              </w:rPr>
+              <w:t>ی</w:t>
+            </w:r>
+            <w:r>
+              <w:rPr>
+                <w:rStyle w:val="Hyperlink"/>
+                <w:rFonts w:cs="B Shiraz"/>
+                <w:noProof/>
+                <w:rtl/>
+                <w:lang w:bidi="fa-IR"/>
+              </w:rPr>
+              <w:t>ال ها</w:t>
+            </w:r>
+            <w:r>
+              <w:rPr>
+                <w:rStyle w:val="Hyperlink"/>
+                <w:rFonts w:cs="B Shiraz" w:hint="cs"/>
+                <w:noProof/>
+                <w:rtl/>
+                <w:lang w:bidi="fa-IR"/>
+              </w:rPr>
+              <w:t>ی</w:t>
+            </w:r>
+            <w:r>
+              <w:rPr>
+                <w:rStyle w:val="Hyperlink"/>
+                <w:rFonts w:cs="B Shiraz"/>
+                <w:noProof/>
+                <w:rtl/>
+                <w:lang w:bidi="fa-IR"/>
+              </w:rPr>
+              <w:t xml:space="preserve"> لازم</w:t>
+            </w:r>
+            <w:r>
+              <w:rPr>
+                <w:noProof/>
+                <w:webHidden/>
+              </w:rPr>
+              <w:tab/>
+            </w:r>
+            <w:r>
+              <w:rPr>
+                <w:noProof/>
+                <w:webHidden/>
+              </w:rPr>
+              <w:fldChar w:fldCharType="begin"/>
+            </w:r>
+            <w:r>
+              <w:rPr>
+                <w:noProof/>
+                <w:webHidden/>
+              </w:rPr>
+              <w:instrText xml:space="preserve"> PAGEREF _Toc164801384 \h </w:instrText>
+            </w:r>
+            <w:r>
+              <w:rPr>
+                <w:noProof/>
+                <w:webHidden/>
+              </w:rPr>
+            </w:r>
+            <w:r>
+              <w:rPr>
+                <w:noProof/>
+                <w:webHidden/>
+              </w:rPr>
+              <w:fldChar w:fldCharType="separate"/>
+            </w:r>
+            <w:r>
+              <w:rPr>
+                <w:noProof/>
+                <w:webHidden/>
+              </w:rPr>
+              <w:t>3</w:t>
+            </w:r>
+            <w:r>
+              <w:rPr>
+                <w:noProof/>
+                <w:webHidden/>
+              </w:rPr>
+              <w:fldChar w:fldCharType="end"/>
+            </w:r>
+          </w:hyperlink>
+        </w:p>
+        <w:p>
+          <w:pPr>
+            <w:pStyle w:val="TOC2"/>
+            <w:rPr>
+              <w:rFonts w:eastAsiaTheme="minorEastAsia"/>
+              <w:noProof/>
+            </w:rPr>
+          </w:pPr>
+          <w:hyperlink w:anchor="_Toc164801385" w:history="1">
+            <w:r>
+              <w:rPr>
+                <w:rStyle w:val="Hyperlink"/>
+                <w:rFonts w:cs="B Shiraz"/>
+                <w:noProof/>
+                <w:rtl/>
+                <w:lang w:bidi="fa-IR"/>
+              </w:rPr>
+              <w:t>ه) بررس</w:t>
+            </w:r>
+            <w:r>
+              <w:rPr>
+                <w:rStyle w:val="Hyperlink"/>
+                <w:rFonts w:cs="B Shiraz" w:hint="cs"/>
+                <w:noProof/>
+                <w:rtl/>
+                <w:lang w:bidi="fa-IR"/>
+              </w:rPr>
+              <w:t>ی</w:t>
+            </w:r>
+            <w:r>
+              <w:rPr>
+                <w:rStyle w:val="Hyperlink"/>
+                <w:rFonts w:cs="B Shiraz"/>
+                <w:noProof/>
+                <w:rtl/>
+                <w:lang w:bidi="fa-IR"/>
+              </w:rPr>
+              <w:t xml:space="preserve"> اثر </w:t>
+            </w:r>
+            <w:r>
+              <w:rPr>
+                <w:rStyle w:val="Hyperlink"/>
+                <w:rFonts w:cs="B Shiraz"/>
+                <w:noProof/>
+                <w:lang w:bidi="fa-IR"/>
+              </w:rPr>
+              <w:t>N0</w:t>
+            </w:r>
+            <w:r>
+              <w:rPr>
+                <w:noProof/>
+                <w:webHidden/>
+              </w:rPr>
+              <w:tab/>
+            </w:r>
+            <w:r>
+              <w:rPr>
+                <w:noProof/>
+                <w:webHidden/>
+              </w:rPr>
+              <w:fldChar w:fldCharType="begin"/>
+            </w:r>
+            <w:r>
+              <w:rPr>
+                <w:noProof/>
+                <w:webHidden/>
+              </w:rPr>
+              <w:instrText xml:space="preserve"> PAGEREF _Toc164801385 \h </w:instrText>
+            </w:r>
+            <w:r>
+              <w:rPr>
+                <w:noProof/>
+                <w:webHidden/>
+              </w:rPr>
+            </w:r>
+            <w:r>
+              <w:rPr>
+                <w:noProof/>
+                <w:webHidden/>
+              </w:rPr>
+              <w:fldChar w:fldCharType="separate"/>
+            </w:r>
+            <w:r>
+              <w:rPr>
+                <w:noProof/>
+                <w:webHidden/>
+              </w:rPr>
+              <w:t>4</w:t>
+            </w:r>
+            <w:r>
+              <w:rPr>
+                <w:noProof/>
+                <w:webHidden/>
+              </w:rPr>
+              <w:fldChar w:fldCharType="end"/>
+            </w:r>
+          </w:hyperlink>
+        </w:p>
+        <w:p>
+          <w:pPr>
+            <w:pStyle w:val="TOC2"/>
+            <w:rPr>
+              <w:rFonts w:eastAsiaTheme="minorEastAsia"/>
+              <w:noProof/>
+            </w:rPr>
+          </w:pPr>
+          <w:hyperlink w:anchor="_Toc164801386" w:history="1">
+            <w:r>
+              <w:rPr>
+                <w:rStyle w:val="Hyperlink"/>
+                <w:rFonts w:cs="B Shiraz"/>
+                <w:noProof/>
+                <w:rtl/>
+                <w:lang w:bidi="fa-IR"/>
+              </w:rPr>
+              <w:t>و) کاربرد ها</w:t>
+            </w:r>
+            <w:r>
+              <w:rPr>
+                <w:rStyle w:val="Hyperlink"/>
+                <w:rFonts w:cs="B Shiraz" w:hint="cs"/>
+                <w:noProof/>
+                <w:rtl/>
+                <w:lang w:bidi="fa-IR"/>
+              </w:rPr>
+              <w:t>ی</w:t>
+            </w:r>
+            <w:r>
+              <w:rPr>
+                <w:rStyle w:val="Hyperlink"/>
+                <w:rFonts w:cs="B Shiraz"/>
+                <w:noProof/>
+                <w:rtl/>
+                <w:lang w:bidi="fa-IR"/>
+              </w:rPr>
+              <w:t xml:space="preserve"> عمل</w:t>
+            </w:r>
+            <w:r>
+              <w:rPr>
+                <w:rStyle w:val="Hyperlink"/>
+                <w:rFonts w:cs="B Shiraz" w:hint="cs"/>
+                <w:noProof/>
+                <w:rtl/>
+                <w:lang w:bidi="fa-IR"/>
+              </w:rPr>
+              <w:t>ی</w:t>
+            </w:r>
+            <w:r>
+              <w:rPr>
+                <w:noProof/>
+                <w:webHidden/>
+              </w:rPr>
+              <w:tab/>
+            </w:r>
+            <w:r>
+              <w:rPr>
+                <w:noProof/>
+                <w:webHidden/>
+              </w:rPr>
+              <w:fldChar w:fldCharType="begin"/>
+            </w:r>
+            <w:r>
+              <w:rPr>
+                <w:noProof/>
+                <w:webHidden/>
+              </w:rPr>
+              <w:instrText xml:space="preserve"> PAGEREF _Toc164801386 \h </w:instrText>
+            </w:r>
+            <w:r>
+              <w:rPr>
+                <w:noProof/>
+                <w:webHidden/>
+              </w:rPr>
+            </w:r>
+            <w:r>
+              <w:rPr>
+                <w:noProof/>
+                <w:webHidden/>
+              </w:rPr>
+              <w:fldChar w:fldCharType="separate"/>
+            </w:r>
+            <w:r>
+              <w:rPr>
+                <w:noProof/>
+                <w:webHidden/>
+              </w:rPr>
+              <w:t>4</w:t>
             </w:r>
             <w:r>
               <w:rPr>
@@ -4391,7 +5047,7 @@
               <w:noProof/>
             </w:rPr>
           </w:pPr>
-          <w:hyperlink w:anchor="_Toc164240830" w:history="1">
+          <w:hyperlink w:anchor="_Toc164801387" w:history="1">
             <w:r>
               <w:rPr>
                 <w:rStyle w:val="Hyperlink"/>
@@ -4421,7 +5077,7 @@
                 <w:noProof/>
                 <w:webHidden/>
               </w:rPr>
-              <w:instrText xml:space="preserve"> PAGEREF _Toc164240830 \h </w:instrText>
+              <w:instrText xml:space="preserve"> PAGEREF _Toc164801387 \h </w:instrText>
             </w:r>
             <w:r>
               <w:rPr>
@@ -4441,7 +5097,334 @@
                 <w:noProof/>
                 <w:webHidden/>
               </w:rPr>
-              <w:t>3</w:t>
+              <w:t>5</w:t>
+            </w:r>
+            <w:r>
+              <w:rPr>
+                <w:noProof/>
+                <w:webHidden/>
+              </w:rPr>
+              <w:fldChar w:fldCharType="end"/>
+            </w:r>
+          </w:hyperlink>
+        </w:p>
+        <w:p>
+          <w:pPr>
+            <w:pStyle w:val="TOC2"/>
+            <w:rPr>
+              <w:rFonts w:eastAsiaTheme="minorEastAsia"/>
+              <w:noProof/>
+            </w:rPr>
+          </w:pPr>
+          <w:hyperlink w:anchor="_Toc164801388" w:history="1">
+            <w:r>
+              <w:rPr>
+                <w:rStyle w:val="Hyperlink"/>
+                <w:rFonts w:cs="B Shiraz"/>
+                <w:noProof/>
+                <w:rtl/>
+                <w:lang w:bidi="fa-IR"/>
+              </w:rPr>
+              <w:t>الف) ف</w:t>
+            </w:r>
+            <w:r>
+              <w:rPr>
+                <w:rStyle w:val="Hyperlink"/>
+                <w:rFonts w:cs="B Shiraz" w:hint="cs"/>
+                <w:noProof/>
+                <w:rtl/>
+                <w:lang w:bidi="fa-IR"/>
+              </w:rPr>
+              <w:t>ی</w:t>
+            </w:r>
+            <w:r>
+              <w:rPr>
+                <w:rStyle w:val="Hyperlink"/>
+                <w:rFonts w:cs="B Shiraz" w:hint="eastAsia"/>
+                <w:noProof/>
+                <w:rtl/>
+                <w:lang w:bidi="fa-IR"/>
+              </w:rPr>
+              <w:t>لتر</w:t>
+            </w:r>
+            <w:r>
+              <w:rPr>
+                <w:rStyle w:val="Hyperlink"/>
+                <w:rFonts w:cs="B Shiraz"/>
+                <w:noProof/>
+                <w:rtl/>
+                <w:lang w:bidi="fa-IR"/>
+              </w:rPr>
+              <w:t xml:space="preserve"> کردن س</w:t>
+            </w:r>
+            <w:r>
+              <w:rPr>
+                <w:rStyle w:val="Hyperlink"/>
+                <w:rFonts w:cs="B Shiraz" w:hint="cs"/>
+                <w:noProof/>
+                <w:rtl/>
+                <w:lang w:bidi="fa-IR"/>
+              </w:rPr>
+              <w:t>ی</w:t>
+            </w:r>
+            <w:r>
+              <w:rPr>
+                <w:rStyle w:val="Hyperlink"/>
+                <w:rFonts w:cs="B Shiraz" w:hint="eastAsia"/>
+                <w:noProof/>
+                <w:rtl/>
+                <w:lang w:bidi="fa-IR"/>
+              </w:rPr>
+              <w:t>گنال</w:t>
+            </w:r>
+            <w:r>
+              <w:rPr>
+                <w:noProof/>
+                <w:webHidden/>
+              </w:rPr>
+              <w:tab/>
+            </w:r>
+            <w:r>
+              <w:rPr>
+                <w:noProof/>
+                <w:webHidden/>
+              </w:rPr>
+              <w:fldChar w:fldCharType="begin"/>
+            </w:r>
+            <w:r>
+              <w:rPr>
+                <w:noProof/>
+                <w:webHidden/>
+              </w:rPr>
+              <w:instrText xml:space="preserve"> PAGEREF _Toc164801388 \h </w:instrText>
+            </w:r>
+            <w:r>
+              <w:rPr>
+                <w:noProof/>
+                <w:webHidden/>
+              </w:rPr>
+            </w:r>
+            <w:r>
+              <w:rPr>
+                <w:noProof/>
+                <w:webHidden/>
+              </w:rPr>
+              <w:fldChar w:fldCharType="separate"/>
+            </w:r>
+            <w:r>
+              <w:rPr>
+                <w:noProof/>
+                <w:webHidden/>
+              </w:rPr>
+              <w:t>5</w:t>
+            </w:r>
+            <w:r>
+              <w:rPr>
+                <w:noProof/>
+                <w:webHidden/>
+              </w:rPr>
+              <w:fldChar w:fldCharType="end"/>
+            </w:r>
+          </w:hyperlink>
+        </w:p>
+        <w:p>
+          <w:pPr>
+            <w:pStyle w:val="TOC2"/>
+            <w:rPr>
+              <w:rFonts w:eastAsiaTheme="minorEastAsia"/>
+              <w:noProof/>
+            </w:rPr>
+          </w:pPr>
+          <w:hyperlink w:anchor="_Toc164801389" w:history="1">
+            <w:r>
+              <w:rPr>
+                <w:rStyle w:val="Hyperlink"/>
+                <w:rFonts w:cs="B Shiraz"/>
+                <w:noProof/>
+                <w:rtl/>
+                <w:lang w:bidi="fa-IR"/>
+              </w:rPr>
+              <w:t>محتوا</w:t>
+            </w:r>
+            <w:r>
+              <w:rPr>
+                <w:rStyle w:val="Hyperlink"/>
+                <w:rFonts w:cs="B Shiraz" w:hint="cs"/>
+                <w:noProof/>
+                <w:rtl/>
+                <w:lang w:bidi="fa-IR"/>
+              </w:rPr>
+              <w:t>ی</w:t>
+            </w:r>
+            <w:r>
+              <w:rPr>
+                <w:rStyle w:val="Hyperlink"/>
+                <w:rFonts w:cs="B Shiraz"/>
+                <w:noProof/>
+                <w:rtl/>
+                <w:lang w:bidi="fa-IR"/>
+              </w:rPr>
+              <w:t xml:space="preserve"> فرکانس</w:t>
+            </w:r>
+            <w:r>
+              <w:rPr>
+                <w:rStyle w:val="Hyperlink"/>
+                <w:rFonts w:cs="B Shiraz" w:hint="cs"/>
+                <w:noProof/>
+                <w:rtl/>
+                <w:lang w:bidi="fa-IR"/>
+              </w:rPr>
+              <w:t>ی</w:t>
+            </w:r>
+            <w:r>
+              <w:rPr>
+                <w:noProof/>
+                <w:webHidden/>
+              </w:rPr>
+              <w:tab/>
+            </w:r>
+            <w:r>
+              <w:rPr>
+                <w:noProof/>
+                <w:webHidden/>
+              </w:rPr>
+              <w:fldChar w:fldCharType="begin"/>
+            </w:r>
+            <w:r>
+              <w:rPr>
+                <w:noProof/>
+                <w:webHidden/>
+              </w:rPr>
+              <w:instrText xml:space="preserve"> PAGEREF _Toc164801389 \h </w:instrText>
+            </w:r>
+            <w:r>
+              <w:rPr>
+                <w:noProof/>
+                <w:webHidden/>
+              </w:rPr>
+            </w:r>
+            <w:r>
+              <w:rPr>
+                <w:noProof/>
+                <w:webHidden/>
+              </w:rPr>
+              <w:fldChar w:fldCharType="separate"/>
+            </w:r>
+            <w:r>
+              <w:rPr>
+                <w:noProof/>
+                <w:webHidden/>
+              </w:rPr>
+              <w:t>5</w:t>
+            </w:r>
+            <w:r>
+              <w:rPr>
+                <w:noProof/>
+                <w:webHidden/>
+              </w:rPr>
+              <w:fldChar w:fldCharType="end"/>
+            </w:r>
+          </w:hyperlink>
+        </w:p>
+        <w:p>
+          <w:pPr>
+            <w:pStyle w:val="TOC2"/>
+            <w:rPr>
+              <w:rFonts w:eastAsiaTheme="minorEastAsia"/>
+              <w:noProof/>
+            </w:rPr>
+          </w:pPr>
+          <w:hyperlink w:anchor="_Toc164801390" w:history="1">
+            <w:r>
+              <w:rPr>
+                <w:rStyle w:val="Hyperlink"/>
+                <w:rFonts w:cs="B Shiraz"/>
+                <w:noProof/>
+                <w:rtl/>
+                <w:lang w:bidi="fa-IR"/>
+              </w:rPr>
+              <w:t>تشخ</w:t>
+            </w:r>
+            <w:r>
+              <w:rPr>
+                <w:rStyle w:val="Hyperlink"/>
+                <w:rFonts w:cs="B Shiraz" w:hint="cs"/>
+                <w:noProof/>
+                <w:rtl/>
+                <w:lang w:bidi="fa-IR"/>
+              </w:rPr>
+              <w:t>ی</w:t>
+            </w:r>
+            <w:r>
+              <w:rPr>
+                <w:rStyle w:val="Hyperlink"/>
+                <w:rFonts w:cs="B Shiraz"/>
+                <w:noProof/>
+                <w:rtl/>
+                <w:lang w:bidi="fa-IR"/>
+              </w:rPr>
+              <w:t>ص فرکانس تحر</w:t>
+            </w:r>
+            <w:r>
+              <w:rPr>
+                <w:rStyle w:val="Hyperlink"/>
+                <w:rFonts w:cs="B Shiraz" w:hint="cs"/>
+                <w:noProof/>
+                <w:rtl/>
+                <w:lang w:bidi="fa-IR"/>
+              </w:rPr>
+              <w:t>ی</w:t>
+            </w:r>
+            <w:r>
+              <w:rPr>
+                <w:rStyle w:val="Hyperlink"/>
+                <w:rFonts w:cs="B Shiraz" w:hint="eastAsia"/>
+                <w:noProof/>
+                <w:rtl/>
+                <w:lang w:bidi="fa-IR"/>
+              </w:rPr>
+              <w:t>ک</w:t>
+            </w:r>
+            <w:r>
+              <w:rPr>
+                <w:noProof/>
+                <w:webHidden/>
+              </w:rPr>
+              <w:tab/>
+            </w:r>
+            <w:r>
+              <w:rPr>
+                <w:noProof/>
+                <w:webHidden/>
+              </w:rPr>
+              <w:fldChar w:fldCharType="begin"/>
+            </w:r>
+            <w:r>
+              <w:rPr>
+                <w:noProof/>
+                <w:webHidden/>
+              </w:rPr>
+              <w:instrText xml:space="preserve"> PAGEREF _Toc164801390 \h </w:instrText>
+            </w:r>
+            <w:r>
+              <w:rPr>
+                <w:noProof/>
+                <w:webHidden/>
+              </w:rPr>
+            </w:r>
+            <w:r>
+              <w:rPr>
+                <w:noProof/>
+                <w:webHidden/>
+              </w:rPr>
+              <w:fldChar w:fldCharType="separate"/>
+            </w:r>
+            <w:r>
+              <w:rPr>
+                <w:noProof/>
+                <w:webHidden/>
+              </w:rPr>
+              <w:t>6</w:t>
             </w:r>
             <w:r>
               <w:rPr>
@@ -4460,7 +5443,7 @@
               <w:noProof/>
             </w:rPr>
           </w:pPr>
-          <w:hyperlink w:anchor="_Toc164240831" w:history="1">
+          <w:hyperlink w:anchor="_Toc164801391" w:history="1">
             <w:r>
               <w:rPr>
                 <w:rStyle w:val="Hyperlink"/>
@@ -4490,7 +5473,7 @@
                 <w:noProof/>
                 <w:webHidden/>
               </w:rPr>
-              <w:instrText xml:space="preserve"> PAGEREF _Toc164240831 \h </w:instrText>
+              <w:instrText xml:space="preserve"> PAGEREF _Toc164801391 \h </w:instrText>
             </w:r>
             <w:r>
               <w:rPr>
@@ -4510,7 +5493,7 @@
                 <w:noProof/>
                 <w:webHidden/>
               </w:rPr>
-              <w:t>4</w:t>
+              <w:t>7</w:t>
             </w:r>
             <w:r>
               <w:rPr>
@@ -4560,11 +5543,10 @@
         <w:bidi/>
         <w:rPr>
           <w:rFonts w:cs="B Shiraz"/>
-          <w:rtl/>
-          <w:lang w:bidi="fa-IR"/>
-        </w:rPr>
-      </w:pPr>
-      <w:bookmarkStart w:id="0" w:name="_Toc164240829"/>
+          <w:lang w:bidi="fa-IR"/>
+        </w:rPr>
+      </w:pPr>
+      <w:bookmarkStart w:id="0" w:name="_Toc164801380"/>
       <w:r>
         <w:rPr>
           <w:rFonts w:cs="B Shiraz" w:hint="cs"/>
@@ -4574,240 +5556,3153 @@
         <w:lastRenderedPageBreak/>
         <w:t xml:space="preserve">بخش اول: </w:t>
       </w:r>
-      <w:proofErr w:type="spellStart"/>
       <w:r>
         <w:rPr>
           <w:rFonts w:cs="B Shiraz"/>
           <w:rtl/>
           <w:lang w:bidi="fa-IR"/>
         </w:rPr>
-        <w:t>پتانسيل</w:t>
-      </w:r>
-      <w:proofErr w:type="spellEnd"/>
-      <w:r>
-        <w:rPr>
-          <w:rFonts w:cs="B Shiraz"/>
-          <w:rtl/>
-          <w:lang w:bidi="fa-IR"/>
-        </w:rPr>
-        <w:t xml:space="preserve"> وابسته به رخداد</w:t>
+        <w:t>پتانسيل وابسته به رخداد</w:t>
       </w:r>
       <w:bookmarkEnd w:id="0"/>
     </w:p>
     <w:p>
       <w:pPr>
-        <w:rPr>
-          <w:rtl/>
-          <w:lang w:bidi="fa-IR"/>
-        </w:rPr>
-      </w:pPr>
-      <w:r>
-        <w:rPr>
-          <w:rtl/>
-          <w:lang w:bidi="fa-IR"/>
-        </w:rPr>
-        <w:br w:type="page"/>
-      </w:r>
-    </w:p>
-    <w:p>
-      <w:pPr>
-        <w:pStyle w:val="Heading1"/>
+        <w:pStyle w:val="Heading2"/>
         <w:bidi/>
         <w:rPr>
           <w:rFonts w:cs="B Shiraz"/>
-          <w:rtl/>
-          <w:lang w:bidi="fa-IR"/>
-        </w:rPr>
-      </w:pPr>
-      <w:bookmarkStart w:id="1" w:name="_Toc164240830"/>
+          <w:lang w:bidi="fa-IR"/>
+        </w:rPr>
+      </w:pPr>
+      <w:bookmarkStart w:id="1" w:name="_Toc164801381"/>
+      <w:r>
+        <w:rPr>
+          <w:rFonts w:cs="B Shiraz" w:hint="cs"/>
+          <w:rtl/>
+          <w:lang w:bidi="fa-IR"/>
+        </w:rPr>
+        <w:t xml:space="preserve">الف) پاسخ میانگین برای مقادیر مختلف </w:t>
+      </w:r>
       <w:r>
         <w:rPr>
           <w:rFonts w:cs="B Shiraz"/>
-          <w:rtl/>
-          <w:lang w:bidi="fa-IR"/>
-        </w:rPr>
-        <w:lastRenderedPageBreak/>
-        <w:t xml:space="preserve">بخش دوم: </w:t>
-      </w:r>
-      <w:proofErr w:type="spellStart"/>
-      <w:r>
-        <w:rPr>
-          <w:rFonts w:cs="B Shiraz"/>
-          <w:rtl/>
-          <w:lang w:bidi="fa-IR"/>
-        </w:rPr>
-        <w:t>پتانسيل</w:t>
-      </w:r>
-      <w:proofErr w:type="spellEnd"/>
-      <w:r>
-        <w:rPr>
-          <w:rFonts w:cs="B Shiraz"/>
-          <w:rtl/>
-          <w:lang w:bidi="fa-IR"/>
-        </w:rPr>
-        <w:t xml:space="preserve"> </w:t>
-      </w:r>
-      <w:proofErr w:type="spellStart"/>
-      <w:r>
-        <w:rPr>
-          <w:rFonts w:cs="B Shiraz"/>
-          <w:rtl/>
-          <w:lang w:bidi="fa-IR"/>
-        </w:rPr>
-        <w:t>برانگيخته</w:t>
-      </w:r>
-      <w:proofErr w:type="spellEnd"/>
-      <w:r>
-        <w:rPr>
-          <w:rFonts w:cs="B Shiraz"/>
-          <w:rtl/>
-          <w:lang w:bidi="fa-IR"/>
-        </w:rPr>
-        <w:t xml:space="preserve"> </w:t>
-      </w:r>
-      <w:proofErr w:type="spellStart"/>
-      <w:r>
-        <w:rPr>
-          <w:rFonts w:cs="B Shiraz"/>
-          <w:rtl/>
-          <w:lang w:bidi="fa-IR"/>
-        </w:rPr>
-        <w:t>بينايي</w:t>
-      </w:r>
-      <w:proofErr w:type="spellEnd"/>
-      <w:r>
-        <w:rPr>
-          <w:rFonts w:cs="B Shiraz"/>
-          <w:rtl/>
-          <w:lang w:bidi="fa-IR"/>
-        </w:rPr>
-        <w:t xml:space="preserve"> حالت دائم</w:t>
+          <w:lang w:bidi="fa-IR"/>
+        </w:rPr>
+        <w:t>N</w:t>
       </w:r>
       <w:bookmarkEnd w:id="1"/>
     </w:p>
     <w:p>
       <w:pPr>
-        <w:rPr>
-          <w:rtl/>
-          <w:lang w:bidi="fa-IR"/>
-        </w:rPr>
-      </w:pPr>
-      <w:r>
-        <w:rPr>
-          <w:rtl/>
-          <w:lang w:bidi="fa-IR"/>
-        </w:rPr>
-        <w:br w:type="page"/>
+        <w:bidi/>
+        <w:jc w:val="both"/>
+        <w:rPr>
+          <w:rFonts w:cs="B Roya"/>
+          <w:sz w:val="28"/>
+          <w:szCs w:val="28"/>
+          <w:rtl/>
+          <w:lang w:bidi="fa-IR"/>
+        </w:rPr>
+      </w:pPr>
+      <w:r>
+        <w:rPr>
+          <w:rFonts w:cs="B Roya" w:hint="cs"/>
+          <w:sz w:val="28"/>
+          <w:szCs w:val="28"/>
+          <w:rtl/>
+          <w:lang w:bidi="fa-IR"/>
+        </w:rPr>
+        <w:t xml:space="preserve">پاسخ میانگین </w:t>
+      </w:r>
+      <w:r>
+        <w:rPr>
+          <w:rFonts w:cs="B Roya"/>
+          <w:sz w:val="28"/>
+          <w:szCs w:val="28"/>
+          <w:lang w:bidi="fa-IR"/>
+        </w:rPr>
+        <w:t>(ERP)</w:t>
+      </w:r>
+      <w:r>
+        <w:rPr>
+          <w:rFonts w:cs="B Roya" w:hint="cs"/>
+          <w:sz w:val="28"/>
+          <w:szCs w:val="28"/>
+          <w:rtl/>
+          <w:lang w:bidi="fa-IR"/>
+        </w:rPr>
+        <w:t xml:space="preserve"> برای مقادیر مختلف </w:t>
+      </w:r>
+      <w:r>
+        <w:rPr>
+          <w:rFonts w:cs="B Roya"/>
+          <w:sz w:val="28"/>
+          <w:szCs w:val="28"/>
+          <w:lang w:bidi="fa-IR"/>
+        </w:rPr>
+        <w:t>N</w:t>
+      </w:r>
+      <w:r>
+        <w:rPr>
+          <w:rFonts w:cs="B Roya" w:hint="cs"/>
+          <w:sz w:val="28"/>
+          <w:szCs w:val="28"/>
+          <w:rtl/>
+          <w:lang w:bidi="fa-IR"/>
+        </w:rPr>
+        <w:t xml:space="preserve"> (تعداد در نظر گرفته شده در محاسبه میانگین) را در شکل زیر مشاهده می کنیم.</w:t>
       </w:r>
     </w:p>
     <w:p>
       <w:pPr>
-        <w:pStyle w:val="Heading1"/>
         <w:bidi/>
         <w:rPr>
+          <w:rFonts w:cs="B Roya"/>
+          <w:sz w:val="28"/>
+          <w:szCs w:val="28"/>
+          <w:rtl/>
+          <w:lang w:bidi="fa-IR"/>
+        </w:rPr>
+      </w:pPr>
+      <w:r>
+        <w:rPr>
+          <w:rFonts w:cs="B Roya"/>
+          <w:sz w:val="28"/>
+          <w:szCs w:val="28"/>
+          <w:rtl/>
+          <w:lang w:bidi="fa-IR"/>
+        </w:rPr>
+        <w:drawing>
+          <wp:inline distT="0" distB="0" distL="0" distR="0" wp14:anchorId="44476D88" wp14:editId="5B107995">
+            <wp:extent cx="5943600" cy="3114675"/>
+            <wp:effectExtent l="0" t="0" r="0" b="9525"/>
+            <wp:docPr id="102336435" name="Picture 1"/>
+            <wp:cNvGraphicFramePr>
+              <a:graphicFrameLocks xmlns:a="http://schemas.openxmlformats.org/drawingml/2006/main" noChangeAspect="1"/>
+            </wp:cNvGraphicFramePr>
+            <a:graphic xmlns:a="http://schemas.openxmlformats.org/drawingml/2006/main">
+              <a:graphicData uri="http://schemas.openxmlformats.org/drawingml/2006/picture">
+                <pic:pic xmlns:pic="http://schemas.openxmlformats.org/drawingml/2006/picture">
+                  <pic:nvPicPr>
+                    <pic:cNvPr id="102336435" name=""/>
+                    <pic:cNvPicPr/>
+                  </pic:nvPicPr>
+                  <pic:blipFill>
+                    <a:blip r:embed="rId10"/>
+                    <a:stretch>
+                      <a:fillRect/>
+                    </a:stretch>
+                  </pic:blipFill>
+                  <pic:spPr>
+                    <a:xfrm>
+                      <a:off x="0" y="0"/>
+                      <a:ext cx="5943600" cy="3114675"/>
+                    </a:xfrm>
+                    <a:prstGeom prst="rect">
+                      <a:avLst/>
+                    </a:prstGeom>
+                  </pic:spPr>
+                </pic:pic>
+              </a:graphicData>
+            </a:graphic>
+          </wp:inline>
+        </w:drawing>
+      </w:r>
+    </w:p>
+    <w:p>
+      <w:pPr>
+        <w:bidi/>
+        <w:jc w:val="both"/>
+        <w:rPr>
+          <w:rFonts w:cs="B Roya"/>
+          <w:sz w:val="28"/>
+          <w:szCs w:val="28"/>
+          <w:rtl/>
+          <w:lang w:bidi="fa-IR"/>
+        </w:rPr>
+      </w:pPr>
+      <w:r>
+        <w:rPr>
+          <w:rFonts w:cs="B Roya" w:hint="cs"/>
+          <w:sz w:val="28"/>
+          <w:szCs w:val="28"/>
+          <w:rtl/>
+          <w:lang w:bidi="fa-IR"/>
+        </w:rPr>
+        <w:t xml:space="preserve">سیگنال اندازه گیری شده در هر ترایال یک نمونه از یک متغیر تصادفی (رفتار </w:t>
+      </w:r>
+      <w:r>
+        <w:rPr>
+          <w:rFonts w:cs="B Roya"/>
+          <w:sz w:val="28"/>
+          <w:szCs w:val="28"/>
+          <w:lang w:bidi="fa-IR"/>
+        </w:rPr>
+        <w:t>ERP</w:t>
+      </w:r>
+      <w:r>
+        <w:rPr>
+          <w:rFonts w:cs="B Roya" w:hint="cs"/>
+          <w:sz w:val="28"/>
+          <w:szCs w:val="28"/>
+          <w:rtl/>
+          <w:lang w:bidi="fa-IR"/>
+        </w:rPr>
+        <w:t xml:space="preserve"> مغز در واکنش به تحریک) می باشد. هر چه تعداد بیشتری ترایال برای میانگین گیری استفاده شود، واریانس سیگنال و نواسانات آن کمتر می شود و </w:t>
+      </w:r>
+      <w:r>
+        <w:rPr>
+          <w:rFonts w:cs="B Roya"/>
+          <w:sz w:val="28"/>
+          <w:szCs w:val="28"/>
+          <w:lang w:bidi="fa-IR"/>
+        </w:rPr>
+        <w:t>ERP</w:t>
+      </w:r>
+      <w:r>
+        <w:rPr>
+          <w:rFonts w:cs="B Roya" w:hint="cs"/>
+          <w:sz w:val="28"/>
+          <w:szCs w:val="28"/>
+          <w:rtl/>
+          <w:lang w:bidi="fa-IR"/>
+        </w:rPr>
+        <w:t xml:space="preserve"> حاصل نماینده و معرف بهتری از رفتار مغز می باشد.</w:t>
+      </w:r>
+    </w:p>
+    <w:p>
+      <w:pPr>
+        <w:bidi/>
+        <w:jc w:val="both"/>
+        <w:rPr>
+          <w:rFonts w:cs="B Roya"/>
+          <w:sz w:val="28"/>
+          <w:szCs w:val="28"/>
+          <w:rtl/>
+          <w:lang w:bidi="fa-IR"/>
+        </w:rPr>
+      </w:pPr>
+      <w:r>
+        <w:rPr>
+          <w:rFonts w:cs="B Roya" w:hint="cs"/>
+          <w:sz w:val="28"/>
+          <w:szCs w:val="28"/>
+          <w:rtl/>
+          <w:lang w:bidi="fa-IR"/>
+        </w:rPr>
+        <w:t xml:space="preserve"> مشاهده می کنیم که به ازای مقادیر بزرگ تر </w:t>
+      </w:r>
+      <w:r>
+        <w:rPr>
+          <w:rFonts w:cs="B Roya"/>
+          <w:sz w:val="28"/>
+          <w:szCs w:val="28"/>
+          <w:lang w:bidi="fa-IR"/>
+        </w:rPr>
+        <w:t>N</w:t>
+      </w:r>
+      <w:r>
+        <w:rPr>
+          <w:rFonts w:cs="B Roya" w:hint="cs"/>
+          <w:sz w:val="28"/>
+          <w:szCs w:val="28"/>
+          <w:rtl/>
+          <w:lang w:bidi="fa-IR"/>
+        </w:rPr>
+        <w:t xml:space="preserve">، در بازه </w:t>
+      </w:r>
+      <w:r>
+        <w:rPr>
+          <w:rFonts w:cs="B Roya" w:hint="cs"/>
+          <w:sz w:val="28"/>
+          <w:szCs w:val="28"/>
+          <w:rtl/>
+          <w:lang w:bidi="fa-IR"/>
+        </w:rPr>
+        <w:t xml:space="preserve">اولیه (صفر تا 200 میلی ثانیه) فعالیت نورونی قابل توجهی مشاهده نمی شود در حالی که به ازای مقادیر کمتر </w:t>
+      </w:r>
+      <w:r>
+        <w:rPr>
+          <w:rFonts w:cs="B Roya"/>
+          <w:sz w:val="28"/>
+          <w:szCs w:val="28"/>
+          <w:lang w:bidi="fa-IR"/>
+        </w:rPr>
+        <w:t>N</w:t>
+      </w:r>
+      <w:r>
+        <w:rPr>
+          <w:rFonts w:cs="B Roya" w:hint="cs"/>
+          <w:sz w:val="28"/>
+          <w:szCs w:val="28"/>
+          <w:rtl/>
+          <w:lang w:bidi="fa-IR"/>
+        </w:rPr>
+        <w:t xml:space="preserve">، در این بازه سیگنال </w:t>
+      </w:r>
+      <w:r>
+        <w:rPr>
+          <w:rFonts w:cs="B Roya"/>
+          <w:sz w:val="28"/>
+          <w:szCs w:val="28"/>
+          <w:lang w:bidi="fa-IR"/>
+        </w:rPr>
+        <w:t>ERP</w:t>
+      </w:r>
+      <w:r>
+        <w:rPr>
+          <w:rFonts w:cs="B Roya" w:hint="cs"/>
+          <w:sz w:val="28"/>
+          <w:szCs w:val="28"/>
+          <w:rtl/>
+          <w:lang w:bidi="fa-IR"/>
+        </w:rPr>
+        <w:t xml:space="preserve"> نزدیک صفر نیست.</w:t>
+      </w:r>
+    </w:p>
+    <w:p>
+      <w:pPr>
+        <w:pStyle w:val="Heading2"/>
+        <w:bidi/>
+        <w:rPr>
           <w:rFonts w:cs="B Shiraz"/>
-          <w:lang w:bidi="fa-IR"/>
-        </w:rPr>
-      </w:pPr>
-      <w:bookmarkStart w:id="2" w:name="_Toc164240831"/>
+          <w:rtl/>
+        </w:rPr>
+      </w:pPr>
+      <w:bookmarkStart w:id="2" w:name="_Toc164801382"/>
+      <w:r>
+        <w:rPr>
+          <w:rFonts w:cs="B Shiraz" w:hint="cs"/>
+          <w:sz w:val="28"/>
+          <w:szCs w:val="28"/>
+          <w:rtl/>
+          <w:lang w:bidi="fa-IR"/>
+        </w:rPr>
+        <w:lastRenderedPageBreak/>
+        <w:t xml:space="preserve">ب) </w:t>
+      </w:r>
+      <w:r>
+        <w:rPr>
+          <w:rFonts w:cs="B Shiraz" w:hint="cs"/>
+          <w:rtl/>
+        </w:rPr>
+        <w:t>ماكزيمم</w:t>
+      </w:r>
       <w:r>
         <w:rPr>
           <w:rFonts w:cs="B Shiraz"/>
           <w:rtl/>
-          <w:lang w:bidi="fa-IR"/>
-        </w:rPr>
-        <w:lastRenderedPageBreak/>
-        <w:t xml:space="preserve">بخش </w:t>
+        </w:rPr>
+        <w:t xml:space="preserve"> </w:t>
       </w:r>
       <w:r>
         <w:rPr>
           <w:rFonts w:cs="B Shiraz" w:hint="cs"/>
           <w:rtl/>
-          <w:lang w:bidi="fa-IR"/>
-        </w:rPr>
-        <w:t>سوم</w:t>
+        </w:rPr>
+        <w:t>قدرمطلق</w:t>
       </w:r>
       <w:r>
         <w:rPr>
           <w:rFonts w:cs="B Shiraz"/>
           <w:rtl/>
-          <w:lang w:bidi="fa-IR"/>
-        </w:rPr>
-        <w:t xml:space="preserve">: </w:t>
-      </w:r>
-      <w:proofErr w:type="spellStart"/>
+        </w:rPr>
+        <w:t xml:space="preserve"> </w:t>
+      </w:r>
+      <w:r>
+        <w:rPr>
+          <w:rFonts w:cs="B Shiraz" w:hint="cs"/>
+          <w:rtl/>
+        </w:rPr>
+        <w:t>دامنه</w:t>
+      </w:r>
       <w:r>
         <w:rPr>
           <w:rFonts w:cs="B Shiraz"/>
           <w:rtl/>
-          <w:lang w:bidi="fa-IR"/>
-        </w:rPr>
-        <w:t>سنكرون</w:t>
+        </w:rPr>
+        <w:t xml:space="preserve"> </w:t>
       </w:r>
       <w:r>
         <w:rPr>
           <w:rFonts w:cs="B Shiraz" w:hint="cs"/>
           <w:rtl/>
-          <w:lang w:bidi="fa-IR"/>
-        </w:rPr>
-        <w:t>‌</w:t>
-      </w:r>
-      <w:r>
-        <w:rPr>
-          <w:rFonts w:cs="B Shiraz"/>
-          <w:rtl/>
-          <w:lang w:bidi="fa-IR"/>
-        </w:rPr>
-        <w:t>سازي</w:t>
-      </w:r>
-      <w:proofErr w:type="spellEnd"/>
-      <w:r>
-        <w:rPr>
-          <w:rFonts w:cs="B Shiraz"/>
-          <w:rtl/>
-          <w:lang w:bidi="fa-IR"/>
-        </w:rPr>
-        <w:t>/</w:t>
-      </w:r>
-      <w:proofErr w:type="spellStart"/>
-      <w:r>
-        <w:rPr>
-          <w:rFonts w:cs="B Shiraz"/>
-          <w:rtl/>
-          <w:lang w:bidi="fa-IR"/>
-        </w:rPr>
-        <w:t>ناسنكرون</w:t>
-      </w:r>
-      <w:r>
-        <w:rPr>
-          <w:rFonts w:cs="B Shiraz" w:hint="cs"/>
-          <w:rtl/>
-          <w:lang w:bidi="fa-IR"/>
-        </w:rPr>
-        <w:t>‌</w:t>
-      </w:r>
-      <w:r>
-        <w:rPr>
-          <w:rFonts w:cs="B Shiraz"/>
-          <w:rtl/>
-          <w:lang w:bidi="fa-IR"/>
-        </w:rPr>
-        <w:t>سازي</w:t>
-      </w:r>
-      <w:proofErr w:type="spellEnd"/>
-      <w:r>
-        <w:rPr>
-          <w:rFonts w:cs="B Shiraz"/>
-          <w:rtl/>
-          <w:lang w:bidi="fa-IR"/>
-        </w:rPr>
-        <w:t xml:space="preserve"> وابسته به رخداد</w:t>
+        </w:rPr>
+        <w:t>سيگنال</w:t>
       </w:r>
       <w:bookmarkEnd w:id="2"/>
     </w:p>
     <w:p>
       <w:pPr>
         <w:bidi/>
+        <w:jc w:val="center"/>
+        <w:rPr>
+          <w:rtl/>
+        </w:rPr>
+      </w:pPr>
+      <w:r>
+        <w:rPr>
+          <w:rFonts w:cs="Arial"/>
+          <w:rtl/>
+        </w:rPr>
+        <w:drawing>
+          <wp:inline distT="0" distB="0" distL="0" distR="0" wp14:anchorId="439CDCB5" wp14:editId="0FB9755C">
+            <wp:extent cx="3861982" cy="2979420"/>
+            <wp:effectExtent l="0" t="0" r="5715" b="0"/>
+            <wp:docPr id="309105376" name="Picture 1"/>
+            <wp:cNvGraphicFramePr>
+              <a:graphicFrameLocks xmlns:a="http://schemas.openxmlformats.org/drawingml/2006/main" noChangeAspect="1"/>
+            </wp:cNvGraphicFramePr>
+            <a:graphic xmlns:a="http://schemas.openxmlformats.org/drawingml/2006/main">
+              <a:graphicData uri="http://schemas.openxmlformats.org/drawingml/2006/picture">
+                <pic:pic xmlns:pic="http://schemas.openxmlformats.org/drawingml/2006/picture">
+                  <pic:nvPicPr>
+                    <pic:cNvPr id="309105376" name=""/>
+                    <pic:cNvPicPr/>
+                  </pic:nvPicPr>
+                  <pic:blipFill>
+                    <a:blip r:embed="rId11"/>
+                    <a:stretch>
+                      <a:fillRect/>
+                    </a:stretch>
+                  </pic:blipFill>
+                  <pic:spPr>
+                    <a:xfrm>
+                      <a:off x="0" y="0"/>
+                      <a:ext cx="3871571" cy="2986818"/>
+                    </a:xfrm>
+                    <a:prstGeom prst="rect">
+                      <a:avLst/>
+                    </a:prstGeom>
+                  </pic:spPr>
+                </pic:pic>
+              </a:graphicData>
+            </a:graphic>
+          </wp:inline>
+        </w:drawing>
+      </w:r>
+    </w:p>
+    <w:p>
+      <w:pPr>
+        <w:bidi/>
+        <w:rPr>
+          <w:rtl/>
+        </w:rPr>
+      </w:pPr>
+    </w:p>
+    <w:p>
+      <w:pPr>
+        <w:pStyle w:val="Heading2"/>
+        <w:bidi/>
+        <w:rPr>
+          <w:rFonts w:cs="B Shiraz"/>
+        </w:rPr>
+      </w:pPr>
+      <w:bookmarkStart w:id="3" w:name="_Toc164801383"/>
+      <w:r>
+        <w:rPr>
+          <w:rFonts w:cs="Arial"/>
+          <w:rtl/>
+        </w:rPr>
+        <w:drawing>
+          <wp:anchor distT="0" distB="0" distL="114300" distR="114300" simplePos="0" relativeHeight="251662336" behindDoc="0" locked="0" layoutInCell="1" allowOverlap="1" wp14:anchorId="156B3982" wp14:editId="1C8EE726">
+            <wp:simplePos x="0" y="0"/>
+            <wp:positionH relativeFrom="margin">
+              <wp:align>right</wp:align>
+            </wp:positionH>
+            <wp:positionV relativeFrom="paragraph">
+              <wp:posOffset>398145</wp:posOffset>
+            </wp:positionV>
+            <wp:extent cx="2851155" cy="2331720"/>
+            <wp:effectExtent l="0" t="0" r="6350" b="0"/>
+            <wp:wrapTopAndBottom/>
+            <wp:docPr id="1381910392" name="Picture 1"/>
+            <wp:cNvGraphicFramePr>
+              <a:graphicFrameLocks xmlns:a="http://schemas.openxmlformats.org/drawingml/2006/main" noChangeAspect="1"/>
+            </wp:cNvGraphicFramePr>
+            <a:graphic xmlns:a="http://schemas.openxmlformats.org/drawingml/2006/main">
+              <a:graphicData uri="http://schemas.openxmlformats.org/drawingml/2006/picture">
+                <pic:pic xmlns:pic="http://schemas.openxmlformats.org/drawingml/2006/picture">
+                  <pic:nvPicPr>
+                    <pic:cNvPr id="1381910392" name=""/>
+                    <pic:cNvPicPr/>
+                  </pic:nvPicPr>
+                  <pic:blipFill>
+                    <a:blip r:embed="rId12">
+                      <a:extLst>
+                        <a:ext uri="{28A0092B-C50C-407E-A947-70E740481C1C}">
+                          <a14:useLocalDpi xmlns:a14="http://schemas.microsoft.com/office/drawing/2010/main" val="0"/>
+                        </a:ext>
+                      </a:extLst>
+                    </a:blip>
+                    <a:stretch>
+                      <a:fillRect/>
+                    </a:stretch>
+                  </pic:blipFill>
+                  <pic:spPr>
+                    <a:xfrm>
+                      <a:off x="0" y="0"/>
+                      <a:ext cx="2851155" cy="2331720"/>
+                    </a:xfrm>
+                    <a:prstGeom prst="rect">
+                      <a:avLst/>
+                    </a:prstGeom>
+                  </pic:spPr>
+                </pic:pic>
+              </a:graphicData>
+            </a:graphic>
+            <wp14:sizeRelH relativeFrom="margin">
+              <wp14:pctWidth>0</wp14:pctWidth>
+            </wp14:sizeRelH>
+            <wp14:sizeRelV relativeFrom="margin">
+              <wp14:pctHeight>0</wp14:pctHeight>
+            </wp14:sizeRelV>
+          </wp:anchor>
+        </w:drawing>
+      </w:r>
+      <w:r>
+        <w:rPr>
+          <w:rFonts w:cs="Arial"/>
+          <w:rtl/>
+        </w:rPr>
+        <w:drawing>
+          <wp:anchor distT="0" distB="0" distL="114300" distR="114300" simplePos="0" relativeHeight="251661312" behindDoc="0" locked="0" layoutInCell="1" allowOverlap="1" wp14:anchorId="2156730C" wp14:editId="74D6F9C1">
+            <wp:simplePos x="0" y="0"/>
+            <wp:positionH relativeFrom="margin">
+              <wp:align>left</wp:align>
+            </wp:positionH>
+            <wp:positionV relativeFrom="paragraph">
+              <wp:posOffset>398145</wp:posOffset>
+            </wp:positionV>
+            <wp:extent cx="2836545" cy="2331720"/>
+            <wp:effectExtent l="0" t="0" r="1905" b="0"/>
+            <wp:wrapTopAndBottom/>
+            <wp:docPr id="1827078680" name="Picture 1"/>
+            <wp:cNvGraphicFramePr>
+              <a:graphicFrameLocks xmlns:a="http://schemas.openxmlformats.org/drawingml/2006/main" noChangeAspect="1"/>
+            </wp:cNvGraphicFramePr>
+            <a:graphic xmlns:a="http://schemas.openxmlformats.org/drawingml/2006/main">
+              <a:graphicData uri="http://schemas.openxmlformats.org/drawingml/2006/picture">
+                <pic:pic xmlns:pic="http://schemas.openxmlformats.org/drawingml/2006/picture">
+                  <pic:nvPicPr>
+                    <pic:cNvPr id="1827078680" name=""/>
+                    <pic:cNvPicPr/>
+                  </pic:nvPicPr>
+                  <pic:blipFill>
+                    <a:blip r:embed="rId13">
+                      <a:extLst>
+                        <a:ext uri="{28A0092B-C50C-407E-A947-70E740481C1C}">
+                          <a14:useLocalDpi xmlns:a14="http://schemas.microsoft.com/office/drawing/2010/main" val="0"/>
+                        </a:ext>
+                      </a:extLst>
+                    </a:blip>
+                    <a:stretch>
+                      <a:fillRect/>
+                    </a:stretch>
+                  </pic:blipFill>
+                  <pic:spPr>
+                    <a:xfrm>
+                      <a:off x="0" y="0"/>
+                      <a:ext cx="2842547" cy="2336276"/>
+                    </a:xfrm>
+                    <a:prstGeom prst="rect">
+                      <a:avLst/>
+                    </a:prstGeom>
+                  </pic:spPr>
+                </pic:pic>
+              </a:graphicData>
+            </a:graphic>
+            <wp14:sizeRelH relativeFrom="margin">
+              <wp14:pctWidth>0</wp14:pctWidth>
+            </wp14:sizeRelH>
+            <wp14:sizeRelV relativeFrom="margin">
+              <wp14:pctHeight>0</wp14:pctHeight>
+            </wp14:sizeRelV>
+          </wp:anchor>
+        </w:drawing>
+      </w:r>
+      <w:r>
+        <w:rPr>
+          <w:rFonts w:cs="B Shiraz" w:hint="cs"/>
+          <w:rtl/>
+        </w:rPr>
+        <w:t xml:space="preserve">ج) خطای </w:t>
+      </w:r>
+      <w:r>
+        <w:rPr>
+          <w:rFonts w:cs="B Shiraz"/>
+        </w:rPr>
+        <w:t>root mean square</w:t>
+      </w:r>
+      <w:bookmarkEnd w:id="3"/>
+    </w:p>
+    <w:p>
+      <w:pPr>
+        <w:bidi/>
+      </w:pPr>
+    </w:p>
+    <w:p>
+      <w:pPr>
+        <w:bidi/>
+        <w:rPr>
+          <w:rFonts w:cs="B Roya"/>
+          <w:sz w:val="28"/>
+          <w:szCs w:val="28"/>
+          <w:rtl/>
+          <w:lang w:bidi="fa-IR"/>
+        </w:rPr>
+      </w:pPr>
+      <w:r>
+        <w:rPr>
+          <w:rFonts w:cs="B Roya" w:hint="cs"/>
+          <w:sz w:val="28"/>
+          <w:szCs w:val="28"/>
+          <w:rtl/>
+          <w:lang w:bidi="fa-IR"/>
+        </w:rPr>
+        <w:t xml:space="preserve">توجه داریم که در نمودار سمت راست، مقادیر </w:t>
+      </w:r>
+      <w:r>
+        <w:rPr>
+          <w:rFonts w:cs="B Roya"/>
+          <w:sz w:val="28"/>
+          <w:szCs w:val="28"/>
+          <w:lang w:bidi="fa-IR"/>
+        </w:rPr>
+        <w:t>RMS</w:t>
+      </w:r>
+      <w:r>
+        <w:rPr>
+          <w:rFonts w:cs="B Roya" w:hint="cs"/>
+          <w:sz w:val="28"/>
+          <w:szCs w:val="28"/>
+          <w:rtl/>
+          <w:lang w:bidi="fa-IR"/>
+        </w:rPr>
+        <w:t xml:space="preserve"> برحسب دسی بل رسم شده اند.</w:t>
+      </w:r>
+    </w:p>
+    <w:p>
+      <w:pPr>
+        <w:pStyle w:val="Heading2"/>
+        <w:bidi/>
+        <w:rPr>
+          <w:rFonts w:cs="B Shiraz"/>
+          <w:rtl/>
+          <w:lang w:bidi="fa-IR"/>
+        </w:rPr>
+      </w:pPr>
+      <w:bookmarkStart w:id="4" w:name="_Toc164801384"/>
+      <w:r>
+        <w:rPr>
+          <w:rFonts w:cs="B Shiraz" w:hint="cs"/>
+          <w:rtl/>
+          <w:lang w:bidi="fa-IR"/>
+        </w:rPr>
+        <w:t>د) تعداد ترایال های لازم</w:t>
+      </w:r>
+      <w:bookmarkEnd w:id="4"/>
+    </w:p>
+    <w:p>
+      <w:pPr>
+        <w:bidi/>
+        <w:jc w:val="both"/>
+        <w:rPr>
+          <w:rFonts w:eastAsiaTheme="minorEastAsia" w:cs="B Roya"/>
+          <w:sz w:val="28"/>
+          <w:szCs w:val="28"/>
+          <w:rtl/>
+          <w:lang w:bidi="fa-IR"/>
+        </w:rPr>
+      </w:pPr>
+      <w:r>
+        <w:rPr>
+          <w:rFonts w:cs="B Roya" w:hint="cs"/>
+          <w:sz w:val="28"/>
+          <w:szCs w:val="28"/>
+          <w:rtl/>
+          <w:lang w:bidi="fa-IR"/>
+        </w:rPr>
+        <w:t xml:space="preserve">با توجه به قسمت های قبل، مشاهده می شود که از </w:t>
+      </w:r>
+      <w:r>
+        <w:rPr>
+          <w:rFonts w:cs="B Roya"/>
+          <w:sz w:val="28"/>
+          <w:szCs w:val="28"/>
+          <w:lang w:bidi="fa-IR"/>
+        </w:rPr>
+        <w:t>n=800</w:t>
+      </w:r>
+      <w:r>
+        <w:rPr>
+          <w:rFonts w:cs="B Roya" w:hint="cs"/>
+          <w:sz w:val="28"/>
+          <w:szCs w:val="28"/>
+          <w:rtl/>
+          <w:lang w:bidi="fa-IR"/>
+        </w:rPr>
+        <w:t xml:space="preserve"> به بعد، </w:t>
+      </w:r>
+      <w:r>
+        <w:rPr>
+          <w:rFonts w:cs="B Roya"/>
+          <w:sz w:val="28"/>
+          <w:szCs w:val="28"/>
+          <w:rtl/>
+          <w:lang w:bidi="fa-IR"/>
+        </w:rPr>
+        <w:t>ماكزيمم قدرمطلق دامنه سيگنال</w:t>
+      </w:r>
+      <w:r>
+        <w:rPr>
+          <w:rFonts w:cs="B Roya" w:hint="cs"/>
+          <w:sz w:val="28"/>
+          <w:szCs w:val="28"/>
+          <w:rtl/>
+          <w:lang w:bidi="fa-IR"/>
+        </w:rPr>
+        <w:t xml:space="preserve"> و خطای </w:t>
+      </w:r>
+      <w:r>
+        <w:rPr>
+          <w:rFonts w:cs="B Roya"/>
+          <w:sz w:val="28"/>
+          <w:szCs w:val="28"/>
+          <w:lang w:bidi="fa-IR"/>
+        </w:rPr>
+        <w:t>RMS</w:t>
+      </w:r>
+      <w:r>
+        <w:rPr>
+          <w:rFonts w:cs="B Roya" w:hint="cs"/>
+          <w:sz w:val="28"/>
+          <w:szCs w:val="28"/>
+          <w:rtl/>
+          <w:lang w:bidi="fa-IR"/>
+        </w:rPr>
+        <w:t xml:space="preserve">، با تقریب خوبی ثابت است و تغییری نمی کند. با توجه به اینکه مقدار خطای </w:t>
+      </w:r>
+      <w:r>
+        <w:rPr>
+          <w:rFonts w:cs="B Roya"/>
+          <w:sz w:val="28"/>
+          <w:szCs w:val="28"/>
+          <w:lang w:bidi="fa-IR"/>
+        </w:rPr>
+        <w:t>RMS</w:t>
+      </w:r>
+      <w:r>
+        <w:rPr>
+          <w:rFonts w:cs="B Roya" w:hint="cs"/>
+          <w:sz w:val="28"/>
+          <w:szCs w:val="28"/>
+          <w:rtl/>
+          <w:lang w:bidi="fa-IR"/>
+        </w:rPr>
+        <w:t xml:space="preserve"> برای این مقدار بسیار کم است، مقدار </w:t>
+      </w:r>
+      <m:oMath>
+        <m:sSub>
+          <m:sSubPr>
+            <m:ctrlPr>
+              <w:rPr>
+                <w:rFonts w:ascii="Cambria Math" w:hAnsi="Cambria Math" w:cs="B Roya"/>
+                <w:i/>
+                <w:sz w:val="28"/>
+                <w:szCs w:val="28"/>
+                <w:lang w:bidi="fa-IR"/>
+              </w:rPr>
+            </m:ctrlPr>
+          </m:sSubPr>
+          <m:e>
+            <m:r>
+              <w:rPr>
+                <w:rFonts w:ascii="Cambria Math" w:hAnsi="Cambria Math" w:cs="B Roya"/>
+                <w:sz w:val="28"/>
+                <w:szCs w:val="28"/>
+                <w:lang w:bidi="fa-IR"/>
+              </w:rPr>
+              <m:t>N</m:t>
+            </m:r>
+          </m:e>
+          <m:sub>
+            <m:r>
+              <w:rPr>
+                <w:rFonts w:ascii="Cambria Math" w:hAnsi="Cambria Math" w:cs="B Roya"/>
+                <w:sz w:val="28"/>
+                <w:szCs w:val="28"/>
+                <w:lang w:bidi="fa-IR"/>
+              </w:rPr>
+              <m:t>0</m:t>
+            </m:r>
+          </m:sub>
+        </m:sSub>
+      </m:oMath>
+      <w:r>
+        <w:rPr>
+          <w:rFonts w:eastAsiaTheme="minorEastAsia" w:cs="B Roya" w:hint="cs"/>
+          <w:sz w:val="28"/>
+          <w:szCs w:val="28"/>
+          <w:rtl/>
+          <w:lang w:bidi="fa-IR"/>
+        </w:rPr>
+        <w:t xml:space="preserve"> را برابر با 800 در نظر می گیریم.</w:t>
+      </w:r>
+    </w:p>
+    <w:p>
+      <w:pPr>
+        <w:pStyle w:val="Heading2"/>
+        <w:bidi/>
+        <w:rPr>
+          <w:rFonts w:cs="B Shiraz"/>
+          <w:lang w:bidi="fa-IR"/>
+        </w:rPr>
+      </w:pPr>
+      <w:bookmarkStart w:id="5" w:name="_Toc164801385"/>
+      <w:r>
+        <w:rPr>
+          <w:rFonts w:cs="B Shiraz"/>
+          <w:rtl/>
+          <w:lang w:bidi="fa-IR"/>
+        </w:rPr>
+        <w:lastRenderedPageBreak/>
+        <w:t>ه)</w:t>
+      </w:r>
+      <w:r>
+        <w:rPr>
+          <w:rFonts w:cs="B Shiraz" w:hint="cs"/>
+          <w:rtl/>
+          <w:lang w:bidi="fa-IR"/>
+        </w:rPr>
+        <w:t xml:space="preserve"> بررسی اثر </w:t>
+      </w:r>
+      <w:r>
+        <w:rPr>
+          <w:rFonts w:cs="B Shiraz"/>
+          <w:lang w:bidi="fa-IR"/>
+        </w:rPr>
+        <w:t>N0</w:t>
+      </w:r>
+      <w:bookmarkEnd w:id="5"/>
+    </w:p>
+    <w:p>
+      <w:pPr>
+        <w:bidi/>
+        <w:rPr>
+          <w:rFonts w:cs="B Roya"/>
+          <w:sz w:val="28"/>
+          <w:szCs w:val="28"/>
+          <w:lang w:bidi="fa-IR"/>
+        </w:rPr>
+      </w:pPr>
+      <w:r>
+        <w:rPr>
+          <w:rFonts w:cs="B Roya"/>
+          <w:sz w:val="28"/>
+          <w:szCs w:val="28"/>
+          <w:rtl/>
+          <w:lang w:bidi="fa-IR"/>
+        </w:rPr>
+        <w:drawing>
+          <wp:inline distT="0" distB="0" distL="0" distR="0" wp14:anchorId="2DA9457B" wp14:editId="45419A2B">
+            <wp:extent cx="5943600" cy="3146425"/>
+            <wp:effectExtent l="0" t="0" r="0" b="0"/>
+            <wp:docPr id="1710232018" name="Picture 1"/>
+            <wp:cNvGraphicFramePr>
+              <a:graphicFrameLocks xmlns:a="http://schemas.openxmlformats.org/drawingml/2006/main" noChangeAspect="1"/>
+            </wp:cNvGraphicFramePr>
+            <a:graphic xmlns:a="http://schemas.openxmlformats.org/drawingml/2006/main">
+              <a:graphicData uri="http://schemas.openxmlformats.org/drawingml/2006/picture">
+                <pic:pic xmlns:pic="http://schemas.openxmlformats.org/drawingml/2006/picture">
+                  <pic:nvPicPr>
+                    <pic:cNvPr id="1710232018" name=""/>
+                    <pic:cNvPicPr/>
+                  </pic:nvPicPr>
+                  <pic:blipFill>
+                    <a:blip r:embed="rId14"/>
+                    <a:stretch>
+                      <a:fillRect/>
+                    </a:stretch>
+                  </pic:blipFill>
+                  <pic:spPr>
+                    <a:xfrm>
+                      <a:off x="0" y="0"/>
+                      <a:ext cx="5943600" cy="3146425"/>
+                    </a:xfrm>
+                    <a:prstGeom prst="rect">
+                      <a:avLst/>
+                    </a:prstGeom>
+                  </pic:spPr>
+                </pic:pic>
+              </a:graphicData>
+            </a:graphic>
+          </wp:inline>
+        </w:drawing>
+      </w:r>
+    </w:p>
+    <w:p>
+      <w:pPr>
+        <w:bidi/>
+        <w:jc w:val="lowKashida"/>
+        <w:rPr>
+          <w:rFonts w:eastAsiaTheme="minorEastAsia" w:cs="B Roya"/>
+          <w:sz w:val="28"/>
+          <w:szCs w:val="28"/>
+          <w:rtl/>
+          <w:lang w:bidi="fa-IR"/>
+        </w:rPr>
+      </w:pPr>
+      <w:r>
+        <w:rPr>
+          <w:rFonts w:cs="B Roya" w:hint="cs"/>
+          <w:sz w:val="28"/>
+          <w:szCs w:val="28"/>
+          <w:rtl/>
+          <w:lang w:bidi="fa-IR"/>
+        </w:rPr>
+        <w:t xml:space="preserve">در این نمودارها به خوبی مشاهده می شود که </w:t>
+      </w:r>
+      <w:r>
+        <w:rPr>
+          <w:rFonts w:cs="B Roya" w:hint="cs"/>
+          <w:sz w:val="28"/>
+          <w:szCs w:val="28"/>
+          <w:rtl/>
+          <w:lang w:bidi="fa-IR"/>
+        </w:rPr>
+        <w:t xml:space="preserve">پیک سیگنال </w:t>
+      </w:r>
+      <w:r>
+        <w:rPr>
+          <w:rFonts w:cs="B Roya"/>
+          <w:sz w:val="28"/>
+          <w:szCs w:val="28"/>
+          <w:lang w:bidi="fa-IR"/>
+        </w:rPr>
+        <w:t>P300</w:t>
+      </w:r>
+      <w:r>
+        <w:rPr>
+          <w:rFonts w:cs="B Roya" w:hint="cs"/>
+          <w:sz w:val="28"/>
+          <w:szCs w:val="28"/>
+          <w:rtl/>
+          <w:lang w:bidi="fa-IR"/>
+        </w:rPr>
+        <w:t xml:space="preserve"> به ازای </w:t>
+      </w:r>
+      <m:oMath>
+        <m:sSub>
+          <m:sSubPr>
+            <m:ctrlPr>
+              <w:rPr>
+                <w:rFonts w:ascii="Cambria Math" w:hAnsi="Cambria Math" w:cs="B Roya"/>
+                <w:i/>
+                <w:sz w:val="28"/>
+                <w:szCs w:val="28"/>
+                <w:lang w:bidi="fa-IR"/>
+              </w:rPr>
+            </m:ctrlPr>
+          </m:sSubPr>
+          <m:e>
+            <m:r>
+              <w:rPr>
+                <w:rFonts w:ascii="Cambria Math" w:hAnsi="Cambria Math" w:cs="B Roya"/>
+                <w:sz w:val="28"/>
+                <w:szCs w:val="28"/>
+                <w:lang w:bidi="fa-IR"/>
+              </w:rPr>
+              <m:t>N</m:t>
+            </m:r>
+          </m:e>
+          <m:sub>
+            <m:r>
+              <w:rPr>
+                <w:rFonts w:ascii="Cambria Math" w:hAnsi="Cambria Math" w:cs="B Roya"/>
+                <w:sz w:val="28"/>
+                <w:szCs w:val="28"/>
+                <w:lang w:bidi="fa-IR"/>
+              </w:rPr>
+              <m:t>0</m:t>
+            </m:r>
+          </m:sub>
+        </m:sSub>
+        <m:r>
+          <w:rPr>
+            <w:rFonts w:ascii="Cambria Math" w:hAnsi="Cambria Math" w:cs="B Roya"/>
+            <w:sz w:val="28"/>
+            <w:szCs w:val="28"/>
+            <w:lang w:bidi="fa-IR"/>
+          </w:rPr>
+          <m:t>=800</m:t>
+        </m:r>
+      </m:oMath>
+      <w:r>
+        <w:rPr>
+          <w:rFonts w:eastAsiaTheme="minorEastAsia" w:cs="B Roya" w:hint="cs"/>
+          <w:sz w:val="28"/>
+          <w:szCs w:val="28"/>
+          <w:rtl/>
+          <w:lang w:bidi="fa-IR"/>
+        </w:rPr>
+        <w:t xml:space="preserve"> نیز مشاهده می شود. همچنین مشاهده می شود که انتخاب رندوم ترایال ها به سیگنال </w:t>
+      </w:r>
+      <w:r>
+        <w:rPr>
+          <w:rFonts w:eastAsiaTheme="minorEastAsia" w:cs="B Roya"/>
+          <w:sz w:val="28"/>
+          <w:szCs w:val="28"/>
+          <w:lang w:bidi="fa-IR"/>
+        </w:rPr>
+        <w:t>ERP</w:t>
+      </w:r>
+      <w:r>
+        <w:rPr>
+          <w:rFonts w:eastAsiaTheme="minorEastAsia" w:cs="B Roya" w:hint="cs"/>
+          <w:sz w:val="28"/>
+          <w:szCs w:val="28"/>
+          <w:rtl/>
+          <w:lang w:bidi="fa-IR"/>
+        </w:rPr>
+        <w:t xml:space="preserve"> بهتری منجر می شود. علت این امر این است که انتخاب رندوم نمونه ها از فضای متغیر تصادفی</w:t>
+      </w:r>
+      <w:r>
+        <w:rPr>
+          <w:rFonts w:eastAsiaTheme="minorEastAsia" w:cs="B Roya" w:hint="cs"/>
+          <w:sz w:val="28"/>
+          <w:szCs w:val="28"/>
+          <w:rtl/>
+          <w:lang w:bidi="fa-IR"/>
+        </w:rPr>
+        <w:t xml:space="preserve"> و میانگین گیری از آن ها، منجر نماینده و معرف بهتری از آن متغیر تصادفی می شود.</w:t>
+      </w:r>
+    </w:p>
+    <w:p>
+      <w:pPr>
+        <w:bidi/>
+        <w:jc w:val="lowKashida"/>
+        <w:rPr>
+          <w:rFonts w:eastAsiaTheme="minorEastAsia" w:cs="B Roya"/>
+          <w:sz w:val="28"/>
+          <w:szCs w:val="28"/>
+          <w:rtl/>
+          <w:lang w:bidi="fa-IR"/>
+        </w:rPr>
+      </w:pPr>
+    </w:p>
+    <w:p>
+      <w:pPr>
+        <w:pStyle w:val="Heading2"/>
+        <w:bidi/>
+        <w:rPr>
+          <w:rFonts w:eastAsiaTheme="minorEastAsia" w:cs="B Shiraz"/>
+          <w:rtl/>
+          <w:lang w:bidi="fa-IR"/>
+        </w:rPr>
+      </w:pPr>
+      <w:bookmarkStart w:id="6" w:name="_Toc164801386"/>
+      <w:r>
+        <w:rPr>
+          <w:rFonts w:eastAsiaTheme="minorEastAsia" w:cs="B Shiraz" w:hint="cs"/>
+          <w:rtl/>
+          <w:lang w:bidi="fa-IR"/>
+        </w:rPr>
+        <w:t>و) کاربرد های عملی</w:t>
+      </w:r>
+      <w:bookmarkEnd w:id="6"/>
+    </w:p>
+    <w:p>
+      <w:pPr>
+        <w:bidi/>
+        <w:jc w:val="both"/>
+        <w:rPr>
+          <w:rFonts w:cs="B Roya" w:hint="cs"/>
+          <w:sz w:val="28"/>
+          <w:szCs w:val="28"/>
+          <w:rtl/>
+          <w:lang w:bidi="fa-IR"/>
+        </w:rPr>
+      </w:pPr>
+      <w:r>
+        <w:rPr>
+          <w:rFonts w:cs="B Roya" w:hint="cs"/>
+          <w:sz w:val="28"/>
+          <w:szCs w:val="28"/>
+          <w:rtl/>
+          <w:lang w:bidi="fa-IR"/>
+        </w:rPr>
+        <w:t xml:space="preserve">در کاربرد های عملی معمولا از تعداد </w:t>
+      </w:r>
+      <w:r>
+        <w:rPr>
+          <w:rFonts w:cs="B Roya" w:hint="cs"/>
+          <w:sz w:val="28"/>
+          <w:szCs w:val="28"/>
+          <w:rtl/>
+          <w:lang w:bidi="fa-IR"/>
+        </w:rPr>
+        <w:t xml:space="preserve">بسیار </w:t>
+      </w:r>
+      <w:r>
+        <w:rPr>
+          <w:rFonts w:cs="B Roya" w:hint="cs"/>
+          <w:sz w:val="28"/>
+          <w:szCs w:val="28"/>
+          <w:rtl/>
+          <w:lang w:bidi="fa-IR"/>
+        </w:rPr>
+        <w:t xml:space="preserve">کمتری تریال (حدودا 50 ) استفاده می شود. علت این امر این است که ثبت تعداد زیادی ترایال برای محاسبه </w:t>
+      </w:r>
+      <w:r>
+        <w:rPr>
+          <w:rFonts w:cs="B Roya"/>
+          <w:sz w:val="28"/>
+          <w:szCs w:val="28"/>
+          <w:lang w:bidi="fa-IR"/>
+        </w:rPr>
+        <w:t>ERP</w:t>
+      </w:r>
+      <w:r>
+        <w:rPr>
+          <w:rFonts w:cs="B Roya" w:hint="cs"/>
+          <w:sz w:val="28"/>
+          <w:szCs w:val="28"/>
+          <w:rtl/>
+          <w:lang w:bidi="fa-IR"/>
+        </w:rPr>
+        <w:t xml:space="preserve"> نیاز به زمان قابل توجهی است که این کار را در عمل و کاربرد های روزمره غیر قابل امکان و پیاده سازی می کند.</w:t>
+      </w:r>
+    </w:p>
+    <w:p>
+      <w:pPr>
+        <w:rPr>
+          <w:rtl/>
+          <w:lang w:bidi="fa-IR"/>
+        </w:rPr>
+      </w:pPr>
+      <w:r>
+        <w:rPr>
+          <w:rtl/>
+          <w:lang w:bidi="fa-IR"/>
+        </w:rPr>
+        <w:br w:type="page"/>
+      </w:r>
+    </w:p>
+    <w:p>
+      <w:pPr>
+        <w:pStyle w:val="Heading1"/>
+        <w:bidi/>
+        <w:rPr>
+          <w:rFonts w:cs="B Shiraz"/>
+          <w:rtl/>
+          <w:lang w:bidi="fa-IR"/>
+        </w:rPr>
+      </w:pPr>
+      <w:bookmarkStart w:id="7" w:name="_Toc164801387"/>
+      <w:r>
+        <w:rPr>
+          <w:rFonts w:cs="B Shiraz"/>
+          <w:rtl/>
+          <w:lang w:bidi="fa-IR"/>
+        </w:rPr>
+        <w:lastRenderedPageBreak/>
+        <w:t xml:space="preserve">بخش دوم: </w:t>
+      </w:r>
+      <w:r>
+        <w:rPr>
+          <w:rFonts w:cs="B Shiraz"/>
+          <w:rtl/>
+          <w:lang w:bidi="fa-IR"/>
+        </w:rPr>
+        <w:t>پتانسيل برانگيخته بينايي حالت دائم</w:t>
+      </w:r>
+      <w:bookmarkEnd w:id="7"/>
+    </w:p>
+    <w:p>
+      <w:pPr>
+        <w:pStyle w:val="Heading2"/>
+        <w:bidi/>
+        <w:rPr>
+          <w:rFonts w:cs="B Shiraz"/>
+          <w:rtl/>
+          <w:lang w:bidi="fa-IR"/>
+        </w:rPr>
+      </w:pPr>
+      <w:bookmarkStart w:id="8" w:name="_Toc164801388"/>
+      <w:r>
+        <w:rPr>
+          <w:rFonts w:cs="B Shiraz" w:hint="cs"/>
+          <w:rtl/>
+          <w:lang w:bidi="fa-IR"/>
+        </w:rPr>
+        <w:t>الف) فیلتر کردن سیگنال</w:t>
+      </w:r>
+      <w:bookmarkEnd w:id="8"/>
+    </w:p>
+    <w:p>
+      <w:pPr>
+        <w:bidi/>
+        <w:rPr>
+          <w:rFonts w:cs="B Roya"/>
+          <w:sz w:val="28"/>
+          <w:szCs w:val="28"/>
+          <w:rtl/>
+          <w:lang w:bidi="fa-IR"/>
+        </w:rPr>
+      </w:pPr>
+      <w:r>
+        <w:rPr>
+          <w:rFonts w:cs="B Roya" w:hint="cs"/>
+          <w:sz w:val="28"/>
+          <w:szCs w:val="28"/>
+          <w:rtl/>
+          <w:lang w:bidi="fa-IR"/>
+        </w:rPr>
+        <w:t>سیگنال ثبت شده و سیگنال فیلتر شده را در شکل زیر مشاهده می کنیم.</w:t>
+      </w:r>
+    </w:p>
+    <w:p>
+      <w:pPr>
+        <w:bidi/>
+        <w:rPr>
+          <w:rFonts w:cs="B Roya"/>
+          <w:sz w:val="28"/>
+          <w:szCs w:val="28"/>
+          <w:rtl/>
+          <w:lang w:bidi="fa-IR"/>
+        </w:rPr>
+      </w:pPr>
+      <w:r>
+        <w:rPr>
+          <w:rFonts w:cs="B Roya"/>
+          <w:sz w:val="28"/>
+          <w:szCs w:val="28"/>
+          <w:rtl/>
+          <w:lang w:bidi="fa-IR"/>
+        </w:rPr>
+        <w:drawing>
+          <wp:inline distT="0" distB="0" distL="0" distR="0" wp14:anchorId="4582ED1B" wp14:editId="0C608AE9">
+            <wp:extent cx="5943600" cy="3209925"/>
+            <wp:effectExtent l="0" t="0" r="0" b="9525"/>
+            <wp:docPr id="248867256" name="Picture 1"/>
+            <wp:cNvGraphicFramePr>
+              <a:graphicFrameLocks xmlns:a="http://schemas.openxmlformats.org/drawingml/2006/main" noChangeAspect="1"/>
+            </wp:cNvGraphicFramePr>
+            <a:graphic xmlns:a="http://schemas.openxmlformats.org/drawingml/2006/main">
+              <a:graphicData uri="http://schemas.openxmlformats.org/drawingml/2006/picture">
+                <pic:pic xmlns:pic="http://schemas.openxmlformats.org/drawingml/2006/picture">
+                  <pic:nvPicPr>
+                    <pic:cNvPr id="248867256" name=""/>
+                    <pic:cNvPicPr/>
+                  </pic:nvPicPr>
+                  <pic:blipFill>
+                    <a:blip r:embed="rId15"/>
+                    <a:stretch>
+                      <a:fillRect/>
+                    </a:stretch>
+                  </pic:blipFill>
+                  <pic:spPr>
+                    <a:xfrm>
+                      <a:off x="0" y="0"/>
+                      <a:ext cx="5943600" cy="3209925"/>
+                    </a:xfrm>
+                    <a:prstGeom prst="rect">
+                      <a:avLst/>
+                    </a:prstGeom>
+                  </pic:spPr>
+                </pic:pic>
+              </a:graphicData>
+            </a:graphic>
+          </wp:inline>
+        </w:drawing>
+      </w:r>
+    </w:p>
+    <w:p>
+      <w:pPr>
+        <w:pStyle w:val="Heading2"/>
+        <w:bidi/>
+        <w:rPr>
+          <w:rFonts w:cs="B Shiraz"/>
+          <w:rtl/>
+          <w:lang w:bidi="fa-IR"/>
+        </w:rPr>
+      </w:pPr>
+      <w:bookmarkStart w:id="9" w:name="_Toc164801389"/>
+      <w:r>
+        <w:rPr>
+          <w:rFonts w:cs="B Shiraz" w:hint="cs"/>
+          <w:rtl/>
+          <w:lang w:bidi="fa-IR"/>
+        </w:rPr>
+        <w:t>محتوای فرکانسی</w:t>
+      </w:r>
+      <w:bookmarkEnd w:id="9"/>
+    </w:p>
+    <w:p>
+      <w:pPr>
+        <w:bidi/>
+        <w:rPr>
+          <w:rtl/>
+          <w:lang w:bidi="fa-IR"/>
+        </w:rPr>
+      </w:pPr>
+    </w:p>
+    <w:p>
+      <w:pPr>
+        <w:bidi/>
+        <w:rPr>
+          <w:rFonts w:cs="B Roya"/>
+          <w:sz w:val="28"/>
+          <w:szCs w:val="28"/>
+          <w:rtl/>
+          <w:lang w:bidi="fa-IR"/>
+        </w:rPr>
+      </w:pPr>
+      <w:r>
+        <w:rPr>
+          <w:rFonts w:cs="B Roya"/>
+          <w:sz w:val="28"/>
+          <w:szCs w:val="28"/>
+          <w:rtl/>
+          <w:lang w:bidi="fa-IR"/>
+        </w:rPr>
+        <w:drawing>
+          <wp:inline distT="0" distB="0" distL="0" distR="0" wp14:anchorId="13EAAABC" wp14:editId="0C305D6E">
+            <wp:extent cx="5943600" cy="3295650"/>
+            <wp:effectExtent l="0" t="0" r="0" b="0"/>
+            <wp:docPr id="1705063907" name="Picture 1"/>
+            <wp:cNvGraphicFramePr>
+              <a:graphicFrameLocks xmlns:a="http://schemas.openxmlformats.org/drawingml/2006/main" noChangeAspect="1"/>
+            </wp:cNvGraphicFramePr>
+            <a:graphic xmlns:a="http://schemas.openxmlformats.org/drawingml/2006/main">
+              <a:graphicData uri="http://schemas.openxmlformats.org/drawingml/2006/picture">
+                <pic:pic xmlns:pic="http://schemas.openxmlformats.org/drawingml/2006/picture">
+                  <pic:nvPicPr>
+                    <pic:cNvPr id="1705063907" name=""/>
+                    <pic:cNvPicPr/>
+                  </pic:nvPicPr>
+                  <pic:blipFill>
+                    <a:blip r:embed="rId16"/>
+                    <a:stretch>
+                      <a:fillRect/>
+                    </a:stretch>
+                  </pic:blipFill>
+                  <pic:spPr>
+                    <a:xfrm>
+                      <a:off x="0" y="0"/>
+                      <a:ext cx="5943600" cy="3295650"/>
+                    </a:xfrm>
+                    <a:prstGeom prst="rect">
+                      <a:avLst/>
+                    </a:prstGeom>
+                  </pic:spPr>
+                </pic:pic>
+              </a:graphicData>
+            </a:graphic>
+          </wp:inline>
+        </w:drawing>
+      </w:r>
+    </w:p>
+    <w:p>
+      <w:pPr>
+        <w:bidi/>
+        <w:rPr>
+          <w:rFonts w:eastAsiaTheme="minorEastAsia" w:cs="B Roya"/>
+          <w:sz w:val="28"/>
+          <w:szCs w:val="28"/>
+          <w:rtl/>
+          <w:lang w:bidi="fa-IR"/>
+        </w:rPr>
+      </w:pPr>
+      <w:r>
+        <w:rPr>
+          <w:rFonts w:cs="B Roya" w:hint="cs"/>
+          <w:sz w:val="28"/>
+          <w:szCs w:val="28"/>
+          <w:rtl/>
+          <w:lang w:bidi="fa-IR"/>
+        </w:rPr>
+        <w:lastRenderedPageBreak/>
+        <w:t xml:space="preserve">به خوبی </w:t>
+      </w:r>
+      <w:r>
+        <w:rPr>
+          <w:rFonts w:cs="B Roya" w:hint="cs"/>
+          <w:sz w:val="28"/>
+          <w:szCs w:val="28"/>
+          <w:rtl/>
+          <w:lang w:bidi="fa-IR"/>
+        </w:rPr>
+        <w:t xml:space="preserve">مشاهده می شود که محتوای فرکانسی کانال ها بایکدیگر و در ترایال های مختلف با یکدیگر تفاوت دارد. با توجه به تسک </w:t>
+      </w:r>
+      <w:r>
+        <w:rPr>
+          <w:rFonts w:cs="B Roya"/>
+          <w:sz w:val="28"/>
+          <w:szCs w:val="28"/>
+          <w:lang w:bidi="fa-IR"/>
+        </w:rPr>
+        <w:t>SSVEP</w:t>
+      </w:r>
+      <w:r>
+        <w:rPr>
+          <w:rFonts w:cs="B Roya" w:hint="cs"/>
+          <w:sz w:val="28"/>
+          <w:szCs w:val="28"/>
+          <w:rtl/>
+          <w:lang w:bidi="fa-IR"/>
+        </w:rPr>
+        <w:t xml:space="preserve"> و اینکه دارای تحریک تصویری هستیم، انتظار می رود در الکترود های پشت سر در ناحیه </w:t>
+      </w:r>
+      <w:r>
+        <w:rPr>
+          <w:rFonts w:cs="B Roya"/>
+          <w:sz w:val="28"/>
+          <w:szCs w:val="28"/>
+          <w:lang w:bidi="fa-IR"/>
+        </w:rPr>
+        <w:t>visual cortex</w:t>
+      </w:r>
+      <w:r>
+        <w:rPr>
+          <w:rFonts w:cs="B Roya" w:hint="cs"/>
+          <w:sz w:val="28"/>
+          <w:szCs w:val="28"/>
+          <w:rtl/>
+          <w:lang w:bidi="fa-IR"/>
+        </w:rPr>
+        <w:t xml:space="preserve"> که متناظر با الکترودهای </w:t>
+      </w:r>
+      <m:oMath>
+        <m:sSub>
+          <m:sSubPr>
+            <m:ctrlPr>
+              <w:rPr>
+                <w:rFonts w:ascii="Cambria Math" w:hAnsi="Cambria Math" w:cs="B Roya"/>
+                <w:i/>
+                <w:sz w:val="28"/>
+                <w:szCs w:val="28"/>
+                <w:lang w:bidi="fa-IR"/>
+              </w:rPr>
+            </m:ctrlPr>
+          </m:sSubPr>
+          <m:e>
+            <m:r>
+              <w:rPr>
+                <w:rFonts w:ascii="Cambria Math" w:hAnsi="Cambria Math" w:cs="B Roya"/>
+                <w:sz w:val="28"/>
+                <w:szCs w:val="28"/>
+                <w:lang w:bidi="fa-IR"/>
+              </w:rPr>
+              <m:t>O</m:t>
+            </m:r>
+          </m:e>
+          <m:sub>
+            <m:r>
+              <w:rPr>
+                <w:rFonts w:ascii="Cambria Math" w:hAnsi="Cambria Math" w:cs="B Roya"/>
+                <w:sz w:val="28"/>
+                <w:szCs w:val="28"/>
+                <w:lang w:bidi="fa-IR"/>
+              </w:rPr>
+              <m:t>1</m:t>
+            </m:r>
+          </m:sub>
+        </m:sSub>
+        <m:r>
+          <w:rPr>
+            <w:rFonts w:ascii="Cambria Math" w:hAnsi="Cambria Math" w:cs="B Roya"/>
+            <w:sz w:val="28"/>
+            <w:szCs w:val="28"/>
+            <w:lang w:bidi="fa-IR"/>
+          </w:rPr>
+          <m:t xml:space="preserve">, </m:t>
+        </m:r>
+        <m:sSub>
+          <m:sSubPr>
+            <m:ctrlPr>
+              <w:rPr>
+                <w:rFonts w:ascii="Cambria Math" w:hAnsi="Cambria Math" w:cs="B Roya"/>
+                <w:i/>
+                <w:sz w:val="28"/>
+                <w:szCs w:val="28"/>
+                <w:lang w:bidi="fa-IR"/>
+              </w:rPr>
+            </m:ctrlPr>
+          </m:sSubPr>
+          <m:e>
+            <m:r>
+              <w:rPr>
+                <w:rFonts w:ascii="Cambria Math" w:hAnsi="Cambria Math" w:cs="B Roya"/>
+                <w:sz w:val="28"/>
+                <w:szCs w:val="28"/>
+                <w:lang w:bidi="fa-IR"/>
+              </w:rPr>
+              <m:t>O</m:t>
+            </m:r>
+          </m:e>
+          <m:sub>
+            <m:r>
+              <w:rPr>
+                <w:rFonts w:ascii="Cambria Math" w:hAnsi="Cambria Math" w:cs="B Roya"/>
+                <w:sz w:val="28"/>
+                <w:szCs w:val="28"/>
+                <w:lang w:bidi="fa-IR"/>
+              </w:rPr>
+              <m:t>2</m:t>
+            </m:r>
+          </m:sub>
+        </m:sSub>
+      </m:oMath>
+      <w:r>
+        <w:rPr>
+          <w:rFonts w:eastAsiaTheme="minorEastAsia" w:cs="B Roya" w:hint="cs"/>
+          <w:sz w:val="28"/>
+          <w:szCs w:val="28"/>
+          <w:rtl/>
+          <w:lang w:bidi="fa-IR"/>
+        </w:rPr>
+        <w:t xml:space="preserve"> می باشد، در فرکانس تحریک توان زیادی مشاهده کنیم.</w:t>
+      </w:r>
+    </w:p>
+    <w:p>
+      <w:pPr>
+        <w:bidi/>
+        <w:rPr>
+          <w:rFonts w:cs="B Roya"/>
+          <w:i/>
+          <w:sz w:val="28"/>
+          <w:szCs w:val="28"/>
+          <w:rtl/>
+          <w:lang w:bidi="fa-IR"/>
+        </w:rPr>
+      </w:pPr>
+      <w:r>
+        <w:rPr>
+          <w:rFonts w:cs="B Roya"/>
+          <w:i/>
+          <w:sz w:val="28"/>
+          <w:szCs w:val="28"/>
+          <w:rtl/>
+          <w:lang w:bidi="fa-IR"/>
+        </w:rPr>
+        <w:drawing>
+          <wp:inline distT="0" distB="0" distL="0" distR="0" wp14:anchorId="56AA68FD" wp14:editId="504B1874">
+            <wp:extent cx="5943600" cy="3294380"/>
+            <wp:effectExtent l="0" t="0" r="0" b="1270"/>
+            <wp:docPr id="1680218129" name="Picture 1"/>
+            <wp:cNvGraphicFramePr>
+              <a:graphicFrameLocks xmlns:a="http://schemas.openxmlformats.org/drawingml/2006/main" noChangeAspect="1"/>
+            </wp:cNvGraphicFramePr>
+            <a:graphic xmlns:a="http://schemas.openxmlformats.org/drawingml/2006/main">
+              <a:graphicData uri="http://schemas.openxmlformats.org/drawingml/2006/picture">
+                <pic:pic xmlns:pic="http://schemas.openxmlformats.org/drawingml/2006/picture">
+                  <pic:nvPicPr>
+                    <pic:cNvPr id="1680218129" name=""/>
+                    <pic:cNvPicPr/>
+                  </pic:nvPicPr>
+                  <pic:blipFill>
+                    <a:blip r:embed="rId17"/>
+                    <a:stretch>
+                      <a:fillRect/>
+                    </a:stretch>
+                  </pic:blipFill>
+                  <pic:spPr>
+                    <a:xfrm>
+                      <a:off x="0" y="0"/>
+                      <a:ext cx="5943600" cy="3294380"/>
+                    </a:xfrm>
+                    <a:prstGeom prst="rect">
+                      <a:avLst/>
+                    </a:prstGeom>
+                  </pic:spPr>
+                </pic:pic>
+              </a:graphicData>
+            </a:graphic>
+          </wp:inline>
+        </w:drawing>
+      </w:r>
+    </w:p>
+    <w:p>
+      <w:pPr>
+        <w:bidi/>
+        <w:rPr>
+          <w:rFonts w:cs="B Roya"/>
+          <w:i/>
+          <w:sz w:val="28"/>
+          <w:szCs w:val="28"/>
+          <w:rtl/>
+          <w:lang w:bidi="fa-IR"/>
+        </w:rPr>
+      </w:pPr>
+      <w:r>
+        <w:rPr>
+          <w:rFonts w:cs="B Roya" w:hint="cs"/>
+          <w:i/>
+          <w:sz w:val="28"/>
+          <w:szCs w:val="28"/>
+          <w:rtl/>
+          <w:lang w:bidi="fa-IR"/>
+        </w:rPr>
+        <w:t>همچنین مشاهده می شود که در هارمونیک های فرکانس تحریک (به ویژه هارمونیک دوم) نیز توان زیادی مشاهده می شود.</w:t>
+      </w:r>
+    </w:p>
+    <w:p>
+      <w:pPr>
+        <w:pStyle w:val="Heading2"/>
+        <w:bidi/>
+        <w:rPr>
+          <w:rFonts w:cs="B Shiraz"/>
+          <w:rtl/>
+          <w:lang w:bidi="fa-IR"/>
+        </w:rPr>
+      </w:pPr>
+      <w:bookmarkStart w:id="10" w:name="_Toc164801390"/>
+      <w:r>
+        <w:rPr>
+          <w:rFonts w:cs="B Shiraz" w:hint="cs"/>
+          <w:rtl/>
+          <w:lang w:bidi="fa-IR"/>
+        </w:rPr>
+        <w:t>تشخیص فرکانس تحریک</w:t>
+      </w:r>
+      <w:bookmarkEnd w:id="10"/>
+    </w:p>
+    <w:p>
+      <w:pPr>
+        <w:bidi/>
+        <w:jc w:val="both"/>
+        <w:rPr>
+          <w:rFonts w:cs="B Roya"/>
+          <w:sz w:val="28"/>
+          <w:szCs w:val="28"/>
+          <w:rtl/>
+          <w:lang w:bidi="fa-IR"/>
+        </w:rPr>
+      </w:pPr>
+      <w:r>
+        <w:rPr>
+          <w:rFonts w:cs="B Roya"/>
+          <w:sz w:val="28"/>
+          <w:szCs w:val="28"/>
+          <w:rtl/>
+          <w:lang w:bidi="fa-IR"/>
+        </w:rPr>
+        <w:t xml:space="preserve">روش </w:t>
+      </w:r>
+      <w:r>
+        <w:rPr>
+          <w:rFonts w:cs="B Roya"/>
+          <w:sz w:val="28"/>
+          <w:szCs w:val="28"/>
+          <w:lang w:bidi="fa-IR"/>
+        </w:rPr>
+        <w:t>SSVEP</w:t>
+      </w:r>
+      <w:r>
+        <w:rPr>
+          <w:rFonts w:cs="B Roya"/>
+          <w:sz w:val="28"/>
+          <w:szCs w:val="28"/>
+          <w:rtl/>
+          <w:lang w:bidi="fa-IR"/>
+        </w:rPr>
+        <w:t xml:space="preserve"> (پتانس</w:t>
+      </w:r>
+      <w:r>
+        <w:rPr>
+          <w:rFonts w:cs="B Roya" w:hint="cs"/>
+          <w:sz w:val="28"/>
+          <w:szCs w:val="28"/>
+          <w:rtl/>
+          <w:lang w:bidi="fa-IR"/>
+        </w:rPr>
+        <w:t>ی</w:t>
+      </w:r>
+      <w:r>
+        <w:rPr>
+          <w:rFonts w:cs="B Roya" w:hint="eastAsia"/>
+          <w:sz w:val="28"/>
+          <w:szCs w:val="28"/>
+          <w:rtl/>
+          <w:lang w:bidi="fa-IR"/>
+        </w:rPr>
+        <w:t>ل</w:t>
+      </w:r>
+      <w:r>
+        <w:rPr>
+          <w:rFonts w:cs="B Roya"/>
+          <w:sz w:val="28"/>
+          <w:szCs w:val="28"/>
+          <w:rtl/>
+          <w:lang w:bidi="fa-IR"/>
+        </w:rPr>
+        <w:t xml:space="preserve"> برانگ</w:t>
+      </w:r>
+      <w:r>
+        <w:rPr>
+          <w:rFonts w:cs="B Roya" w:hint="cs"/>
+          <w:sz w:val="28"/>
+          <w:szCs w:val="28"/>
+          <w:rtl/>
+          <w:lang w:bidi="fa-IR"/>
+        </w:rPr>
+        <w:t>ی</w:t>
+      </w:r>
+      <w:r>
+        <w:rPr>
+          <w:rFonts w:cs="B Roya" w:hint="eastAsia"/>
+          <w:sz w:val="28"/>
+          <w:szCs w:val="28"/>
+          <w:rtl/>
+          <w:lang w:bidi="fa-IR"/>
+        </w:rPr>
+        <w:t>خته</w:t>
+      </w:r>
+      <w:r>
+        <w:rPr>
+          <w:rFonts w:cs="B Roya"/>
+          <w:sz w:val="28"/>
+          <w:szCs w:val="28"/>
+          <w:rtl/>
+          <w:lang w:bidi="fa-IR"/>
+        </w:rPr>
+        <w:t xml:space="preserve"> بصر</w:t>
+      </w:r>
+      <w:r>
+        <w:rPr>
+          <w:rFonts w:cs="B Roya" w:hint="cs"/>
+          <w:sz w:val="28"/>
+          <w:szCs w:val="28"/>
+          <w:rtl/>
+          <w:lang w:bidi="fa-IR"/>
+        </w:rPr>
+        <w:t>ی</w:t>
+      </w:r>
+      <w:r>
+        <w:rPr>
+          <w:rFonts w:cs="B Roya"/>
+          <w:sz w:val="28"/>
+          <w:szCs w:val="28"/>
+          <w:rtl/>
+          <w:lang w:bidi="fa-IR"/>
+        </w:rPr>
+        <w:t xml:space="preserve"> حالت پا</w:t>
+      </w:r>
+      <w:r>
+        <w:rPr>
+          <w:rFonts w:cs="B Roya" w:hint="cs"/>
+          <w:sz w:val="28"/>
+          <w:szCs w:val="28"/>
+          <w:rtl/>
+          <w:lang w:bidi="fa-IR"/>
+        </w:rPr>
+        <w:t>ی</w:t>
+      </w:r>
+      <w:r>
+        <w:rPr>
+          <w:rFonts w:cs="B Roya" w:hint="eastAsia"/>
+          <w:sz w:val="28"/>
+          <w:szCs w:val="28"/>
+          <w:rtl/>
+          <w:lang w:bidi="fa-IR"/>
+        </w:rPr>
+        <w:t>دار</w:t>
+      </w:r>
+      <w:r>
+        <w:rPr>
+          <w:rFonts w:cs="B Roya"/>
+          <w:sz w:val="28"/>
+          <w:szCs w:val="28"/>
+          <w:rtl/>
+          <w:lang w:bidi="fa-IR"/>
+        </w:rPr>
+        <w:t xml:space="preserve">) </w:t>
+      </w:r>
+      <w:r>
+        <w:rPr>
+          <w:rFonts w:cs="B Roya"/>
+          <w:sz w:val="28"/>
+          <w:szCs w:val="28"/>
+          <w:lang w:bidi="fa-IR"/>
+        </w:rPr>
+        <w:t>CCA</w:t>
+      </w:r>
+      <w:r>
+        <w:rPr>
+          <w:rFonts w:cs="B Roya"/>
+          <w:sz w:val="28"/>
+          <w:szCs w:val="28"/>
+          <w:rtl/>
+          <w:lang w:bidi="fa-IR"/>
+        </w:rPr>
+        <w:t xml:space="preserve"> (</w:t>
+      </w:r>
+      <w:r>
+        <w:rPr>
+          <w:rFonts w:cs="B Roya"/>
+          <w:sz w:val="28"/>
+          <w:szCs w:val="28"/>
+          <w:lang w:bidi="fa-IR"/>
+        </w:rPr>
+        <w:t>Canonical Correlation Analysis</w:t>
+      </w:r>
+      <w:r>
+        <w:rPr>
+          <w:rFonts w:cs="B Roya"/>
+          <w:sz w:val="28"/>
+          <w:szCs w:val="28"/>
+          <w:rtl/>
+          <w:lang w:bidi="fa-IR"/>
+        </w:rPr>
+        <w:t xml:space="preserve">) </w:t>
+      </w:r>
+      <w:r>
+        <w:rPr>
+          <w:rFonts w:cs="B Roya" w:hint="cs"/>
+          <w:sz w:val="28"/>
+          <w:szCs w:val="28"/>
+          <w:rtl/>
+          <w:lang w:bidi="fa-IR"/>
+        </w:rPr>
+        <w:t>ی</w:t>
+      </w:r>
+      <w:r>
+        <w:rPr>
+          <w:rFonts w:cs="B Roya" w:hint="eastAsia"/>
+          <w:sz w:val="28"/>
+          <w:szCs w:val="28"/>
+          <w:rtl/>
+          <w:lang w:bidi="fa-IR"/>
+        </w:rPr>
+        <w:t>ک</w:t>
+      </w:r>
+      <w:r>
+        <w:rPr>
+          <w:rFonts w:cs="B Roya"/>
+          <w:sz w:val="28"/>
+          <w:szCs w:val="28"/>
+          <w:rtl/>
+          <w:lang w:bidi="fa-IR"/>
+        </w:rPr>
+        <w:t xml:space="preserve"> رو</w:t>
+      </w:r>
+      <w:r>
+        <w:rPr>
+          <w:rFonts w:cs="B Roya" w:hint="cs"/>
+          <w:sz w:val="28"/>
+          <w:szCs w:val="28"/>
+          <w:rtl/>
+          <w:lang w:bidi="fa-IR"/>
+        </w:rPr>
+        <w:t>ی</w:t>
+      </w:r>
+      <w:r>
+        <w:rPr>
+          <w:rFonts w:cs="B Roya" w:hint="eastAsia"/>
+          <w:sz w:val="28"/>
+          <w:szCs w:val="28"/>
+          <w:rtl/>
+          <w:lang w:bidi="fa-IR"/>
+        </w:rPr>
+        <w:t>کرد</w:t>
+      </w:r>
+      <w:r>
+        <w:rPr>
+          <w:rFonts w:cs="B Roya"/>
+          <w:sz w:val="28"/>
+          <w:szCs w:val="28"/>
+          <w:rtl/>
+          <w:lang w:bidi="fa-IR"/>
+        </w:rPr>
+        <w:t xml:space="preserve"> پرکاربرد در تحق</w:t>
+      </w:r>
+      <w:r>
+        <w:rPr>
+          <w:rFonts w:cs="B Roya" w:hint="cs"/>
+          <w:sz w:val="28"/>
+          <w:szCs w:val="28"/>
+          <w:rtl/>
+          <w:lang w:bidi="fa-IR"/>
+        </w:rPr>
+        <w:t>ی</w:t>
+      </w:r>
+      <w:r>
+        <w:rPr>
+          <w:rFonts w:cs="B Roya" w:hint="eastAsia"/>
+          <w:sz w:val="28"/>
+          <w:szCs w:val="28"/>
+          <w:rtl/>
+          <w:lang w:bidi="fa-IR"/>
+        </w:rPr>
+        <w:t>قات</w:t>
+      </w:r>
+      <w:r>
+        <w:rPr>
+          <w:rFonts w:cs="B Roya"/>
+          <w:sz w:val="28"/>
+          <w:szCs w:val="28"/>
+          <w:rtl/>
+          <w:lang w:bidi="fa-IR"/>
+        </w:rPr>
+        <w:t xml:space="preserve"> رابط مغز و کامپ</w:t>
+      </w:r>
+      <w:r>
+        <w:rPr>
+          <w:rFonts w:cs="B Roya" w:hint="cs"/>
+          <w:sz w:val="28"/>
+          <w:szCs w:val="28"/>
+          <w:rtl/>
+          <w:lang w:bidi="fa-IR"/>
+        </w:rPr>
+        <w:t>ی</w:t>
+      </w:r>
+      <w:r>
+        <w:rPr>
+          <w:rFonts w:cs="B Roya" w:hint="eastAsia"/>
+          <w:sz w:val="28"/>
+          <w:szCs w:val="28"/>
+          <w:rtl/>
+          <w:lang w:bidi="fa-IR"/>
+        </w:rPr>
+        <w:t>وتر</w:t>
+      </w:r>
+      <w:r>
+        <w:rPr>
+          <w:rFonts w:cs="B Roya"/>
+          <w:sz w:val="28"/>
+          <w:szCs w:val="28"/>
+          <w:rtl/>
+          <w:lang w:bidi="fa-IR"/>
+        </w:rPr>
+        <w:t xml:space="preserve"> (</w:t>
+      </w:r>
+      <w:r>
+        <w:rPr>
+          <w:rFonts w:cs="B Roya"/>
+          <w:sz w:val="28"/>
+          <w:szCs w:val="28"/>
+          <w:lang w:bidi="fa-IR"/>
+        </w:rPr>
+        <w:t>BCI</w:t>
+      </w:r>
+      <w:r>
+        <w:rPr>
+          <w:rFonts w:cs="B Roya"/>
+          <w:sz w:val="28"/>
+          <w:szCs w:val="28"/>
+          <w:rtl/>
+          <w:lang w:bidi="fa-IR"/>
+        </w:rPr>
+        <w:t>) است. ا</w:t>
+      </w:r>
+      <w:r>
+        <w:rPr>
+          <w:rFonts w:cs="B Roya" w:hint="cs"/>
+          <w:sz w:val="28"/>
+          <w:szCs w:val="28"/>
+          <w:rtl/>
+          <w:lang w:bidi="fa-IR"/>
+        </w:rPr>
+        <w:t>ی</w:t>
+      </w:r>
+      <w:r>
+        <w:rPr>
+          <w:rFonts w:cs="B Roya" w:hint="eastAsia"/>
+          <w:sz w:val="28"/>
+          <w:szCs w:val="28"/>
+          <w:rtl/>
+          <w:lang w:bidi="fa-IR"/>
+        </w:rPr>
+        <w:t>ن</w:t>
+      </w:r>
+      <w:r>
+        <w:rPr>
+          <w:rFonts w:cs="B Roya"/>
+          <w:sz w:val="28"/>
+          <w:szCs w:val="28"/>
+          <w:rtl/>
+          <w:lang w:bidi="fa-IR"/>
+        </w:rPr>
+        <w:t xml:space="preserve"> شامل تجز</w:t>
+      </w:r>
+      <w:r>
+        <w:rPr>
+          <w:rFonts w:cs="B Roya" w:hint="cs"/>
+          <w:sz w:val="28"/>
+          <w:szCs w:val="28"/>
+          <w:rtl/>
+          <w:lang w:bidi="fa-IR"/>
+        </w:rPr>
+        <w:t>ی</w:t>
+      </w:r>
+      <w:r>
+        <w:rPr>
+          <w:rFonts w:cs="B Roya" w:hint="eastAsia"/>
+          <w:sz w:val="28"/>
+          <w:szCs w:val="28"/>
+          <w:rtl/>
+          <w:lang w:bidi="fa-IR"/>
+        </w:rPr>
+        <w:t>ه</w:t>
+      </w:r>
+      <w:r>
+        <w:rPr>
+          <w:rFonts w:cs="B Roya"/>
+          <w:sz w:val="28"/>
+          <w:szCs w:val="28"/>
+          <w:rtl/>
+          <w:lang w:bidi="fa-IR"/>
+        </w:rPr>
+        <w:t xml:space="preserve"> و تحل</w:t>
+      </w:r>
+      <w:r>
+        <w:rPr>
+          <w:rFonts w:cs="B Roya" w:hint="cs"/>
+          <w:sz w:val="28"/>
+          <w:szCs w:val="28"/>
+          <w:rtl/>
+          <w:lang w:bidi="fa-IR"/>
+        </w:rPr>
+        <w:t>ی</w:t>
+      </w:r>
+      <w:r>
+        <w:rPr>
+          <w:rFonts w:cs="B Roya" w:hint="eastAsia"/>
+          <w:sz w:val="28"/>
+          <w:szCs w:val="28"/>
+          <w:rtl/>
+          <w:lang w:bidi="fa-IR"/>
+        </w:rPr>
+        <w:t>ل</w:t>
+      </w:r>
+      <w:r>
+        <w:rPr>
+          <w:rFonts w:cs="B Roya"/>
+          <w:sz w:val="28"/>
+          <w:szCs w:val="28"/>
+          <w:rtl/>
+          <w:lang w:bidi="fa-IR"/>
+        </w:rPr>
+        <w:t xml:space="preserve"> رابطه ب</w:t>
+      </w:r>
+      <w:r>
+        <w:rPr>
+          <w:rFonts w:cs="B Roya" w:hint="cs"/>
+          <w:sz w:val="28"/>
+          <w:szCs w:val="28"/>
+          <w:rtl/>
+          <w:lang w:bidi="fa-IR"/>
+        </w:rPr>
+        <w:t>ی</w:t>
+      </w:r>
+      <w:r>
+        <w:rPr>
+          <w:rFonts w:cs="B Roya" w:hint="eastAsia"/>
+          <w:sz w:val="28"/>
+          <w:szCs w:val="28"/>
+          <w:rtl/>
+          <w:lang w:bidi="fa-IR"/>
+        </w:rPr>
+        <w:t>ن</w:t>
+      </w:r>
+      <w:r>
+        <w:rPr>
+          <w:rFonts w:cs="B Roya"/>
+          <w:sz w:val="28"/>
+          <w:szCs w:val="28"/>
+          <w:rtl/>
+          <w:lang w:bidi="fa-IR"/>
+        </w:rPr>
+        <w:t xml:space="preserve"> محرک ها</w:t>
+      </w:r>
+      <w:r>
+        <w:rPr>
+          <w:rFonts w:cs="B Roya" w:hint="cs"/>
+          <w:sz w:val="28"/>
+          <w:szCs w:val="28"/>
+          <w:rtl/>
+          <w:lang w:bidi="fa-IR"/>
+        </w:rPr>
+        <w:t>ی</w:t>
+      </w:r>
+      <w:r>
+        <w:rPr>
+          <w:rFonts w:cs="B Roya"/>
+          <w:sz w:val="28"/>
+          <w:szCs w:val="28"/>
+          <w:rtl/>
+          <w:lang w:bidi="fa-IR"/>
+        </w:rPr>
+        <w:t xml:space="preserve"> ب</w:t>
+      </w:r>
+      <w:r>
+        <w:rPr>
+          <w:rFonts w:cs="B Roya" w:hint="cs"/>
+          <w:sz w:val="28"/>
+          <w:szCs w:val="28"/>
+          <w:rtl/>
+          <w:lang w:bidi="fa-IR"/>
+        </w:rPr>
+        <w:t>ی</w:t>
+      </w:r>
+      <w:r>
+        <w:rPr>
+          <w:rFonts w:cs="B Roya" w:hint="eastAsia"/>
+          <w:sz w:val="28"/>
+          <w:szCs w:val="28"/>
+          <w:rtl/>
+          <w:lang w:bidi="fa-IR"/>
+        </w:rPr>
+        <w:t>نا</w:t>
+      </w:r>
+      <w:r>
+        <w:rPr>
+          <w:rFonts w:cs="B Roya" w:hint="cs"/>
+          <w:sz w:val="28"/>
+          <w:szCs w:val="28"/>
+          <w:rtl/>
+          <w:lang w:bidi="fa-IR"/>
+        </w:rPr>
+        <w:t>یی</w:t>
+      </w:r>
+      <w:r>
+        <w:rPr>
+          <w:rFonts w:cs="B Roya"/>
+          <w:sz w:val="28"/>
+          <w:szCs w:val="28"/>
+          <w:rtl/>
+          <w:lang w:bidi="fa-IR"/>
+        </w:rPr>
+        <w:t xml:space="preserve"> و س</w:t>
+      </w:r>
+      <w:r>
+        <w:rPr>
+          <w:rFonts w:cs="B Roya" w:hint="cs"/>
+          <w:sz w:val="28"/>
+          <w:szCs w:val="28"/>
+          <w:rtl/>
+          <w:lang w:bidi="fa-IR"/>
+        </w:rPr>
+        <w:t>ی</w:t>
+      </w:r>
+      <w:r>
+        <w:rPr>
+          <w:rFonts w:cs="B Roya" w:hint="eastAsia"/>
+          <w:sz w:val="28"/>
+          <w:szCs w:val="28"/>
+          <w:rtl/>
+          <w:lang w:bidi="fa-IR"/>
+        </w:rPr>
+        <w:t>گنال</w:t>
+      </w:r>
+      <w:r>
+        <w:rPr>
+          <w:rFonts w:cs="B Roya"/>
+          <w:sz w:val="28"/>
+          <w:szCs w:val="28"/>
+          <w:rtl/>
+          <w:lang w:bidi="fa-IR"/>
+        </w:rPr>
+        <w:t xml:space="preserve"> ها</w:t>
+      </w:r>
+      <w:r>
+        <w:rPr>
+          <w:rFonts w:cs="B Roya" w:hint="cs"/>
+          <w:sz w:val="28"/>
+          <w:szCs w:val="28"/>
+          <w:rtl/>
+          <w:lang w:bidi="fa-IR"/>
+        </w:rPr>
+        <w:t>ی</w:t>
+      </w:r>
+      <w:r>
+        <w:rPr>
+          <w:rFonts w:cs="B Roya"/>
+          <w:sz w:val="28"/>
+          <w:szCs w:val="28"/>
+          <w:rtl/>
+          <w:lang w:bidi="fa-IR"/>
+        </w:rPr>
+        <w:t xml:space="preserve"> </w:t>
+      </w:r>
+      <w:r>
+        <w:rPr>
+          <w:rFonts w:cs="B Roya"/>
+          <w:sz w:val="28"/>
+          <w:szCs w:val="28"/>
+          <w:lang w:bidi="fa-IR"/>
+        </w:rPr>
+        <w:t>EEG</w:t>
+      </w:r>
+      <w:r>
+        <w:rPr>
+          <w:rFonts w:cs="B Roya"/>
+          <w:sz w:val="28"/>
+          <w:szCs w:val="28"/>
+          <w:rtl/>
+          <w:lang w:bidi="fa-IR"/>
+        </w:rPr>
+        <w:t xml:space="preserve"> است. روش </w:t>
+      </w:r>
+      <w:r>
+        <w:rPr>
+          <w:rFonts w:cs="B Roya"/>
+          <w:sz w:val="28"/>
+          <w:szCs w:val="28"/>
+          <w:lang w:bidi="fa-IR"/>
+        </w:rPr>
+        <w:t>CCA</w:t>
+      </w:r>
+      <w:r>
+        <w:rPr>
+          <w:rFonts w:cs="B Roya"/>
+          <w:sz w:val="28"/>
+          <w:szCs w:val="28"/>
+          <w:rtl/>
+          <w:lang w:bidi="fa-IR"/>
+        </w:rPr>
+        <w:t xml:space="preserve"> از امواج س</w:t>
+      </w:r>
+      <w:r>
+        <w:rPr>
+          <w:rFonts w:cs="B Roya" w:hint="cs"/>
+          <w:sz w:val="28"/>
+          <w:szCs w:val="28"/>
+          <w:rtl/>
+          <w:lang w:bidi="fa-IR"/>
+        </w:rPr>
+        <w:t>ی</w:t>
+      </w:r>
+      <w:r>
+        <w:rPr>
+          <w:rFonts w:cs="B Roya" w:hint="eastAsia"/>
+          <w:sz w:val="28"/>
+          <w:szCs w:val="28"/>
+          <w:rtl/>
+          <w:lang w:bidi="fa-IR"/>
+        </w:rPr>
+        <w:t>نوس</w:t>
+      </w:r>
+      <w:r>
+        <w:rPr>
+          <w:rFonts w:cs="B Roya" w:hint="cs"/>
+          <w:sz w:val="28"/>
+          <w:szCs w:val="28"/>
+          <w:rtl/>
+          <w:lang w:bidi="fa-IR"/>
+        </w:rPr>
+        <w:t>ی</w:t>
+      </w:r>
+      <w:r>
+        <w:rPr>
+          <w:rFonts w:cs="B Roya"/>
+          <w:sz w:val="28"/>
+          <w:szCs w:val="28"/>
+          <w:rtl/>
+          <w:lang w:bidi="fa-IR"/>
+        </w:rPr>
+        <w:t xml:space="preserve"> به عنو</w:t>
+      </w:r>
+      <w:r>
+        <w:rPr>
+          <w:rFonts w:cs="B Roya" w:hint="eastAsia"/>
+          <w:sz w:val="28"/>
+          <w:szCs w:val="28"/>
+          <w:rtl/>
+          <w:lang w:bidi="fa-IR"/>
+        </w:rPr>
+        <w:t>ان</w:t>
+      </w:r>
+      <w:r>
+        <w:rPr>
+          <w:rFonts w:cs="B Roya"/>
+          <w:sz w:val="28"/>
+          <w:szCs w:val="28"/>
+          <w:rtl/>
+          <w:lang w:bidi="fa-IR"/>
+        </w:rPr>
+        <w:t xml:space="preserve"> الگوها</w:t>
+      </w:r>
+      <w:r>
+        <w:rPr>
+          <w:rFonts w:cs="B Roya" w:hint="cs"/>
+          <w:sz w:val="28"/>
+          <w:szCs w:val="28"/>
+          <w:rtl/>
+          <w:lang w:bidi="fa-IR"/>
+        </w:rPr>
+        <w:t>ی</w:t>
+      </w:r>
+      <w:r>
+        <w:rPr>
+          <w:rFonts w:cs="B Roya"/>
+          <w:sz w:val="28"/>
+          <w:szCs w:val="28"/>
+          <w:rtl/>
+          <w:lang w:bidi="fa-IR"/>
+        </w:rPr>
+        <w:t xml:space="preserve"> مرجع استفاده م</w:t>
+      </w:r>
+      <w:r>
+        <w:rPr>
+          <w:rFonts w:cs="B Roya" w:hint="cs"/>
+          <w:sz w:val="28"/>
+          <w:szCs w:val="28"/>
+          <w:rtl/>
+          <w:lang w:bidi="fa-IR"/>
+        </w:rPr>
+        <w:t>ی</w:t>
+      </w:r>
+      <w:r>
+        <w:rPr>
+          <w:rFonts w:cs="B Roya"/>
+          <w:sz w:val="28"/>
+          <w:szCs w:val="28"/>
+          <w:rtl/>
+          <w:lang w:bidi="fa-IR"/>
+        </w:rPr>
+        <w:t xml:space="preserve"> کند و </w:t>
+      </w:r>
+      <w:r>
+        <w:rPr>
+          <w:rFonts w:cs="B Roya" w:hint="cs"/>
+          <w:sz w:val="28"/>
+          <w:szCs w:val="28"/>
+          <w:rtl/>
+          <w:lang w:bidi="fa-IR"/>
+        </w:rPr>
+        <w:t>ی</w:t>
+      </w:r>
+      <w:r>
+        <w:rPr>
+          <w:rFonts w:cs="B Roya" w:hint="eastAsia"/>
+          <w:sz w:val="28"/>
+          <w:szCs w:val="28"/>
+          <w:rtl/>
+          <w:lang w:bidi="fa-IR"/>
+        </w:rPr>
+        <w:t>ک</w:t>
+      </w:r>
+      <w:r>
+        <w:rPr>
+          <w:rFonts w:cs="B Roya"/>
+          <w:sz w:val="28"/>
+          <w:szCs w:val="28"/>
+          <w:rtl/>
+          <w:lang w:bidi="fa-IR"/>
+        </w:rPr>
+        <w:t xml:space="preserve"> مسئله به</w:t>
+      </w:r>
+      <w:r>
+        <w:rPr>
+          <w:rFonts w:cs="B Roya" w:hint="cs"/>
+          <w:sz w:val="28"/>
+          <w:szCs w:val="28"/>
+          <w:rtl/>
+          <w:lang w:bidi="fa-IR"/>
+        </w:rPr>
+        <w:t>ی</w:t>
+      </w:r>
+      <w:r>
+        <w:rPr>
+          <w:rFonts w:cs="B Roya" w:hint="eastAsia"/>
+          <w:sz w:val="28"/>
+          <w:szCs w:val="28"/>
+          <w:rtl/>
+          <w:lang w:bidi="fa-IR"/>
+        </w:rPr>
+        <w:t>نه</w:t>
+      </w:r>
+      <w:r>
+        <w:rPr>
+          <w:rFonts w:cs="B Roya"/>
+          <w:sz w:val="28"/>
+          <w:szCs w:val="28"/>
+          <w:rtl/>
+          <w:lang w:bidi="fa-IR"/>
+        </w:rPr>
+        <w:t xml:space="preserve"> ساز</w:t>
+      </w:r>
+      <w:r>
+        <w:rPr>
+          <w:rFonts w:cs="B Roya" w:hint="cs"/>
+          <w:sz w:val="28"/>
+          <w:szCs w:val="28"/>
+          <w:rtl/>
+          <w:lang w:bidi="fa-IR"/>
+        </w:rPr>
+        <w:t>ی</w:t>
+      </w:r>
+      <w:r>
+        <w:rPr>
+          <w:rFonts w:cs="B Roya"/>
+          <w:sz w:val="28"/>
+          <w:szCs w:val="28"/>
+          <w:rtl/>
+          <w:lang w:bidi="fa-IR"/>
+        </w:rPr>
+        <w:t xml:space="preserve"> را بر اساس داده ها</w:t>
+      </w:r>
+      <w:r>
+        <w:rPr>
+          <w:rFonts w:cs="B Roya" w:hint="cs"/>
+          <w:sz w:val="28"/>
+          <w:szCs w:val="28"/>
+          <w:rtl/>
+          <w:lang w:bidi="fa-IR"/>
+        </w:rPr>
+        <w:t>ی</w:t>
+      </w:r>
+      <w:r>
+        <w:rPr>
+          <w:rFonts w:cs="B Roya"/>
+          <w:sz w:val="28"/>
+          <w:szCs w:val="28"/>
+          <w:rtl/>
+          <w:lang w:bidi="fa-IR"/>
+        </w:rPr>
+        <w:t xml:space="preserve"> </w:t>
+      </w:r>
+      <w:r>
+        <w:rPr>
+          <w:rFonts w:cs="B Roya"/>
+          <w:sz w:val="28"/>
+          <w:szCs w:val="28"/>
+          <w:lang w:bidi="fa-IR"/>
+        </w:rPr>
+        <w:t>SSVEP</w:t>
+      </w:r>
+      <w:r>
+        <w:rPr>
+          <w:rFonts w:cs="B Roya"/>
+          <w:sz w:val="28"/>
+          <w:szCs w:val="28"/>
+          <w:rtl/>
+          <w:lang w:bidi="fa-IR"/>
+        </w:rPr>
+        <w:t xml:space="preserve"> چند کاناله برا</w:t>
+      </w:r>
+      <w:r>
+        <w:rPr>
+          <w:rFonts w:cs="B Roya" w:hint="cs"/>
+          <w:sz w:val="28"/>
+          <w:szCs w:val="28"/>
+          <w:rtl/>
+          <w:lang w:bidi="fa-IR"/>
+        </w:rPr>
+        <w:t>ی</w:t>
+      </w:r>
+      <w:r>
+        <w:rPr>
+          <w:rFonts w:cs="B Roya"/>
+          <w:sz w:val="28"/>
+          <w:szCs w:val="28"/>
+          <w:rtl/>
+          <w:lang w:bidi="fa-IR"/>
+        </w:rPr>
+        <w:t xml:space="preserve"> به دست آوردن ف</w:t>
+      </w:r>
+      <w:r>
+        <w:rPr>
+          <w:rFonts w:cs="B Roya" w:hint="cs"/>
+          <w:sz w:val="28"/>
+          <w:szCs w:val="28"/>
+          <w:rtl/>
+          <w:lang w:bidi="fa-IR"/>
+        </w:rPr>
+        <w:t>ی</w:t>
+      </w:r>
+      <w:r>
+        <w:rPr>
+          <w:rFonts w:cs="B Roya" w:hint="eastAsia"/>
+          <w:sz w:val="28"/>
+          <w:szCs w:val="28"/>
+          <w:rtl/>
+          <w:lang w:bidi="fa-IR"/>
+        </w:rPr>
+        <w:t>لترها</w:t>
+      </w:r>
+      <w:r>
+        <w:rPr>
+          <w:rFonts w:cs="B Roya" w:hint="cs"/>
+          <w:sz w:val="28"/>
+          <w:szCs w:val="28"/>
+          <w:rtl/>
+          <w:lang w:bidi="fa-IR"/>
+        </w:rPr>
+        <w:t>ی</w:t>
+      </w:r>
+      <w:r>
+        <w:rPr>
+          <w:rFonts w:cs="B Roya"/>
+          <w:sz w:val="28"/>
+          <w:szCs w:val="28"/>
+          <w:rtl/>
+          <w:lang w:bidi="fa-IR"/>
+        </w:rPr>
+        <w:t xml:space="preserve"> فضا</w:t>
+      </w:r>
+      <w:r>
+        <w:rPr>
+          <w:rFonts w:cs="B Roya" w:hint="cs"/>
+          <w:sz w:val="28"/>
+          <w:szCs w:val="28"/>
+          <w:rtl/>
+          <w:lang w:bidi="fa-IR"/>
+        </w:rPr>
+        <w:t>یی</w:t>
+      </w:r>
+      <w:r>
+        <w:rPr>
+          <w:rFonts w:cs="B Roya"/>
+          <w:sz w:val="28"/>
+          <w:szCs w:val="28"/>
+          <w:rtl/>
+          <w:lang w:bidi="fa-IR"/>
+        </w:rPr>
+        <w:t xml:space="preserve"> به</w:t>
+      </w:r>
+      <w:r>
+        <w:rPr>
+          <w:rFonts w:cs="B Roya" w:hint="cs"/>
+          <w:sz w:val="28"/>
+          <w:szCs w:val="28"/>
+          <w:rtl/>
+          <w:lang w:bidi="fa-IR"/>
+        </w:rPr>
+        <w:t>ی</w:t>
+      </w:r>
+      <w:r>
+        <w:rPr>
+          <w:rFonts w:cs="B Roya" w:hint="eastAsia"/>
+          <w:sz w:val="28"/>
+          <w:szCs w:val="28"/>
+          <w:rtl/>
+          <w:lang w:bidi="fa-IR"/>
+        </w:rPr>
+        <w:t>نه</w:t>
+      </w:r>
+      <w:r>
+        <w:rPr>
+          <w:rFonts w:cs="B Roya"/>
+          <w:sz w:val="28"/>
+          <w:szCs w:val="28"/>
+          <w:rtl/>
+          <w:lang w:bidi="fa-IR"/>
+        </w:rPr>
+        <w:t xml:space="preserve"> حل م</w:t>
+      </w:r>
+      <w:r>
+        <w:rPr>
+          <w:rFonts w:cs="B Roya" w:hint="cs"/>
+          <w:sz w:val="28"/>
+          <w:szCs w:val="28"/>
+          <w:rtl/>
+          <w:lang w:bidi="fa-IR"/>
+        </w:rPr>
+        <w:t>ی</w:t>
+      </w:r>
+      <w:r>
+        <w:rPr>
+          <w:rFonts w:cs="B Roya"/>
+          <w:sz w:val="28"/>
+          <w:szCs w:val="28"/>
+          <w:rtl/>
+          <w:lang w:bidi="fa-IR"/>
+        </w:rPr>
+        <w:t xml:space="preserve"> کند.</w:t>
+      </w:r>
+    </w:p>
+    <w:p>
+      <w:pPr>
+        <w:bidi/>
+        <w:jc w:val="both"/>
+        <w:rPr>
+          <w:rFonts w:cs="B Roya" w:hint="cs"/>
+          <w:sz w:val="28"/>
+          <w:szCs w:val="28"/>
+          <w:rtl/>
+          <w:lang w:bidi="fa-IR"/>
+        </w:rPr>
+      </w:pPr>
+      <w:r>
+        <w:rPr>
+          <w:rFonts w:cs="B Roya"/>
+          <w:sz w:val="28"/>
+          <w:szCs w:val="28"/>
+          <w:rtl/>
+          <w:lang w:bidi="fa-IR"/>
+        </w:rPr>
+        <w:t>با محاسبه همبستگ</w:t>
+      </w:r>
+      <w:r>
+        <w:rPr>
+          <w:rFonts w:cs="B Roya" w:hint="cs"/>
+          <w:sz w:val="28"/>
+          <w:szCs w:val="28"/>
+          <w:rtl/>
+          <w:lang w:bidi="fa-IR"/>
+        </w:rPr>
+        <w:t>ی</w:t>
+      </w:r>
+      <w:r>
+        <w:rPr>
+          <w:rFonts w:cs="B Roya"/>
+          <w:sz w:val="28"/>
+          <w:szCs w:val="28"/>
+          <w:rtl/>
+          <w:lang w:bidi="fa-IR"/>
+        </w:rPr>
+        <w:t xml:space="preserve"> ب</w:t>
+      </w:r>
+      <w:r>
+        <w:rPr>
+          <w:rFonts w:cs="B Roya" w:hint="cs"/>
+          <w:sz w:val="28"/>
+          <w:szCs w:val="28"/>
+          <w:rtl/>
+          <w:lang w:bidi="fa-IR"/>
+        </w:rPr>
+        <w:t>ی</w:t>
+      </w:r>
+      <w:r>
+        <w:rPr>
+          <w:rFonts w:cs="B Roya" w:hint="eastAsia"/>
+          <w:sz w:val="28"/>
+          <w:szCs w:val="28"/>
+          <w:rtl/>
+          <w:lang w:bidi="fa-IR"/>
+        </w:rPr>
+        <w:t>ن</w:t>
+      </w:r>
+      <w:r>
+        <w:rPr>
+          <w:rFonts w:cs="B Roya"/>
+          <w:sz w:val="28"/>
+          <w:szCs w:val="28"/>
+          <w:rtl/>
+          <w:lang w:bidi="fa-IR"/>
+        </w:rPr>
+        <w:t xml:space="preserve"> ا</w:t>
+      </w:r>
+      <w:r>
+        <w:rPr>
+          <w:rFonts w:cs="B Roya" w:hint="cs"/>
+          <w:sz w:val="28"/>
+          <w:szCs w:val="28"/>
+          <w:rtl/>
+          <w:lang w:bidi="fa-IR"/>
+        </w:rPr>
+        <w:t>ی</w:t>
+      </w:r>
+      <w:r>
+        <w:rPr>
+          <w:rFonts w:cs="B Roya" w:hint="eastAsia"/>
+          <w:sz w:val="28"/>
+          <w:szCs w:val="28"/>
+          <w:rtl/>
+          <w:lang w:bidi="fa-IR"/>
+        </w:rPr>
+        <w:t>ن</w:t>
+      </w:r>
+      <w:r>
+        <w:rPr>
+          <w:rFonts w:cs="B Roya"/>
+          <w:sz w:val="28"/>
+          <w:szCs w:val="28"/>
+          <w:rtl/>
+          <w:lang w:bidi="fa-IR"/>
+        </w:rPr>
+        <w:t xml:space="preserve"> س</w:t>
+      </w:r>
+      <w:r>
+        <w:rPr>
+          <w:rFonts w:cs="B Roya" w:hint="cs"/>
+          <w:sz w:val="28"/>
+          <w:szCs w:val="28"/>
+          <w:rtl/>
+          <w:lang w:bidi="fa-IR"/>
+        </w:rPr>
+        <w:t>ی</w:t>
+      </w:r>
+      <w:r>
+        <w:rPr>
+          <w:rFonts w:cs="B Roya" w:hint="eastAsia"/>
+          <w:sz w:val="28"/>
+          <w:szCs w:val="28"/>
+          <w:rtl/>
+          <w:lang w:bidi="fa-IR"/>
+        </w:rPr>
+        <w:t>گنال‌ها</w:t>
+      </w:r>
+      <w:r>
+        <w:rPr>
+          <w:rFonts w:cs="B Roya" w:hint="cs"/>
+          <w:sz w:val="28"/>
+          <w:szCs w:val="28"/>
+          <w:rtl/>
+          <w:lang w:bidi="fa-IR"/>
+        </w:rPr>
+        <w:t>ی</w:t>
+      </w:r>
+      <w:r>
+        <w:rPr>
+          <w:rFonts w:cs="B Roya"/>
+          <w:sz w:val="28"/>
+          <w:szCs w:val="28"/>
+          <w:rtl/>
+          <w:lang w:bidi="fa-IR"/>
+        </w:rPr>
+        <w:t xml:space="preserve"> </w:t>
+      </w:r>
+      <w:r>
+        <w:rPr>
+          <w:rFonts w:cs="B Roya"/>
+          <w:sz w:val="28"/>
+          <w:szCs w:val="28"/>
+          <w:lang w:bidi="fa-IR"/>
+        </w:rPr>
+        <w:t>EEG</w:t>
+      </w:r>
+      <w:r>
+        <w:rPr>
+          <w:rFonts w:cs="B Roya"/>
+          <w:sz w:val="28"/>
+          <w:szCs w:val="28"/>
+          <w:rtl/>
+          <w:lang w:bidi="fa-IR"/>
+        </w:rPr>
+        <w:t xml:space="preserve"> و س</w:t>
+      </w:r>
+      <w:r>
+        <w:rPr>
+          <w:rFonts w:cs="B Roya" w:hint="cs"/>
+          <w:sz w:val="28"/>
+          <w:szCs w:val="28"/>
+          <w:rtl/>
+          <w:lang w:bidi="fa-IR"/>
+        </w:rPr>
+        <w:t>ی</w:t>
+      </w:r>
+      <w:r>
+        <w:rPr>
+          <w:rFonts w:cs="B Roya" w:hint="eastAsia"/>
+          <w:sz w:val="28"/>
+          <w:szCs w:val="28"/>
+          <w:rtl/>
+          <w:lang w:bidi="fa-IR"/>
+        </w:rPr>
+        <w:t>گنال‌ها</w:t>
+      </w:r>
+      <w:r>
+        <w:rPr>
+          <w:rFonts w:cs="B Roya" w:hint="cs"/>
+          <w:sz w:val="28"/>
+          <w:szCs w:val="28"/>
+          <w:rtl/>
+          <w:lang w:bidi="fa-IR"/>
+        </w:rPr>
+        <w:t>ی</w:t>
+      </w:r>
+      <w:r>
+        <w:rPr>
+          <w:rFonts w:cs="B Roya"/>
+          <w:sz w:val="28"/>
+          <w:szCs w:val="28"/>
+          <w:rtl/>
+          <w:lang w:bidi="fa-IR"/>
+        </w:rPr>
+        <w:t xml:space="preserve"> مرجع، </w:t>
+      </w:r>
+      <w:r>
+        <w:rPr>
+          <w:rFonts w:cs="B Roya"/>
+          <w:sz w:val="28"/>
+          <w:szCs w:val="28"/>
+          <w:lang w:bidi="fa-IR"/>
+        </w:rPr>
+        <w:t>CCA</w:t>
+      </w:r>
+      <w:r>
+        <w:rPr>
+          <w:rFonts w:cs="B Roya"/>
+          <w:sz w:val="28"/>
+          <w:szCs w:val="28"/>
+          <w:rtl/>
+          <w:lang w:bidi="fa-IR"/>
+        </w:rPr>
+        <w:t xml:space="preserve"> ترک</w:t>
+      </w:r>
+      <w:r>
+        <w:rPr>
+          <w:rFonts w:cs="B Roya" w:hint="cs"/>
+          <w:sz w:val="28"/>
+          <w:szCs w:val="28"/>
+          <w:rtl/>
+          <w:lang w:bidi="fa-IR"/>
+        </w:rPr>
+        <w:t>ی</w:t>
+      </w:r>
+      <w:r>
+        <w:rPr>
+          <w:rFonts w:cs="B Roya" w:hint="eastAsia"/>
+          <w:sz w:val="28"/>
+          <w:szCs w:val="28"/>
+          <w:rtl/>
+          <w:lang w:bidi="fa-IR"/>
+        </w:rPr>
+        <w:t>ب</w:t>
+      </w:r>
+      <w:r>
+        <w:rPr>
+          <w:rFonts w:cs="B Roya" w:hint="cs"/>
+          <w:sz w:val="28"/>
+          <w:szCs w:val="28"/>
+          <w:rtl/>
+          <w:lang w:bidi="fa-IR"/>
+        </w:rPr>
+        <w:t>ی</w:t>
+      </w:r>
+      <w:r>
+        <w:rPr>
+          <w:rFonts w:cs="B Roya"/>
+          <w:sz w:val="28"/>
+          <w:szCs w:val="28"/>
+          <w:rtl/>
+          <w:lang w:bidi="fa-IR"/>
+        </w:rPr>
+        <w:t xml:space="preserve"> از کانال‌ها</w:t>
+      </w:r>
+      <w:r>
+        <w:rPr>
+          <w:rFonts w:cs="B Roya" w:hint="cs"/>
+          <w:sz w:val="28"/>
+          <w:szCs w:val="28"/>
+          <w:rtl/>
+          <w:lang w:bidi="fa-IR"/>
+        </w:rPr>
+        <w:t>ی</w:t>
+      </w:r>
+      <w:r>
+        <w:rPr>
+          <w:rFonts w:cs="B Roya"/>
+          <w:sz w:val="28"/>
+          <w:szCs w:val="28"/>
+          <w:rtl/>
+          <w:lang w:bidi="fa-IR"/>
+        </w:rPr>
+        <w:t xml:space="preserve"> </w:t>
+      </w:r>
+      <w:r>
+        <w:rPr>
+          <w:rFonts w:cs="B Roya"/>
+          <w:sz w:val="28"/>
+          <w:szCs w:val="28"/>
+          <w:lang w:bidi="fa-IR"/>
+        </w:rPr>
+        <w:t>EEG</w:t>
+      </w:r>
+      <w:r>
+        <w:rPr>
+          <w:rFonts w:cs="B Roya"/>
+          <w:sz w:val="28"/>
+          <w:szCs w:val="28"/>
+          <w:rtl/>
+          <w:lang w:bidi="fa-IR"/>
+        </w:rPr>
+        <w:t xml:space="preserve"> را تع</w:t>
+      </w:r>
+      <w:r>
+        <w:rPr>
+          <w:rFonts w:cs="B Roya" w:hint="cs"/>
+          <w:sz w:val="28"/>
+          <w:szCs w:val="28"/>
+          <w:rtl/>
+          <w:lang w:bidi="fa-IR"/>
+        </w:rPr>
+        <w:t>یی</w:t>
+      </w:r>
+      <w:r>
+        <w:rPr>
+          <w:rFonts w:cs="B Roya" w:hint="eastAsia"/>
+          <w:sz w:val="28"/>
+          <w:szCs w:val="28"/>
+          <w:rtl/>
+          <w:lang w:bidi="fa-IR"/>
+        </w:rPr>
+        <w:t>ن</w:t>
+      </w:r>
+      <w:r>
+        <w:rPr>
+          <w:rFonts w:cs="B Roya"/>
+          <w:sz w:val="28"/>
+          <w:szCs w:val="28"/>
+          <w:rtl/>
+          <w:lang w:bidi="fa-IR"/>
+        </w:rPr>
+        <w:t xml:space="preserve"> م</w:t>
+      </w:r>
+      <w:r>
+        <w:rPr>
+          <w:rFonts w:cs="B Roya" w:hint="cs"/>
+          <w:sz w:val="28"/>
+          <w:szCs w:val="28"/>
+          <w:rtl/>
+          <w:lang w:bidi="fa-IR"/>
+        </w:rPr>
+        <w:t>ی‌</w:t>
+      </w:r>
+      <w:r>
+        <w:rPr>
+          <w:rFonts w:cs="B Roya" w:hint="eastAsia"/>
+          <w:sz w:val="28"/>
+          <w:szCs w:val="28"/>
+          <w:rtl/>
+          <w:lang w:bidi="fa-IR"/>
+        </w:rPr>
+        <w:t>کند</w:t>
+      </w:r>
+      <w:r>
+        <w:rPr>
+          <w:rFonts w:cs="B Roya"/>
+          <w:sz w:val="28"/>
+          <w:szCs w:val="28"/>
+          <w:rtl/>
+          <w:lang w:bidi="fa-IR"/>
+        </w:rPr>
+        <w:t xml:space="preserve"> که به بهتر</w:t>
+      </w:r>
+      <w:r>
+        <w:rPr>
+          <w:rFonts w:cs="B Roya" w:hint="cs"/>
+          <w:sz w:val="28"/>
+          <w:szCs w:val="28"/>
+          <w:rtl/>
+          <w:lang w:bidi="fa-IR"/>
+        </w:rPr>
+        <w:t>ی</w:t>
+      </w:r>
+      <w:r>
+        <w:rPr>
+          <w:rFonts w:cs="B Roya" w:hint="eastAsia"/>
+          <w:sz w:val="28"/>
+          <w:szCs w:val="28"/>
+          <w:rtl/>
+          <w:lang w:bidi="fa-IR"/>
+        </w:rPr>
+        <w:t>ن</w:t>
+      </w:r>
+      <w:r>
+        <w:rPr>
+          <w:rFonts w:cs="B Roya"/>
+          <w:sz w:val="28"/>
+          <w:szCs w:val="28"/>
+          <w:rtl/>
+          <w:lang w:bidi="fa-IR"/>
+        </w:rPr>
+        <w:t xml:space="preserve"> وجه با مرجع مطابقت دارد، بنابرا</w:t>
+      </w:r>
+      <w:r>
+        <w:rPr>
+          <w:rFonts w:cs="B Roya" w:hint="cs"/>
+          <w:sz w:val="28"/>
+          <w:szCs w:val="28"/>
+          <w:rtl/>
+          <w:lang w:bidi="fa-IR"/>
+        </w:rPr>
+        <w:t>ی</w:t>
+      </w:r>
+      <w:r>
+        <w:rPr>
+          <w:rFonts w:cs="B Roya" w:hint="eastAsia"/>
+          <w:sz w:val="28"/>
+          <w:szCs w:val="28"/>
+          <w:rtl/>
+          <w:lang w:bidi="fa-IR"/>
+        </w:rPr>
+        <w:t>ن</w:t>
+      </w:r>
+      <w:r>
+        <w:rPr>
+          <w:rFonts w:cs="B Roya"/>
+          <w:sz w:val="28"/>
+          <w:szCs w:val="28"/>
+          <w:rtl/>
+          <w:lang w:bidi="fa-IR"/>
+        </w:rPr>
+        <w:t xml:space="preserve"> فرکانس محرک بصر</w:t>
+      </w:r>
+      <w:r>
+        <w:rPr>
+          <w:rFonts w:cs="B Roya" w:hint="cs"/>
+          <w:sz w:val="28"/>
+          <w:szCs w:val="28"/>
+          <w:rtl/>
+          <w:lang w:bidi="fa-IR"/>
+        </w:rPr>
+        <w:t>ی</w:t>
+      </w:r>
+      <w:r>
+        <w:rPr>
+          <w:rFonts w:cs="B Roya"/>
+          <w:sz w:val="28"/>
+          <w:szCs w:val="28"/>
+          <w:rtl/>
+          <w:lang w:bidi="fa-IR"/>
+        </w:rPr>
+        <w:t xml:space="preserve"> مورد توجه کاربر را شناسا</w:t>
+      </w:r>
+      <w:r>
+        <w:rPr>
+          <w:rFonts w:cs="B Roya" w:hint="cs"/>
+          <w:sz w:val="28"/>
+          <w:szCs w:val="28"/>
+          <w:rtl/>
+          <w:lang w:bidi="fa-IR"/>
+        </w:rPr>
+        <w:t>یی</w:t>
+      </w:r>
+      <w:r>
+        <w:rPr>
+          <w:rFonts w:cs="B Roya"/>
+          <w:sz w:val="28"/>
+          <w:szCs w:val="28"/>
+          <w:rtl/>
+          <w:lang w:bidi="fa-IR"/>
+        </w:rPr>
+        <w:t xml:space="preserve"> م</w:t>
+      </w:r>
+      <w:r>
+        <w:rPr>
+          <w:rFonts w:cs="B Roya" w:hint="cs"/>
+          <w:sz w:val="28"/>
+          <w:szCs w:val="28"/>
+          <w:rtl/>
+          <w:lang w:bidi="fa-IR"/>
+        </w:rPr>
+        <w:t>ی‌</w:t>
+      </w:r>
+      <w:r>
+        <w:rPr>
+          <w:rFonts w:cs="B Roya" w:hint="eastAsia"/>
+          <w:sz w:val="28"/>
+          <w:szCs w:val="28"/>
+          <w:rtl/>
+          <w:lang w:bidi="fa-IR"/>
+        </w:rPr>
+        <w:t>کند</w:t>
+      </w:r>
+      <w:r>
+        <w:rPr>
+          <w:rFonts w:cs="B Roya"/>
+          <w:sz w:val="28"/>
+          <w:szCs w:val="28"/>
+          <w:rtl/>
+          <w:lang w:bidi="fa-IR"/>
+        </w:rPr>
+        <w:t>.</w:t>
+      </w:r>
+      <w:r>
+        <w:rPr>
+          <w:rFonts w:cs="B Roya" w:hint="cs"/>
+          <w:sz w:val="28"/>
+          <w:szCs w:val="28"/>
+          <w:rtl/>
+          <w:lang w:bidi="fa-IR"/>
+        </w:rPr>
+        <w:t xml:space="preserve"> الگوریتم های دیگری بر اساس ماشین لرنینگ و دیپ لرنینگ نیز وجود دارد.</w:t>
+      </w:r>
+    </w:p>
+    <w:p>
+      <w:pPr>
+        <w:rPr>
+          <w:rtl/>
+          <w:lang w:bidi="fa-IR"/>
+        </w:rPr>
+      </w:pPr>
+    </w:p>
+    <w:p>
+      <w:pPr>
+        <w:pStyle w:val="Heading1"/>
+        <w:bidi/>
+        <w:rPr>
+          <w:rFonts w:cs="B Shiraz"/>
+          <w:lang w:bidi="fa-IR"/>
+        </w:rPr>
+      </w:pPr>
+      <w:bookmarkStart w:id="11" w:name="_Toc164801391"/>
+      <w:r>
+        <w:rPr>
+          <w:rFonts w:cs="B Shiraz"/>
+          <w:rtl/>
+          <w:lang w:bidi="fa-IR"/>
+        </w:rPr>
+        <w:t xml:space="preserve">بخش </w:t>
+      </w:r>
+      <w:r>
+        <w:rPr>
+          <w:rFonts w:cs="B Shiraz" w:hint="cs"/>
+          <w:rtl/>
+          <w:lang w:bidi="fa-IR"/>
+        </w:rPr>
+        <w:t>سوم</w:t>
+      </w:r>
+      <w:r>
+        <w:rPr>
+          <w:rFonts w:cs="B Shiraz"/>
+          <w:rtl/>
+          <w:lang w:bidi="fa-IR"/>
+        </w:rPr>
+        <w:t xml:space="preserve">: </w:t>
+      </w:r>
+      <w:r>
+        <w:rPr>
+          <w:rFonts w:cs="B Shiraz"/>
+          <w:rtl/>
+          <w:lang w:bidi="fa-IR"/>
+        </w:rPr>
+        <w:t>سنكرون</w:t>
+      </w:r>
+      <w:r>
+        <w:rPr>
+          <w:rFonts w:cs="B Shiraz" w:hint="cs"/>
+          <w:rtl/>
+          <w:lang w:bidi="fa-IR"/>
+        </w:rPr>
+        <w:t>‌</w:t>
+      </w:r>
+      <w:r>
+        <w:rPr>
+          <w:rFonts w:cs="B Shiraz"/>
+          <w:rtl/>
+          <w:lang w:bidi="fa-IR"/>
+        </w:rPr>
+        <w:t>سازي/ناسنكرون</w:t>
+      </w:r>
+      <w:r>
+        <w:rPr>
+          <w:rFonts w:cs="B Shiraz" w:hint="cs"/>
+          <w:rtl/>
+          <w:lang w:bidi="fa-IR"/>
+        </w:rPr>
+        <w:t>‌</w:t>
+      </w:r>
+      <w:r>
+        <w:rPr>
+          <w:rFonts w:cs="B Shiraz"/>
+          <w:rtl/>
+          <w:lang w:bidi="fa-IR"/>
+        </w:rPr>
+        <w:t>سازي وابسته به رخداد</w:t>
+      </w:r>
+      <w:bookmarkEnd w:id="11"/>
+    </w:p>
+    <w:p>
+      <w:pPr>
+        <w:bidi/>
         <w:rPr>
           <w:rFonts w:cs="B Roya"/>
           <w:rtl/>
@@ -4816,7 +8711,7 @@
       </w:pPr>
     </w:p>
     <w:sectPr>
-      <w:footerReference w:type="default" r:id="rId10"/>
+      <w:footerReference w:type="default" r:id="rId18"/>
       <w:pgSz w:w="12240" w:h="15840"/>
       <w:pgMar w:top="990" w:right="1440" w:bottom="1440" w:left="1440" w:header="720" w:footer="720" w:gutter="0"/>
       <w:pgNumType w:start="0"/>
@@ -4829,7 +8724,7 @@
 </file>
 
 <file path=word/endnotes.xml><?xml version="1.0" encoding="utf-8"?>
-<w:endnotes xmlns:wpc="http://schemas.microsoft.com/office/word/2010/wordprocessingCanvas" xmlns:cx="http://schemas.microsoft.com/office/drawing/2014/chartex" xmlns:cx1="http://schemas.microsoft.com/office/drawing/2015/9/8/chartex" xmlns:cx2="http://schemas.microsoft.com/office/drawing/2015/10/21/chartex" xmlns:cx3="http://schemas.microsoft.com/office/drawing/2016/5/9/chartex" xmlns:cx4="http://schemas.microsoft.com/office/drawing/2016/5/10/chartex" xmlns:cx5="http://schemas.microsoft.com/office/drawing/2016/5/11/chartex" xmlns:cx6="http://schemas.microsoft.com/office/drawing/2016/5/12/chartex" xmlns:cx7="http://schemas.microsoft.com/office/drawing/2016/5/13/chartex" xmlns:cx8="http://schemas.microsoft.com/office/drawing/2016/5/14/chartex" xmlns:mc="http://schemas.openxmlformats.org/markup-compatibility/2006" xmlns:aink="http://schemas.microsoft.com/office/drawing/2016/ink" xmlns:am3d="http://schemas.microsoft.com/office/drawing/2017/model3d" xmlns:o="urn:schemas-microsoft-com:office:office" xmlns:oel="http://schemas.microsoft.com/office/2019/extlst" xmlns:r="http://schemas.openxmlformats.org/officeDocument/2006/relationships" xmlns:m="http://schemas.openxmlformats.org/officeDocument/2006/math" xmlns:v="urn:schemas-microsoft-com:vml" xmlns:wp14="http://schemas.microsoft.com/office/word/2010/wordprocessingDrawing" xmlns:wp="http://schemas.openxmlformats.org/drawingml/2006/wordprocessingDrawing" xmlns:w10="urn:schemas-microsoft-com:office:word" xmlns:w="http://schemas.openxmlformats.org/wordprocessingml/2006/main" xmlns:w14="http://schemas.microsoft.com/office/word/2010/wordml" xmlns:w15="http://schemas.microsoft.com/office/word/2012/wordml" xmlns:w16cex="http://schemas.microsoft.com/office/word/2018/wordml/cex" xmlns:w16cid="http://schemas.microsoft.com/office/word/2016/wordml/cid" xmlns:w16="http://schemas.microsoft.com/office/word/2018/wordml" xmlns:w16du="http://schemas.microsoft.com/office/word/2023/wordml/word16du" xmlns:w16sdtdh="http://schemas.microsoft.com/office/word/2020/wordml/sdtdatahash" xmlns:w16se="http://schemas.microsoft.com/office/word/2015/wordml/symex" xmlns:wpg="http://schemas.microsoft.com/office/word/2010/wordprocessingGroup" xmlns:wpi="http://schemas.microsoft.com/office/word/2010/wordprocessingInk" xmlns:wne="http://schemas.microsoft.com/office/word/2006/wordml" xmlns:wps="http://schemas.microsoft.com/office/word/2010/wordprocessingShape" mc:Ignorable="w14 w15 w16se w16cid w16 w16cex w16sdtdh w16du wp14">
+<w:endnotes xmlns:wpc="http://schemas.microsoft.com/office/word/2010/wordprocessingCanvas" xmlns:cx="http://schemas.microsoft.com/office/drawing/2014/chartex" xmlns:cx1="http://schemas.microsoft.com/office/drawing/2015/9/8/chartex" xmlns:cx2="http://schemas.microsoft.com/office/drawing/2015/10/21/chartex" xmlns:cx3="http://schemas.microsoft.com/office/drawing/2016/5/9/chartex" xmlns:cx4="http://schemas.microsoft.com/office/drawing/2016/5/10/chartex" xmlns:cx5="http://schemas.microsoft.com/office/drawing/2016/5/11/chartex" xmlns:cx6="http://schemas.microsoft.com/office/drawing/2016/5/12/chartex" xmlns:cx7="http://schemas.microsoft.com/office/drawing/2016/5/13/chartex" xmlns:cx8="http://schemas.microsoft.com/office/drawing/2016/5/14/chartex" xmlns:mc="http://schemas.openxmlformats.org/markup-compatibility/2006" xmlns:aink="http://schemas.microsoft.com/office/drawing/2016/ink" xmlns:am3d="http://schemas.microsoft.com/office/drawing/2017/model3d" xmlns:o="urn:schemas-microsoft-com:office:office" xmlns:oel="http://schemas.microsoft.com/office/2019/extlst" xmlns:r="http://schemas.openxmlformats.org/officeDocument/2006/relationships" xmlns:m="http://schemas.openxmlformats.org/officeDocument/2006/math" xmlns:v="urn:schemas-microsoft-com:vml" xmlns:wp14="http://schemas.microsoft.com/office/word/2010/wordprocessingDrawing" xmlns:wp="http://schemas.openxmlformats.org/drawingml/2006/wordprocessingDrawing" xmlns:w10="urn:schemas-microsoft-com:office:word" xmlns:w="http://schemas.openxmlformats.org/wordprocessingml/2006/main" xmlns:w14="http://schemas.microsoft.com/office/word/2010/wordml" xmlns:w15="http://schemas.microsoft.com/office/word/2012/wordml" xmlns:w16cex="http://schemas.microsoft.com/office/word/2018/wordml/cex" xmlns:w16cid="http://schemas.microsoft.com/office/word/2016/wordml/cid" xmlns:w16="http://schemas.microsoft.com/office/word/2018/wordml" xmlns:w16sdtdh="http://schemas.microsoft.com/office/word/2020/wordml/sdtdatahash" xmlns:w16se="http://schemas.microsoft.com/office/word/2015/wordml/symex" xmlns:wpg="http://schemas.microsoft.com/office/word/2010/wordprocessingGroup" xmlns:wpi="http://schemas.microsoft.com/office/word/2010/wordprocessingInk" xmlns:wne="http://schemas.microsoft.com/office/word/2006/wordml" xmlns:wps="http://schemas.microsoft.com/office/word/2010/wordprocessingShape" mc:Ignorable="w14 w15 w16se w16cid w16 w16cex w16sdtdh wp14">
   <w:endnote w:type="separator" w:id="-1">
     <w:p>
       <w:pPr>
@@ -4854,7 +8749,7 @@
 </file>
 
 <file path=word/footer1.xml><?xml version="1.0" encoding="utf-8"?>
-<w:ftr xmlns:wpc="http://schemas.microsoft.com/office/word/2010/wordprocessingCanvas" xmlns:cx="http://schemas.microsoft.com/office/drawing/2014/chartex" xmlns:cx1="http://schemas.microsoft.com/office/drawing/2015/9/8/chartex" xmlns:cx2="http://schemas.microsoft.com/office/drawing/2015/10/21/chartex" xmlns:cx3="http://schemas.microsoft.com/office/drawing/2016/5/9/chartex" xmlns:cx4="http://schemas.microsoft.com/office/drawing/2016/5/10/chartex" xmlns:cx5="http://schemas.microsoft.com/office/drawing/2016/5/11/chartex" xmlns:cx6="http://schemas.microsoft.com/office/drawing/2016/5/12/chartex" xmlns:cx7="http://schemas.microsoft.com/office/drawing/2016/5/13/chartex" xmlns:cx8="http://schemas.microsoft.com/office/drawing/2016/5/14/chartex" xmlns:mc="http://schemas.openxmlformats.org/markup-compatibility/2006" xmlns:aink="http://schemas.microsoft.com/office/drawing/2016/ink" xmlns:am3d="http://schemas.microsoft.com/office/drawing/2017/model3d" xmlns:o="urn:schemas-microsoft-com:office:office" xmlns:oel="http://schemas.microsoft.com/office/2019/extlst" xmlns:r="http://schemas.openxmlformats.org/officeDocument/2006/relationships" xmlns:m="http://schemas.openxmlformats.org/officeDocument/2006/math" xmlns:v="urn:schemas-microsoft-com:vml" xmlns:wp14="http://schemas.microsoft.com/office/word/2010/wordprocessingDrawing" xmlns:wp="http://schemas.openxmlformats.org/drawingml/2006/wordprocessingDrawing" xmlns:w10="urn:schemas-microsoft-com:office:word" xmlns:w="http://schemas.openxmlformats.org/wordprocessingml/2006/main" xmlns:w14="http://schemas.microsoft.com/office/word/2010/wordml" xmlns:w15="http://schemas.microsoft.com/office/word/2012/wordml" xmlns:w16cex="http://schemas.microsoft.com/office/word/2018/wordml/cex" xmlns:w16cid="http://schemas.microsoft.com/office/word/2016/wordml/cid" xmlns:w16="http://schemas.microsoft.com/office/word/2018/wordml" xmlns:w16du="http://schemas.microsoft.com/office/word/2023/wordml/word16du" xmlns:w16sdtdh="http://schemas.microsoft.com/office/word/2020/wordml/sdtdatahash" xmlns:w16se="http://schemas.microsoft.com/office/word/2015/wordml/symex" xmlns:wpg="http://schemas.microsoft.com/office/word/2010/wordprocessingGroup" xmlns:wpi="http://schemas.microsoft.com/office/word/2010/wordprocessingInk" xmlns:wne="http://schemas.microsoft.com/office/word/2006/wordml" xmlns:wps="http://schemas.microsoft.com/office/word/2010/wordprocessingShape" mc:Ignorable="w14 w15 w16se w16cid w16 w16cex w16sdtdh w16du wp14">
+<w:ftr xmlns:wpc="http://schemas.microsoft.com/office/word/2010/wordprocessingCanvas" xmlns:cx="http://schemas.microsoft.com/office/drawing/2014/chartex" xmlns:cx1="http://schemas.microsoft.com/office/drawing/2015/9/8/chartex" xmlns:cx2="http://schemas.microsoft.com/office/drawing/2015/10/21/chartex" xmlns:cx3="http://schemas.microsoft.com/office/drawing/2016/5/9/chartex" xmlns:cx4="http://schemas.microsoft.com/office/drawing/2016/5/10/chartex" xmlns:cx5="http://schemas.microsoft.com/office/drawing/2016/5/11/chartex" xmlns:cx6="http://schemas.microsoft.com/office/drawing/2016/5/12/chartex" xmlns:cx7="http://schemas.microsoft.com/office/drawing/2016/5/13/chartex" xmlns:cx8="http://schemas.microsoft.com/office/drawing/2016/5/14/chartex" xmlns:mc="http://schemas.openxmlformats.org/markup-compatibility/2006" xmlns:aink="http://schemas.microsoft.com/office/drawing/2016/ink" xmlns:am3d="http://schemas.microsoft.com/office/drawing/2017/model3d" xmlns:o="urn:schemas-microsoft-com:office:office" xmlns:oel="http://schemas.microsoft.com/office/2019/extlst" xmlns:r="http://schemas.openxmlformats.org/officeDocument/2006/relationships" xmlns:m="http://schemas.openxmlformats.org/officeDocument/2006/math" xmlns:v="urn:schemas-microsoft-com:vml" xmlns:wp14="http://schemas.microsoft.com/office/word/2010/wordprocessingDrawing" xmlns:wp="http://schemas.openxmlformats.org/drawingml/2006/wordprocessingDrawing" xmlns:w10="urn:schemas-microsoft-com:office:word" xmlns:w="http://schemas.openxmlformats.org/wordprocessingml/2006/main" xmlns:w14="http://schemas.microsoft.com/office/word/2010/wordml" xmlns:w15="http://schemas.microsoft.com/office/word/2012/wordml" xmlns:w16cex="http://schemas.microsoft.com/office/word/2018/wordml/cex" xmlns:w16cid="http://schemas.microsoft.com/office/word/2016/wordml/cid" xmlns:w16="http://schemas.microsoft.com/office/word/2018/wordml" xmlns:w16sdtdh="http://schemas.microsoft.com/office/word/2020/wordml/sdtdatahash" xmlns:w16se="http://schemas.microsoft.com/office/word/2015/wordml/symex" xmlns:wpg="http://schemas.microsoft.com/office/word/2010/wordprocessingGroup" xmlns:wpi="http://schemas.microsoft.com/office/word/2010/wordprocessingInk" xmlns:wne="http://schemas.microsoft.com/office/word/2006/wordml" xmlns:wps="http://schemas.microsoft.com/office/word/2010/wordprocessingShape" mc:Ignorable="w14 w15 w16se w16cid w16 w16cex w16sdtdh wp14">
   <w:p>
     <w:pPr>
       <w:pStyle w:val="Footer"/>
@@ -4984,7 +8879,7 @@
                               <w:tag w:val=""/>
                               <w:id w:val="-1063724354"/>
                               <w:dataBinding w:prefixMappings="xmlns:ns0='http://schemas.microsoft.com/office/2006/coverPageProps' " w:xpath="/ns0:CoverPageProperties[1]/ns0:PublishDate[1]" w:storeItemID="{55AF091B-3C7A-41E3-B477-F2FDAA23CFDA}"/>
-                              <w:date w:fullDate="2024-04-17T00:00:00Z">
+                              <w:date w:fullDate="2024-04-23T00:00:00Z">
                                 <w:dateFormat w:val="MMMM d, yyyy"/>
                                 <w:lid w:val="en-US"/>
                                 <w:storeMappedDataAs w:val="dateTime"/>
@@ -5003,7 +8898,7 @@
                                   <w:rPr>
                                     <w:color w:val="7F7F7F" w:themeColor="text1" w:themeTint="80"/>
                                   </w:rPr>
-                                  <w:t>April 17, 2024</w:t>
+                                  <w:t>April 23, 2024</w:t>
                                 </w:r>
                               </w:p>
                             </w:sdtContent>
@@ -5057,7 +8952,7 @@
                         <w:tag w:val=""/>
                         <w:id w:val="-1063724354"/>
                         <w:dataBinding w:prefixMappings="xmlns:ns0='http://schemas.microsoft.com/office/2006/coverPageProps' " w:xpath="/ns0:CoverPageProperties[1]/ns0:PublishDate[1]" w:storeItemID="{55AF091B-3C7A-41E3-B477-F2FDAA23CFDA}"/>
-                        <w:date w:fullDate="2024-04-17T00:00:00Z">
+                        <w:date w:fullDate="2024-04-23T00:00:00Z">
                           <w:dateFormat w:val="MMMM d, yyyy"/>
                           <w:lid w:val="en-US"/>
                           <w:storeMappedDataAs w:val="dateTime"/>
@@ -5076,7 +8971,7 @@
                             <w:rPr>
                               <w:color w:val="7F7F7F" w:themeColor="text1" w:themeTint="80"/>
                             </w:rPr>
-                            <w:t>April 17, 2024</w:t>
+                            <w:t>April 23, 2024</w:t>
                           </w:r>
                         </w:p>
                       </w:sdtContent>
@@ -5306,7 +9201,7 @@
 </file>
 
 <file path=word/footnotes.xml><?xml version="1.0" encoding="utf-8"?>
-<w:footnotes xmlns:wpc="http://schemas.microsoft.com/office/word/2010/wordprocessingCanvas" xmlns:cx="http://schemas.microsoft.com/office/drawing/2014/chartex" xmlns:cx1="http://schemas.microsoft.com/office/drawing/2015/9/8/chartex" xmlns:cx2="http://schemas.microsoft.com/office/drawing/2015/10/21/chartex" xmlns:cx3="http://schemas.microsoft.com/office/drawing/2016/5/9/chartex" xmlns:cx4="http://schemas.microsoft.com/office/drawing/2016/5/10/chartex" xmlns:cx5="http://schemas.microsoft.com/office/drawing/2016/5/11/chartex" xmlns:cx6="http://schemas.microsoft.com/office/drawing/2016/5/12/chartex" xmlns:cx7="http://schemas.microsoft.com/office/drawing/2016/5/13/chartex" xmlns:cx8="http://schemas.microsoft.com/office/drawing/2016/5/14/chartex" xmlns:mc="http://schemas.openxmlformats.org/markup-compatibility/2006" xmlns:aink="http://schemas.microsoft.com/office/drawing/2016/ink" xmlns:am3d="http://schemas.microsoft.com/office/drawing/2017/model3d" xmlns:o="urn:schemas-microsoft-com:office:office" xmlns:oel="http://schemas.microsoft.com/office/2019/extlst" xmlns:r="http://schemas.openxmlformats.org/officeDocument/2006/relationships" xmlns:m="http://schemas.openxmlformats.org/officeDocument/2006/math" xmlns:v="urn:schemas-microsoft-com:vml" xmlns:wp14="http://schemas.microsoft.com/office/word/2010/wordprocessingDrawing" xmlns:wp="http://schemas.openxmlformats.org/drawingml/2006/wordprocessingDrawing" xmlns:w10="urn:schemas-microsoft-com:office:word" xmlns:w="http://schemas.openxmlformats.org/wordprocessingml/2006/main" xmlns:w14="http://schemas.microsoft.com/office/word/2010/wordml" xmlns:w15="http://schemas.microsoft.com/office/word/2012/wordml" xmlns:w16cex="http://schemas.microsoft.com/office/word/2018/wordml/cex" xmlns:w16cid="http://schemas.microsoft.com/office/word/2016/wordml/cid" xmlns:w16="http://schemas.microsoft.com/office/word/2018/wordml" xmlns:w16du="http://schemas.microsoft.com/office/word/2023/wordml/word16du" xmlns:w16sdtdh="http://schemas.microsoft.com/office/word/2020/wordml/sdtdatahash" xmlns:w16se="http://schemas.microsoft.com/office/word/2015/wordml/symex" xmlns:wpg="http://schemas.microsoft.com/office/word/2010/wordprocessingGroup" xmlns:wpi="http://schemas.microsoft.com/office/word/2010/wordprocessingInk" xmlns:wne="http://schemas.microsoft.com/office/word/2006/wordml" xmlns:wps="http://schemas.microsoft.com/office/word/2010/wordprocessingShape" mc:Ignorable="w14 w15 w16se w16cid w16 w16cex w16sdtdh w16du wp14">
+<w:footnotes xmlns:wpc="http://schemas.microsoft.com/office/word/2010/wordprocessingCanvas" xmlns:cx="http://schemas.microsoft.com/office/drawing/2014/chartex" xmlns:cx1="http://schemas.microsoft.com/office/drawing/2015/9/8/chartex" xmlns:cx2="http://schemas.microsoft.com/office/drawing/2015/10/21/chartex" xmlns:cx3="http://schemas.microsoft.com/office/drawing/2016/5/9/chartex" xmlns:cx4="http://schemas.microsoft.com/office/drawing/2016/5/10/chartex" xmlns:cx5="http://schemas.microsoft.com/office/drawing/2016/5/11/chartex" xmlns:cx6="http://schemas.microsoft.com/office/drawing/2016/5/12/chartex" xmlns:cx7="http://schemas.microsoft.com/office/drawing/2016/5/13/chartex" xmlns:cx8="http://schemas.microsoft.com/office/drawing/2016/5/14/chartex" xmlns:mc="http://schemas.openxmlformats.org/markup-compatibility/2006" xmlns:aink="http://schemas.microsoft.com/office/drawing/2016/ink" xmlns:am3d="http://schemas.microsoft.com/office/drawing/2017/model3d" xmlns:o="urn:schemas-microsoft-com:office:office" xmlns:oel="http://schemas.microsoft.com/office/2019/extlst" xmlns:r="http://schemas.openxmlformats.org/officeDocument/2006/relationships" xmlns:m="http://schemas.openxmlformats.org/officeDocument/2006/math" xmlns:v="urn:schemas-microsoft-com:vml" xmlns:wp14="http://schemas.microsoft.com/office/word/2010/wordprocessingDrawing" xmlns:wp="http://schemas.openxmlformats.org/drawingml/2006/wordprocessingDrawing" xmlns:w10="urn:schemas-microsoft-com:office:word" xmlns:w="http://schemas.openxmlformats.org/wordprocessingml/2006/main" xmlns:w14="http://schemas.microsoft.com/office/word/2010/wordml" xmlns:w15="http://schemas.microsoft.com/office/word/2012/wordml" xmlns:w16cex="http://schemas.microsoft.com/office/word/2018/wordml/cex" xmlns:w16cid="http://schemas.microsoft.com/office/word/2016/wordml/cid" xmlns:w16="http://schemas.microsoft.com/office/word/2018/wordml" xmlns:w16sdtdh="http://schemas.microsoft.com/office/word/2020/wordml/sdtdatahash" xmlns:w16se="http://schemas.microsoft.com/office/word/2015/wordml/symex" xmlns:wpg="http://schemas.microsoft.com/office/word/2010/wordprocessingGroup" xmlns:wpi="http://schemas.microsoft.com/office/word/2010/wordprocessingInk" xmlns:wne="http://schemas.microsoft.com/office/word/2006/wordml" xmlns:wps="http://schemas.microsoft.com/office/word/2010/wordprocessingShape" mc:Ignorable="w14 w15 w16se w16cid w16 w16cex w16sdtdh wp14">
   <w:footnote w:type="separator" w:id="-1">
     <w:p>
       <w:pPr>
@@ -5331,7 +9226,7 @@
 </file>
 
 <file path=word/numbering.xml><?xml version="1.0" encoding="utf-8"?>
-<w:numbering xmlns:wpc="http://schemas.microsoft.com/office/word/2010/wordprocessingCanvas" xmlns:cx="http://schemas.microsoft.com/office/drawing/2014/chartex" xmlns:cx1="http://schemas.microsoft.com/office/drawing/2015/9/8/chartex" xmlns:cx2="http://schemas.microsoft.com/office/drawing/2015/10/21/chartex" xmlns:cx3="http://schemas.microsoft.com/office/drawing/2016/5/9/chartex" xmlns:cx4="http://schemas.microsoft.com/office/drawing/2016/5/10/chartex" xmlns:cx5="http://schemas.microsoft.com/office/drawing/2016/5/11/chartex" xmlns:cx6="http://schemas.microsoft.com/office/drawing/2016/5/12/chartex" xmlns:cx7="http://schemas.microsoft.com/office/drawing/2016/5/13/chartex" xmlns:cx8="http://schemas.microsoft.com/office/drawing/2016/5/14/chartex" xmlns:mc="http://schemas.openxmlformats.org/markup-compatibility/2006" xmlns:aink="http://schemas.microsoft.com/office/drawing/2016/ink" xmlns:am3d="http://schemas.microsoft.com/office/drawing/2017/model3d" xmlns:o="urn:schemas-microsoft-com:office:office" xmlns:oel="http://schemas.microsoft.com/office/2019/extlst" xmlns:r="http://schemas.openxmlformats.org/officeDocument/2006/relationships" xmlns:m="http://schemas.openxmlformats.org/officeDocument/2006/math" xmlns:v="urn:schemas-microsoft-com:vml" xmlns:wp14="http://schemas.microsoft.com/office/word/2010/wordprocessingDrawing" xmlns:wp="http://schemas.openxmlformats.org/drawingml/2006/wordprocessingDrawing" xmlns:w10="urn:schemas-microsoft-com:office:word" xmlns:w="http://schemas.openxmlformats.org/wordprocessingml/2006/main" xmlns:w14="http://schemas.microsoft.com/office/word/2010/wordml" xmlns:w15="http://schemas.microsoft.com/office/word/2012/wordml" xmlns:w16cex="http://schemas.microsoft.com/office/word/2018/wordml/cex" xmlns:w16cid="http://schemas.microsoft.com/office/word/2016/wordml/cid" xmlns:w16="http://schemas.microsoft.com/office/word/2018/wordml" xmlns:w16du="http://schemas.microsoft.com/office/word/2023/wordml/word16du" xmlns:w16sdtdh="http://schemas.microsoft.com/office/word/2020/wordml/sdtdatahash" xmlns:w16se="http://schemas.microsoft.com/office/word/2015/wordml/symex" xmlns:wpg="http://schemas.microsoft.com/office/word/2010/wordprocessingGroup" xmlns:wpi="http://schemas.microsoft.com/office/word/2010/wordprocessingInk" xmlns:wne="http://schemas.microsoft.com/office/word/2006/wordml" xmlns:wps="http://schemas.microsoft.com/office/word/2010/wordprocessingShape" mc:Ignorable="w14 w15 w16se w16cid w16 w16cex w16sdtdh w16du wp14">
+<w:numbering xmlns:wpc="http://schemas.microsoft.com/office/word/2010/wordprocessingCanvas" xmlns:cx="http://schemas.microsoft.com/office/drawing/2014/chartex" xmlns:cx1="http://schemas.microsoft.com/office/drawing/2015/9/8/chartex" xmlns:cx2="http://schemas.microsoft.com/office/drawing/2015/10/21/chartex" xmlns:cx3="http://schemas.microsoft.com/office/drawing/2016/5/9/chartex" xmlns:cx4="http://schemas.microsoft.com/office/drawing/2016/5/10/chartex" xmlns:cx5="http://schemas.microsoft.com/office/drawing/2016/5/11/chartex" xmlns:cx6="http://schemas.microsoft.com/office/drawing/2016/5/12/chartex" xmlns:cx7="http://schemas.microsoft.com/office/drawing/2016/5/13/chartex" xmlns:cx8="http://schemas.microsoft.com/office/drawing/2016/5/14/chartex" xmlns:mc="http://schemas.openxmlformats.org/markup-compatibility/2006" xmlns:aink="http://schemas.microsoft.com/office/drawing/2016/ink" xmlns:am3d="http://schemas.microsoft.com/office/drawing/2017/model3d" xmlns:o="urn:schemas-microsoft-com:office:office" xmlns:oel="http://schemas.microsoft.com/office/2019/extlst" xmlns:r="http://schemas.openxmlformats.org/officeDocument/2006/relationships" xmlns:m="http://schemas.openxmlformats.org/officeDocument/2006/math" xmlns:v="urn:schemas-microsoft-com:vml" xmlns:wp14="http://schemas.microsoft.com/office/word/2010/wordprocessingDrawing" xmlns:wp="http://schemas.openxmlformats.org/drawingml/2006/wordprocessingDrawing" xmlns:w10="urn:schemas-microsoft-com:office:word" xmlns:w="http://schemas.openxmlformats.org/wordprocessingml/2006/main" xmlns:w14="http://schemas.microsoft.com/office/word/2010/wordml" xmlns:w15="http://schemas.microsoft.com/office/word/2012/wordml" xmlns:w16cex="http://schemas.microsoft.com/office/word/2018/wordml/cex" xmlns:w16cid="http://schemas.microsoft.com/office/word/2016/wordml/cid" xmlns:w16="http://schemas.microsoft.com/office/word/2018/wordml" xmlns:w16sdtdh="http://schemas.microsoft.com/office/word/2020/wordml/sdtdatahash" xmlns:w16se="http://schemas.microsoft.com/office/word/2015/wordml/symex" xmlns:wpg="http://schemas.microsoft.com/office/word/2010/wordprocessingGroup" xmlns:wpi="http://schemas.microsoft.com/office/word/2010/wordprocessingInk" xmlns:wne="http://schemas.microsoft.com/office/word/2006/wordml" xmlns:wps="http://schemas.microsoft.com/office/word/2010/wordprocessingShape" mc:Ignorable="w14 w15 w16se w16cid w16 w16cex w16sdtdh wp14">
   <w:abstractNum w:abstractNumId="0" w15:restartNumberingAfterBreak="0">
     <w:nsid w:val="0B684F52"/>
     <w:multiLevelType w:val="hybridMultilevel"/>
@@ -6811,7 +10706,7 @@
 </file>
 
 <file path=word/styles.xml><?xml version="1.0" encoding="utf-8"?>
-<w:styles xmlns:mc="http://schemas.openxmlformats.org/markup-compatibility/2006" xmlns:r="http://schemas.openxmlformats.org/officeDocument/2006/relationships" xmlns:w="http://schemas.openxmlformats.org/wordprocessingml/2006/main" xmlns:w14="http://schemas.microsoft.com/office/word/2010/wordml" xmlns:w15="http://schemas.microsoft.com/office/word/2012/wordml" xmlns:w16cex="http://schemas.microsoft.com/office/word/2018/wordml/cex" xmlns:w16cid="http://schemas.microsoft.com/office/word/2016/wordml/cid" xmlns:w16="http://schemas.microsoft.com/office/word/2018/wordml" xmlns:w16du="http://schemas.microsoft.com/office/word/2023/wordml/word16du" xmlns:w16sdtdh="http://schemas.microsoft.com/office/word/2020/wordml/sdtdatahash" xmlns:w16se="http://schemas.microsoft.com/office/word/2015/wordml/symex" mc:Ignorable="w14 w15 w16se w16cid w16 w16cex w16sdtdh w16du">
+<w:styles xmlns:mc="http://schemas.openxmlformats.org/markup-compatibility/2006" xmlns:r="http://schemas.openxmlformats.org/officeDocument/2006/relationships" xmlns:w="http://schemas.openxmlformats.org/wordprocessingml/2006/main" xmlns:w14="http://schemas.microsoft.com/office/word/2010/wordml" xmlns:w15="http://schemas.microsoft.com/office/word/2012/wordml" xmlns:w16cex="http://schemas.microsoft.com/office/word/2018/wordml/cex" xmlns:w16cid="http://schemas.microsoft.com/office/word/2016/wordml/cid" xmlns:w16="http://schemas.microsoft.com/office/word/2018/wordml" xmlns:w16sdtdh="http://schemas.microsoft.com/office/word/2020/wordml/sdtdatahash" xmlns:w16se="http://schemas.microsoft.com/office/word/2015/wordml/symex" mc:Ignorable="w14 w15 w16se w16cid w16 w16cex w16sdtdh">
   <w:docDefaults>
     <w:rPrDefault>
       <w:rPr>
@@ -7779,7 +11674,7 @@
 
 <file path=customXml/item1.xml><?xml version="1.0" encoding="utf-8"?>
 <CoverPageProperties xmlns="http://schemas.microsoft.com/office/2006/coverPageProps">
-  <PublishDate>2024-04-17T00:00:00</PublishDate>
+  <PublishDate>2024-04-23T00:00:00</PublishDate>
   <Abstract/>
   <CompanyAddress/>
   <CompanyPhone/>

</xml_diff>

<commit_message>
Report of section 3 completed
</commit_message>
<xml_diff>
--- a/Session-04/Report/BioSigLab_Report4.docx
+++ b/Session-04/Report/BioSigLab_Report4.docx
@@ -1,6 +1,6 @@
 
 <file path=word/document.xml><?xml version="1.0" encoding="utf-8"?>
-<w:document xmlns:wpc="http://schemas.microsoft.com/office/word/2010/wordprocessingCanvas" xmlns:cx="http://schemas.microsoft.com/office/drawing/2014/chartex" xmlns:cx1="http://schemas.microsoft.com/office/drawing/2015/9/8/chartex" xmlns:cx2="http://schemas.microsoft.com/office/drawing/2015/10/21/chartex" xmlns:cx3="http://schemas.microsoft.com/office/drawing/2016/5/9/chartex" xmlns:cx4="http://schemas.microsoft.com/office/drawing/2016/5/10/chartex" xmlns:cx5="http://schemas.microsoft.com/office/drawing/2016/5/11/chartex" xmlns:cx6="http://schemas.microsoft.com/office/drawing/2016/5/12/chartex" xmlns:cx7="http://schemas.microsoft.com/office/drawing/2016/5/13/chartex" xmlns:cx8="http://schemas.microsoft.com/office/drawing/2016/5/14/chartex" xmlns:mc="http://schemas.openxmlformats.org/markup-compatibility/2006" xmlns:aink="http://schemas.microsoft.com/office/drawing/2016/ink" xmlns:am3d="http://schemas.microsoft.com/office/drawing/2017/model3d" xmlns:o="urn:schemas-microsoft-com:office:office" xmlns:oel="http://schemas.microsoft.com/office/2019/extlst" xmlns:r="http://schemas.openxmlformats.org/officeDocument/2006/relationships" xmlns:m="http://schemas.openxmlformats.org/officeDocument/2006/math" xmlns:v="urn:schemas-microsoft-com:vml" xmlns:wp14="http://schemas.microsoft.com/office/word/2010/wordprocessingDrawing" xmlns:wp="http://schemas.openxmlformats.org/drawingml/2006/wordprocessingDrawing" xmlns:w10="urn:schemas-microsoft-com:office:word" xmlns:w="http://schemas.openxmlformats.org/wordprocessingml/2006/main" xmlns:w14="http://schemas.microsoft.com/office/word/2010/wordml" xmlns:w15="http://schemas.microsoft.com/office/word/2012/wordml" xmlns:w16cex="http://schemas.microsoft.com/office/word/2018/wordml/cex" xmlns:w16cid="http://schemas.microsoft.com/office/word/2016/wordml/cid" xmlns:w16="http://schemas.microsoft.com/office/word/2018/wordml" xmlns:w16sdtdh="http://schemas.microsoft.com/office/word/2020/wordml/sdtdatahash" xmlns:w16se="http://schemas.microsoft.com/office/word/2015/wordml/symex" xmlns:wpg="http://schemas.microsoft.com/office/word/2010/wordprocessingGroup" xmlns:wpi="http://schemas.microsoft.com/office/word/2010/wordprocessingInk" xmlns:wne="http://schemas.microsoft.com/office/word/2006/wordml" xmlns:wps="http://schemas.microsoft.com/office/word/2010/wordprocessingShape" mc:Ignorable="w14 w15 w16se w16cid w16 w16cex w16sdtdh wp14">
+<w:document xmlns:wpc="http://schemas.microsoft.com/office/word/2010/wordprocessingCanvas" xmlns:cx="http://schemas.microsoft.com/office/drawing/2014/chartex" xmlns:cx1="http://schemas.microsoft.com/office/drawing/2015/9/8/chartex" xmlns:cx2="http://schemas.microsoft.com/office/drawing/2015/10/21/chartex" xmlns:cx3="http://schemas.microsoft.com/office/drawing/2016/5/9/chartex" xmlns:cx4="http://schemas.microsoft.com/office/drawing/2016/5/10/chartex" xmlns:cx5="http://schemas.microsoft.com/office/drawing/2016/5/11/chartex" xmlns:cx6="http://schemas.microsoft.com/office/drawing/2016/5/12/chartex" xmlns:cx7="http://schemas.microsoft.com/office/drawing/2016/5/13/chartex" xmlns:cx8="http://schemas.microsoft.com/office/drawing/2016/5/14/chartex" xmlns:mc="http://schemas.openxmlformats.org/markup-compatibility/2006" xmlns:aink="http://schemas.microsoft.com/office/drawing/2016/ink" xmlns:am3d="http://schemas.microsoft.com/office/drawing/2017/model3d" xmlns:o="urn:schemas-microsoft-com:office:office" xmlns:oel="http://schemas.microsoft.com/office/2019/extlst" xmlns:r="http://schemas.openxmlformats.org/officeDocument/2006/relationships" xmlns:m="http://schemas.openxmlformats.org/officeDocument/2006/math" xmlns:v="urn:schemas-microsoft-com:vml" xmlns:wp14="http://schemas.microsoft.com/office/word/2010/wordprocessingDrawing" xmlns:wp="http://schemas.openxmlformats.org/drawingml/2006/wordprocessingDrawing" xmlns:w10="urn:schemas-microsoft-com:office:word" xmlns:w="http://schemas.openxmlformats.org/wordprocessingml/2006/main" xmlns:w14="http://schemas.microsoft.com/office/word/2010/wordml" xmlns:w15="http://schemas.microsoft.com/office/word/2012/wordml" xmlns:w16cex="http://schemas.microsoft.com/office/word/2018/wordml/cex" xmlns:w16cid="http://schemas.microsoft.com/office/word/2016/wordml/cid" xmlns:w16="http://schemas.microsoft.com/office/word/2018/wordml" xmlns:w16du="http://schemas.microsoft.com/office/word/2023/wordml/word16du" xmlns:w16sdtdh="http://schemas.microsoft.com/office/word/2020/wordml/sdtdatahash" xmlns:w16se="http://schemas.microsoft.com/office/word/2015/wordml/symex" xmlns:wpg="http://schemas.microsoft.com/office/word/2010/wordprocessingGroup" xmlns:wpi="http://schemas.microsoft.com/office/word/2010/wordprocessingInk" xmlns:wne="http://schemas.microsoft.com/office/word/2006/wordml" xmlns:wps="http://schemas.microsoft.com/office/word/2010/wordprocessingShape" mc:Ignorable="w14 w15 w16se w16cid w16 w16cex w16sdtdh w16du wp14">
   <w:body>
     <w:sdt>
       <w:sdtPr>
@@ -4322,7 +4322,7 @@
           <w:r>
             <w:fldChar w:fldCharType="separate"/>
           </w:r>
-          <w:hyperlink w:anchor="_Toc164801380" w:history="1">
+          <w:hyperlink w:anchor="_Toc164839673" w:history="1">
             <w:r>
               <w:rPr>
                 <w:rStyle w:val="Hyperlink"/>
@@ -4352,7 +4352,7 @@
                 <w:noProof/>
                 <w:webHidden/>
               </w:rPr>
-              <w:instrText xml:space="preserve"> PAGEREF _Toc164801380 \h </w:instrText>
+              <w:instrText xml:space="preserve"> PAGEREF _Toc164839673 \h </w:instrText>
             </w:r>
             <w:r>
               <w:rPr>
@@ -4371,6 +4371,7 @@
               <w:rPr>
                 <w:noProof/>
                 <w:webHidden/>
+                <w:rtl/>
               </w:rPr>
               <w:t>2</w:t>
             </w:r>
@@ -4391,7 +4392,7 @@
               <w:noProof/>
             </w:rPr>
           </w:pPr>
-          <w:hyperlink w:anchor="_Toc164801381" w:history="1">
+          <w:hyperlink w:anchor="_Toc164839674" w:history="1">
             <w:r>
               <w:rPr>
                 <w:rStyle w:val="Hyperlink"/>
@@ -4415,7 +4416,7 @@
             <w:r>
               <w:rPr>
                 <w:rStyle w:val="Hyperlink"/>
-                <w:rFonts w:cs="B Shiraz"/>
+                <w:rFonts w:cs="B Shiraz" w:hint="eastAsia"/>
                 <w:noProof/>
                 <w:rtl/>
                 <w:lang w:bidi="fa-IR"/>
@@ -4530,7 +4531,7 @@
                 <w:noProof/>
                 <w:webHidden/>
               </w:rPr>
-              <w:instrText xml:space="preserve"> PAGEREF _Toc164801381 \h </w:instrText>
+              <w:instrText xml:space="preserve"> PAGEREF _Toc164839674 \h </w:instrText>
             </w:r>
             <w:r>
               <w:rPr>
@@ -4549,6 +4550,7 @@
               <w:rPr>
                 <w:noProof/>
                 <w:webHidden/>
+                <w:rtl/>
               </w:rPr>
               <w:t>2</w:t>
             </w:r>
@@ -4569,7 +4571,7 @@
               <w:noProof/>
             </w:rPr>
           </w:pPr>
-          <w:hyperlink w:anchor="_Toc164801382" w:history="1">
+          <w:hyperlink w:anchor="_Toc164839675" w:history="1">
             <w:r>
               <w:rPr>
                 <w:rStyle w:val="Hyperlink"/>
@@ -4608,7 +4610,7 @@
                 <w:noProof/>
                 <w:webHidden/>
               </w:rPr>
-              <w:instrText xml:space="preserve"> PAGEREF _Toc164801382 \h </w:instrText>
+              <w:instrText xml:space="preserve"> PAGEREF _Toc164839675 \h </w:instrText>
             </w:r>
             <w:r>
               <w:rPr>
@@ -4627,6 +4629,7 @@
               <w:rPr>
                 <w:noProof/>
                 <w:webHidden/>
+                <w:rtl/>
               </w:rPr>
               <w:t>3</w:t>
             </w:r>
@@ -4647,7 +4650,7 @@
               <w:noProof/>
             </w:rPr>
           </w:pPr>
-          <w:hyperlink w:anchor="_Toc164801383" w:history="1">
+          <w:hyperlink w:anchor="_Toc164839676" w:history="1">
             <w:r>
               <w:rPr>
                 <w:rStyle w:val="Hyperlink"/>
@@ -4702,7 +4705,7 @@
                 <w:noProof/>
                 <w:webHidden/>
               </w:rPr>
-              <w:instrText xml:space="preserve"> PAGEREF _Toc164801383 \h </w:instrText>
+              <w:instrText xml:space="preserve"> PAGEREF _Toc164839676 \h </w:instrText>
             </w:r>
             <w:r>
               <w:rPr>
@@ -4721,6 +4724,7 @@
               <w:rPr>
                 <w:noProof/>
                 <w:webHidden/>
+                <w:rtl/>
               </w:rPr>
               <w:t>3</w:t>
             </w:r>
@@ -4741,7 +4745,7 @@
               <w:noProof/>
             </w:rPr>
           </w:pPr>
-          <w:hyperlink w:anchor="_Toc164801384" w:history="1">
+          <w:hyperlink w:anchor="_Toc164839677" w:history="1">
             <w:r>
               <w:rPr>
                 <w:rStyle w:val="Hyperlink"/>
@@ -4765,12 +4769,22 @@
             <w:r>
               <w:rPr>
                 <w:rStyle w:val="Hyperlink"/>
-                <w:rFonts w:cs="B Shiraz"/>
+                <w:rFonts w:cs="B Shiraz" w:hint="eastAsia"/>
                 <w:noProof/>
                 <w:rtl/>
                 <w:lang w:bidi="fa-IR"/>
               </w:rPr>
-              <w:t>ال ها</w:t>
+              <w:t>ال</w:t>
+            </w:r>
+            <w:r>
+              <w:rPr>
+                <w:rStyle w:val="Hyperlink"/>
+                <w:rFonts w:cs="B Shiraz"/>
+                <w:noProof/>
+                <w:rtl/>
+                <w:lang w:bidi="fa-IR"/>
+              </w:rPr>
+              <w:t xml:space="preserve"> ها</w:t>
             </w:r>
             <w:r>
               <w:rPr>
@@ -4811,7 +4825,7 @@
                 <w:noProof/>
                 <w:webHidden/>
               </w:rPr>
-              <w:instrText xml:space="preserve"> PAGEREF _Toc164801384 \h </w:instrText>
+              <w:instrText xml:space="preserve"> PAGEREF _Toc164839677 \h </w:instrText>
             </w:r>
             <w:r>
               <w:rPr>
@@ -4830,6 +4844,7 @@
               <w:rPr>
                 <w:noProof/>
                 <w:webHidden/>
+                <w:rtl/>
               </w:rPr>
               <w:t>3</w:t>
             </w:r>
@@ -4850,7 +4865,7 @@
               <w:noProof/>
             </w:rPr>
           </w:pPr>
-          <w:hyperlink w:anchor="_Toc164801385" w:history="1">
+          <w:hyperlink w:anchor="_Toc164839678" w:history="1">
             <w:r>
               <w:rPr>
                 <w:rStyle w:val="Hyperlink"/>
@@ -4909,7 +4924,7 @@
                 <w:noProof/>
                 <w:webHidden/>
               </w:rPr>
-              <w:instrText xml:space="preserve"> PAGEREF _Toc164801385 \h </w:instrText>
+              <w:instrText xml:space="preserve"> PAGEREF _Toc164839678 \h </w:instrText>
             </w:r>
             <w:r>
               <w:rPr>
@@ -4928,6 +4943,7 @@
               <w:rPr>
                 <w:noProof/>
                 <w:webHidden/>
+                <w:rtl/>
               </w:rPr>
               <w:t>4</w:t>
             </w:r>
@@ -4948,7 +4964,7 @@
               <w:noProof/>
             </w:rPr>
           </w:pPr>
-          <w:hyperlink w:anchor="_Toc164801386" w:history="1">
+          <w:hyperlink w:anchor="_Toc164839679" w:history="1">
             <w:r>
               <w:rPr>
                 <w:rStyle w:val="Hyperlink"/>
@@ -5008,7 +5024,7 @@
                 <w:noProof/>
                 <w:webHidden/>
               </w:rPr>
-              <w:instrText xml:space="preserve"> PAGEREF _Toc164801386 \h </w:instrText>
+              <w:instrText xml:space="preserve"> PAGEREF _Toc164839679 \h </w:instrText>
             </w:r>
             <w:r>
               <w:rPr>
@@ -5027,6 +5043,7 @@
               <w:rPr>
                 <w:noProof/>
                 <w:webHidden/>
+                <w:rtl/>
               </w:rPr>
               <w:t>4</w:t>
             </w:r>
@@ -5047,7 +5064,7 @@
               <w:noProof/>
             </w:rPr>
           </w:pPr>
-          <w:hyperlink w:anchor="_Toc164801387" w:history="1">
+          <w:hyperlink w:anchor="_Toc164839680" w:history="1">
             <w:r>
               <w:rPr>
                 <w:rStyle w:val="Hyperlink"/>
@@ -5077,7 +5094,7 @@
                 <w:noProof/>
                 <w:webHidden/>
               </w:rPr>
-              <w:instrText xml:space="preserve"> PAGEREF _Toc164801387 \h </w:instrText>
+              <w:instrText xml:space="preserve"> PAGEREF _Toc164839680 \h </w:instrText>
             </w:r>
             <w:r>
               <w:rPr>
@@ -5096,6 +5113,7 @@
               <w:rPr>
                 <w:noProof/>
                 <w:webHidden/>
+                <w:rtl/>
               </w:rPr>
               <w:t>5</w:t>
             </w:r>
@@ -5116,7 +5134,7 @@
               <w:noProof/>
             </w:rPr>
           </w:pPr>
-          <w:hyperlink w:anchor="_Toc164801388" w:history="1">
+          <w:hyperlink w:anchor="_Toc164839681" w:history="1">
             <w:r>
               <w:rPr>
                 <w:rStyle w:val="Hyperlink"/>
@@ -5196,7 +5214,7 @@
                 <w:noProof/>
                 <w:webHidden/>
               </w:rPr>
-              <w:instrText xml:space="preserve"> PAGEREF _Toc164801388 \h </w:instrText>
+              <w:instrText xml:space="preserve"> PAGEREF _Toc164839681 \h </w:instrText>
             </w:r>
             <w:r>
               <w:rPr>
@@ -5215,6 +5233,7 @@
               <w:rPr>
                 <w:noProof/>
                 <w:webHidden/>
+                <w:rtl/>
               </w:rPr>
               <w:t>5</w:t>
             </w:r>
@@ -5235,7 +5254,7 @@
               <w:noProof/>
             </w:rPr>
           </w:pPr>
-          <w:hyperlink w:anchor="_Toc164801389" w:history="1">
+          <w:hyperlink w:anchor="_Toc164839682" w:history="1">
             <w:r>
               <w:rPr>
                 <w:rStyle w:val="Hyperlink"/>
@@ -5295,7 +5314,7 @@
                 <w:noProof/>
                 <w:webHidden/>
               </w:rPr>
-              <w:instrText xml:space="preserve"> PAGEREF _Toc164801389 \h </w:instrText>
+              <w:instrText xml:space="preserve"> PAGEREF _Toc164839682 \h </w:instrText>
             </w:r>
             <w:r>
               <w:rPr>
@@ -5314,6 +5333,7 @@
               <w:rPr>
                 <w:noProof/>
                 <w:webHidden/>
+                <w:rtl/>
               </w:rPr>
               <w:t>5</w:t>
             </w:r>
@@ -5334,7 +5354,7 @@
               <w:noProof/>
             </w:rPr>
           </w:pPr>
-          <w:hyperlink w:anchor="_Toc164801390" w:history="1">
+          <w:hyperlink w:anchor="_Toc164839683" w:history="1">
             <w:r>
               <w:rPr>
                 <w:rStyle w:val="Hyperlink"/>
@@ -5358,12 +5378,22 @@
             <w:r>
               <w:rPr>
                 <w:rStyle w:val="Hyperlink"/>
-                <w:rFonts w:cs="B Shiraz"/>
+                <w:rFonts w:cs="B Shiraz" w:hint="eastAsia"/>
                 <w:noProof/>
                 <w:rtl/>
                 <w:lang w:bidi="fa-IR"/>
               </w:rPr>
-              <w:t>ص فرکانس تحر</w:t>
+              <w:t>ص</w:t>
+            </w:r>
+            <w:r>
+              <w:rPr>
+                <w:rStyle w:val="Hyperlink"/>
+                <w:rFonts w:cs="B Shiraz"/>
+                <w:noProof/>
+                <w:rtl/>
+                <w:lang w:bidi="fa-IR"/>
+              </w:rPr>
+              <w:t xml:space="preserve"> فرکانس تحر</w:t>
             </w:r>
             <w:r>
               <w:rPr>
@@ -5404,7 +5434,7 @@
                 <w:noProof/>
                 <w:webHidden/>
               </w:rPr>
-              <w:instrText xml:space="preserve"> PAGEREF _Toc164801390 \h </w:instrText>
+              <w:instrText xml:space="preserve"> PAGEREF _Toc164839683 \h </w:instrText>
             </w:r>
             <w:r>
               <w:rPr>
@@ -5423,6 +5453,7 @@
               <w:rPr>
                 <w:noProof/>
                 <w:webHidden/>
+                <w:rtl/>
               </w:rPr>
               <w:t>6</w:t>
             </w:r>
@@ -5443,7 +5474,7 @@
               <w:noProof/>
             </w:rPr>
           </w:pPr>
-          <w:hyperlink w:anchor="_Toc164801391" w:history="1">
+          <w:hyperlink w:anchor="_Toc164839684" w:history="1">
             <w:r>
               <w:rPr>
                 <w:rStyle w:val="Hyperlink"/>
@@ -5473,7 +5504,7 @@
                 <w:noProof/>
                 <w:webHidden/>
               </w:rPr>
-              <w:instrText xml:space="preserve"> PAGEREF _Toc164801391 \h </w:instrText>
+              <w:instrText xml:space="preserve"> PAGEREF _Toc164839684 \h </w:instrText>
             </w:r>
             <w:r>
               <w:rPr>
@@ -5492,8 +5523,709 @@
               <w:rPr>
                 <w:noProof/>
                 <w:webHidden/>
+                <w:rtl/>
               </w:rPr>
               <w:t>7</w:t>
+            </w:r>
+            <w:r>
+              <w:rPr>
+                <w:noProof/>
+                <w:webHidden/>
+              </w:rPr>
+              <w:fldChar w:fldCharType="end"/>
+            </w:r>
+          </w:hyperlink>
+        </w:p>
+        <w:p>
+          <w:pPr>
+            <w:pStyle w:val="TOC2"/>
+            <w:rPr>
+              <w:rFonts w:eastAsiaTheme="minorEastAsia"/>
+              <w:noProof/>
+            </w:rPr>
+          </w:pPr>
+          <w:hyperlink w:anchor="_Toc164839685" w:history="1">
+            <w:r>
+              <w:rPr>
+                <w:rStyle w:val="Hyperlink"/>
+                <w:rFonts w:cs="B Shiraz"/>
+                <w:noProof/>
+                <w:rtl/>
+                <w:lang w:bidi="fa-IR"/>
+              </w:rPr>
+              <w:t>الف) ف</w:t>
+            </w:r>
+            <w:r>
+              <w:rPr>
+                <w:rStyle w:val="Hyperlink"/>
+                <w:rFonts w:cs="B Shiraz" w:hint="cs"/>
+                <w:noProof/>
+                <w:rtl/>
+                <w:lang w:bidi="fa-IR"/>
+              </w:rPr>
+              <w:t>ی</w:t>
+            </w:r>
+            <w:r>
+              <w:rPr>
+                <w:rStyle w:val="Hyperlink"/>
+                <w:rFonts w:cs="B Shiraz" w:hint="eastAsia"/>
+                <w:noProof/>
+                <w:rtl/>
+                <w:lang w:bidi="fa-IR"/>
+              </w:rPr>
+              <w:t>لتر</w:t>
+            </w:r>
+            <w:r>
+              <w:rPr>
+                <w:rStyle w:val="Hyperlink"/>
+                <w:rFonts w:cs="B Shiraz"/>
+                <w:noProof/>
+                <w:rtl/>
+                <w:lang w:bidi="fa-IR"/>
+              </w:rPr>
+              <w:t xml:space="preserve"> کردن س</w:t>
+            </w:r>
+            <w:r>
+              <w:rPr>
+                <w:rStyle w:val="Hyperlink"/>
+                <w:rFonts w:cs="B Shiraz" w:hint="cs"/>
+                <w:noProof/>
+                <w:rtl/>
+                <w:lang w:bidi="fa-IR"/>
+              </w:rPr>
+              <w:t>ی</w:t>
+            </w:r>
+            <w:r>
+              <w:rPr>
+                <w:rStyle w:val="Hyperlink"/>
+                <w:rFonts w:cs="B Shiraz" w:hint="eastAsia"/>
+                <w:noProof/>
+                <w:rtl/>
+                <w:lang w:bidi="fa-IR"/>
+              </w:rPr>
+              <w:t>گنال‌ها</w:t>
+            </w:r>
+            <w:r>
+              <w:rPr>
+                <w:noProof/>
+                <w:webHidden/>
+              </w:rPr>
+              <w:tab/>
+            </w:r>
+            <w:r>
+              <w:rPr>
+                <w:noProof/>
+                <w:webHidden/>
+              </w:rPr>
+              <w:fldChar w:fldCharType="begin"/>
+            </w:r>
+            <w:r>
+              <w:rPr>
+                <w:noProof/>
+                <w:webHidden/>
+              </w:rPr>
+              <w:instrText xml:space="preserve"> PAGEREF _Toc164839685 \h </w:instrText>
+            </w:r>
+            <w:r>
+              <w:rPr>
+                <w:noProof/>
+                <w:webHidden/>
+              </w:rPr>
+            </w:r>
+            <w:r>
+              <w:rPr>
+                <w:noProof/>
+                <w:webHidden/>
+              </w:rPr>
+              <w:fldChar w:fldCharType="separate"/>
+            </w:r>
+            <w:r>
+              <w:rPr>
+                <w:noProof/>
+                <w:webHidden/>
+                <w:rtl/>
+              </w:rPr>
+              <w:t>7</w:t>
+            </w:r>
+            <w:r>
+              <w:rPr>
+                <w:noProof/>
+                <w:webHidden/>
+              </w:rPr>
+              <w:fldChar w:fldCharType="end"/>
+            </w:r>
+          </w:hyperlink>
+        </w:p>
+        <w:p>
+          <w:pPr>
+            <w:pStyle w:val="TOC2"/>
+            <w:rPr>
+              <w:rFonts w:eastAsiaTheme="minorEastAsia"/>
+              <w:noProof/>
+            </w:rPr>
+          </w:pPr>
+          <w:hyperlink w:anchor="_Toc164839686" w:history="1">
+            <w:r>
+              <w:rPr>
+                <w:rStyle w:val="Hyperlink"/>
+                <w:rFonts w:cs="B Shiraz"/>
+                <w:noProof/>
+                <w:rtl/>
+                <w:lang w:bidi="fa-IR"/>
+              </w:rPr>
+              <w:t>ب) ترا</w:t>
+            </w:r>
+            <w:r>
+              <w:rPr>
+                <w:rStyle w:val="Hyperlink"/>
+                <w:rFonts w:cs="B Shiraz" w:hint="cs"/>
+                <w:noProof/>
+                <w:rtl/>
+                <w:lang w:bidi="fa-IR"/>
+              </w:rPr>
+              <w:t>ی</w:t>
+            </w:r>
+            <w:r>
+              <w:rPr>
+                <w:rStyle w:val="Hyperlink"/>
+                <w:rFonts w:cs="B Shiraz" w:hint="eastAsia"/>
+                <w:noProof/>
+                <w:rtl/>
+                <w:lang w:bidi="fa-IR"/>
+              </w:rPr>
+              <w:t>ال‌ها</w:t>
+            </w:r>
+            <w:r>
+              <w:rPr>
+                <w:rStyle w:val="Hyperlink"/>
+                <w:rFonts w:cs="B Shiraz" w:hint="cs"/>
+                <w:noProof/>
+                <w:rtl/>
+                <w:lang w:bidi="fa-IR"/>
+              </w:rPr>
+              <w:t>ی</w:t>
+            </w:r>
+            <w:r>
+              <w:rPr>
+                <w:rStyle w:val="Hyperlink"/>
+                <w:rFonts w:cs="B Shiraz"/>
+                <w:noProof/>
+                <w:rtl/>
+                <w:lang w:bidi="fa-IR"/>
+              </w:rPr>
+              <w:t xml:space="preserve"> 10 ثان</w:t>
+            </w:r>
+            <w:r>
+              <w:rPr>
+                <w:rStyle w:val="Hyperlink"/>
+                <w:rFonts w:cs="B Shiraz" w:hint="cs"/>
+                <w:noProof/>
+                <w:rtl/>
+                <w:lang w:bidi="fa-IR"/>
+              </w:rPr>
+              <w:t>ی</w:t>
+            </w:r>
+            <w:r>
+              <w:rPr>
+                <w:rStyle w:val="Hyperlink"/>
+                <w:rFonts w:cs="B Shiraz" w:hint="eastAsia"/>
+                <w:noProof/>
+                <w:rtl/>
+                <w:lang w:bidi="fa-IR"/>
+              </w:rPr>
+              <w:t>ه</w:t>
+            </w:r>
+            <w:r>
+              <w:rPr>
+                <w:rStyle w:val="Hyperlink"/>
+                <w:rFonts w:cs="B Shiraz"/>
+                <w:noProof/>
+                <w:rtl/>
+                <w:lang w:bidi="fa-IR"/>
+              </w:rPr>
+              <w:t>‌ا</w:t>
+            </w:r>
+            <w:r>
+              <w:rPr>
+                <w:rStyle w:val="Hyperlink"/>
+                <w:rFonts w:cs="B Shiraz" w:hint="cs"/>
+                <w:noProof/>
+                <w:rtl/>
+                <w:lang w:bidi="fa-IR"/>
+              </w:rPr>
+              <w:t>ی</w:t>
+            </w:r>
+            <w:r>
+              <w:rPr>
+                <w:noProof/>
+                <w:webHidden/>
+              </w:rPr>
+              <w:tab/>
+            </w:r>
+            <w:r>
+              <w:rPr>
+                <w:noProof/>
+                <w:webHidden/>
+              </w:rPr>
+              <w:fldChar w:fldCharType="begin"/>
+            </w:r>
+            <w:r>
+              <w:rPr>
+                <w:noProof/>
+                <w:webHidden/>
+              </w:rPr>
+              <w:instrText xml:space="preserve"> PAGEREF _Toc164839686 \h </w:instrText>
+            </w:r>
+            <w:r>
+              <w:rPr>
+                <w:noProof/>
+                <w:webHidden/>
+              </w:rPr>
+            </w:r>
+            <w:r>
+              <w:rPr>
+                <w:noProof/>
+                <w:webHidden/>
+              </w:rPr>
+              <w:fldChar w:fldCharType="separate"/>
+            </w:r>
+            <w:r>
+              <w:rPr>
+                <w:noProof/>
+                <w:webHidden/>
+                <w:rtl/>
+              </w:rPr>
+              <w:t>7</w:t>
+            </w:r>
+            <w:r>
+              <w:rPr>
+                <w:noProof/>
+                <w:webHidden/>
+              </w:rPr>
+              <w:fldChar w:fldCharType="end"/>
+            </w:r>
+          </w:hyperlink>
+        </w:p>
+        <w:p>
+          <w:pPr>
+            <w:pStyle w:val="TOC2"/>
+            <w:rPr>
+              <w:rFonts w:eastAsiaTheme="minorEastAsia"/>
+              <w:noProof/>
+            </w:rPr>
+          </w:pPr>
+          <w:hyperlink w:anchor="_Toc164839687" w:history="1">
+            <w:r>
+              <w:rPr>
+                <w:rStyle w:val="Hyperlink"/>
+                <w:rFonts w:cs="B Shiraz"/>
+                <w:noProof/>
+                <w:rtl/>
+                <w:lang w:bidi="fa-IR"/>
+              </w:rPr>
+              <w:t>ج) محاسبه توان هر نقطه</w:t>
+            </w:r>
+            <w:r>
+              <w:rPr>
+                <w:noProof/>
+                <w:webHidden/>
+              </w:rPr>
+              <w:tab/>
+            </w:r>
+            <w:r>
+              <w:rPr>
+                <w:noProof/>
+                <w:webHidden/>
+              </w:rPr>
+              <w:fldChar w:fldCharType="begin"/>
+            </w:r>
+            <w:r>
+              <w:rPr>
+                <w:noProof/>
+                <w:webHidden/>
+              </w:rPr>
+              <w:instrText xml:space="preserve"> PAGEREF _Toc164839687 \h </w:instrText>
+            </w:r>
+            <w:r>
+              <w:rPr>
+                <w:noProof/>
+                <w:webHidden/>
+              </w:rPr>
+            </w:r>
+            <w:r>
+              <w:rPr>
+                <w:noProof/>
+                <w:webHidden/>
+              </w:rPr>
+              <w:fldChar w:fldCharType="separate"/>
+            </w:r>
+            <w:r>
+              <w:rPr>
+                <w:noProof/>
+                <w:webHidden/>
+                <w:rtl/>
+              </w:rPr>
+              <w:t>7</w:t>
+            </w:r>
+            <w:r>
+              <w:rPr>
+                <w:noProof/>
+                <w:webHidden/>
+              </w:rPr>
+              <w:fldChar w:fldCharType="end"/>
+            </w:r>
+          </w:hyperlink>
+        </w:p>
+        <w:p>
+          <w:pPr>
+            <w:pStyle w:val="TOC2"/>
+            <w:rPr>
+              <w:rFonts w:eastAsiaTheme="minorEastAsia"/>
+              <w:noProof/>
+            </w:rPr>
+          </w:pPr>
+          <w:hyperlink w:anchor="_Toc164839688" w:history="1">
+            <w:r>
+              <w:rPr>
+                <w:rStyle w:val="Hyperlink"/>
+                <w:rFonts w:cs="B Shiraz"/>
+                <w:noProof/>
+                <w:rtl/>
+                <w:lang w:bidi="fa-IR"/>
+              </w:rPr>
+              <w:t>د) ميانگين هر كانال را بر روي ترايال‌هاي آن كلاس</w:t>
+            </w:r>
+            <w:r>
+              <w:rPr>
+                <w:noProof/>
+                <w:webHidden/>
+              </w:rPr>
+              <w:tab/>
+            </w:r>
+            <w:r>
+              <w:rPr>
+                <w:noProof/>
+                <w:webHidden/>
+              </w:rPr>
+              <w:fldChar w:fldCharType="begin"/>
+            </w:r>
+            <w:r>
+              <w:rPr>
+                <w:noProof/>
+                <w:webHidden/>
+              </w:rPr>
+              <w:instrText xml:space="preserve"> PAGEREF _Toc164839688 \h </w:instrText>
+            </w:r>
+            <w:r>
+              <w:rPr>
+                <w:noProof/>
+                <w:webHidden/>
+              </w:rPr>
+            </w:r>
+            <w:r>
+              <w:rPr>
+                <w:noProof/>
+                <w:webHidden/>
+              </w:rPr>
+              <w:fldChar w:fldCharType="separate"/>
+            </w:r>
+            <w:r>
+              <w:rPr>
+                <w:noProof/>
+                <w:webHidden/>
+                <w:rtl/>
+              </w:rPr>
+              <w:t>7</w:t>
+            </w:r>
+            <w:r>
+              <w:rPr>
+                <w:noProof/>
+                <w:webHidden/>
+              </w:rPr>
+              <w:fldChar w:fldCharType="end"/>
+            </w:r>
+          </w:hyperlink>
+        </w:p>
+        <w:p>
+          <w:pPr>
+            <w:pStyle w:val="TOC2"/>
+            <w:rPr>
+              <w:rFonts w:eastAsiaTheme="minorEastAsia"/>
+              <w:noProof/>
+            </w:rPr>
+          </w:pPr>
+          <w:hyperlink w:anchor="_Toc164839689" w:history="1">
+            <w:r>
+              <w:rPr>
+                <w:rStyle w:val="Hyperlink"/>
+                <w:rFonts w:cs="B Shiraz"/>
+                <w:noProof/>
+                <w:rtl/>
+                <w:lang w:bidi="fa-IR"/>
+              </w:rPr>
+              <w:t>ه) هموار كردن تغييرات در سيگنال‌هاي ميانگين</w:t>
+            </w:r>
+            <w:r>
+              <w:rPr>
+                <w:noProof/>
+                <w:webHidden/>
+              </w:rPr>
+              <w:tab/>
+            </w:r>
+            <w:r>
+              <w:rPr>
+                <w:noProof/>
+                <w:webHidden/>
+              </w:rPr>
+              <w:fldChar w:fldCharType="begin"/>
+            </w:r>
+            <w:r>
+              <w:rPr>
+                <w:noProof/>
+                <w:webHidden/>
+              </w:rPr>
+              <w:instrText xml:space="preserve"> PAGEREF _Toc164839689 \h </w:instrText>
+            </w:r>
+            <w:r>
+              <w:rPr>
+                <w:noProof/>
+                <w:webHidden/>
+              </w:rPr>
+            </w:r>
+            <w:r>
+              <w:rPr>
+                <w:noProof/>
+                <w:webHidden/>
+              </w:rPr>
+              <w:fldChar w:fldCharType="separate"/>
+            </w:r>
+            <w:r>
+              <w:rPr>
+                <w:noProof/>
+                <w:webHidden/>
+                <w:rtl/>
+              </w:rPr>
+              <w:t>7</w:t>
+            </w:r>
+            <w:r>
+              <w:rPr>
+                <w:noProof/>
+                <w:webHidden/>
+              </w:rPr>
+              <w:fldChar w:fldCharType="end"/>
+            </w:r>
+          </w:hyperlink>
+        </w:p>
+        <w:p>
+          <w:pPr>
+            <w:pStyle w:val="TOC2"/>
+            <w:rPr>
+              <w:rFonts w:eastAsiaTheme="minorEastAsia"/>
+              <w:noProof/>
+            </w:rPr>
+          </w:pPr>
+          <w:hyperlink w:anchor="_Toc164839690" w:history="1">
+            <w:r>
+              <w:rPr>
+                <w:rStyle w:val="Hyperlink"/>
+                <w:rFonts w:cs="B Shiraz"/>
+                <w:noProof/>
+                <w:rtl/>
+                <w:lang w:bidi="fa-IR"/>
+              </w:rPr>
+              <w:t>و) رسم نتا</w:t>
+            </w:r>
+            <w:r>
+              <w:rPr>
+                <w:rStyle w:val="Hyperlink"/>
+                <w:rFonts w:cs="B Shiraz" w:hint="cs"/>
+                <w:noProof/>
+                <w:rtl/>
+                <w:lang w:bidi="fa-IR"/>
+              </w:rPr>
+              <w:t>ی</w:t>
+            </w:r>
+            <w:r>
+              <w:rPr>
+                <w:rStyle w:val="Hyperlink"/>
+                <w:rFonts w:cs="B Shiraz"/>
+                <w:noProof/>
+                <w:rtl/>
+                <w:lang w:bidi="fa-IR"/>
+              </w:rPr>
+              <w:t>ج</w:t>
+            </w:r>
+            <w:r>
+              <w:rPr>
+                <w:noProof/>
+                <w:webHidden/>
+              </w:rPr>
+              <w:tab/>
+            </w:r>
+            <w:r>
+              <w:rPr>
+                <w:noProof/>
+                <w:webHidden/>
+              </w:rPr>
+              <w:fldChar w:fldCharType="begin"/>
+            </w:r>
+            <w:r>
+              <w:rPr>
+                <w:noProof/>
+                <w:webHidden/>
+              </w:rPr>
+              <w:instrText xml:space="preserve"> PAGEREF _Toc164839690 \h </w:instrText>
+            </w:r>
+            <w:r>
+              <w:rPr>
+                <w:noProof/>
+                <w:webHidden/>
+              </w:rPr>
+            </w:r>
+            <w:r>
+              <w:rPr>
+                <w:noProof/>
+                <w:webHidden/>
+              </w:rPr>
+              <w:fldChar w:fldCharType="separate"/>
+            </w:r>
+            <w:r>
+              <w:rPr>
+                <w:noProof/>
+                <w:webHidden/>
+                <w:rtl/>
+              </w:rPr>
+              <w:t>8</w:t>
+            </w:r>
+            <w:r>
+              <w:rPr>
+                <w:noProof/>
+                <w:webHidden/>
+              </w:rPr>
+              <w:fldChar w:fldCharType="end"/>
+            </w:r>
+          </w:hyperlink>
+        </w:p>
+        <w:p>
+          <w:pPr>
+            <w:pStyle w:val="TOC2"/>
+            <w:rPr>
+              <w:rFonts w:eastAsiaTheme="minorEastAsia"/>
+              <w:noProof/>
+            </w:rPr>
+          </w:pPr>
+          <w:hyperlink w:anchor="_Toc164839691" w:history="1">
+            <w:r>
+              <w:rPr>
+                <w:rStyle w:val="Hyperlink"/>
+                <w:rFonts w:cs="B Shiraz"/>
+                <w:noProof/>
+                <w:rtl/>
+                <w:lang w:bidi="fa-IR"/>
+              </w:rPr>
+              <w:t>و) نت</w:t>
+            </w:r>
+            <w:r>
+              <w:rPr>
+                <w:rStyle w:val="Hyperlink"/>
+                <w:rFonts w:cs="B Shiraz" w:hint="cs"/>
+                <w:noProof/>
+                <w:rtl/>
+                <w:lang w:bidi="fa-IR"/>
+              </w:rPr>
+              <w:t>ی</w:t>
+            </w:r>
+            <w:r>
+              <w:rPr>
+                <w:rStyle w:val="Hyperlink"/>
+                <w:rFonts w:cs="B Shiraz" w:hint="eastAsia"/>
+                <w:noProof/>
+                <w:rtl/>
+                <w:lang w:bidi="fa-IR"/>
+              </w:rPr>
+              <w:t>جه</w:t>
+            </w:r>
+            <w:r>
+              <w:rPr>
+                <w:rStyle w:val="Hyperlink"/>
+                <w:rFonts w:cs="B Shiraz"/>
+                <w:noProof/>
+                <w:rtl/>
+                <w:lang w:bidi="fa-IR"/>
+              </w:rPr>
+              <w:t xml:space="preserve"> گ</w:t>
+            </w:r>
+            <w:r>
+              <w:rPr>
+                <w:rStyle w:val="Hyperlink"/>
+                <w:rFonts w:cs="B Shiraz" w:hint="cs"/>
+                <w:noProof/>
+                <w:rtl/>
+                <w:lang w:bidi="fa-IR"/>
+              </w:rPr>
+              <w:t>ی</w:t>
+            </w:r>
+            <w:r>
+              <w:rPr>
+                <w:rStyle w:val="Hyperlink"/>
+                <w:rFonts w:cs="B Shiraz" w:hint="eastAsia"/>
+                <w:noProof/>
+                <w:rtl/>
+                <w:lang w:bidi="fa-IR"/>
+              </w:rPr>
+              <w:t>ر</w:t>
+            </w:r>
+            <w:r>
+              <w:rPr>
+                <w:rStyle w:val="Hyperlink"/>
+                <w:rFonts w:cs="B Shiraz" w:hint="cs"/>
+                <w:noProof/>
+                <w:rtl/>
+                <w:lang w:bidi="fa-IR"/>
+              </w:rPr>
+              <w:t>ی</w:t>
+            </w:r>
+            <w:r>
+              <w:rPr>
+                <w:noProof/>
+                <w:webHidden/>
+              </w:rPr>
+              <w:tab/>
+            </w:r>
+            <w:r>
+              <w:rPr>
+                <w:noProof/>
+                <w:webHidden/>
+              </w:rPr>
+              <w:fldChar w:fldCharType="begin"/>
+            </w:r>
+            <w:r>
+              <w:rPr>
+                <w:noProof/>
+                <w:webHidden/>
+              </w:rPr>
+              <w:instrText xml:space="preserve"> PAGEREF _Toc164839691 \h </w:instrText>
+            </w:r>
+            <w:r>
+              <w:rPr>
+                <w:noProof/>
+                <w:webHidden/>
+              </w:rPr>
+            </w:r>
+            <w:r>
+              <w:rPr>
+                <w:noProof/>
+                <w:webHidden/>
+              </w:rPr>
+              <w:fldChar w:fldCharType="separate"/>
+            </w:r>
+            <w:r>
+              <w:rPr>
+                <w:noProof/>
+                <w:webHidden/>
+                <w:rtl/>
+              </w:rPr>
+              <w:t>8</w:t>
             </w:r>
             <w:r>
               <w:rPr>
@@ -5546,7 +6278,7 @@
           <w:lang w:bidi="fa-IR"/>
         </w:rPr>
       </w:pPr>
-      <w:bookmarkStart w:id="0" w:name="_Toc164801380"/>
+      <w:bookmarkStart w:id="0" w:name="_Toc164839673"/>
       <w:r>
         <w:rPr>
           <w:rFonts w:cs="B Shiraz" w:hint="cs"/>
@@ -5575,7 +6307,7 @@
           <w:lang w:bidi="fa-IR"/>
         </w:rPr>
       </w:pPr>
-      <w:bookmarkStart w:id="1" w:name="_Toc164801381"/>
+      <w:bookmarkStart w:id="1" w:name="_Toc164839674"/>
       <w:r>
         <w:rPr>
           <w:rFonts w:cs="B Shiraz" w:hint="cs"/>
@@ -5668,6 +6400,7 @@
       <w:r>
         <w:rPr>
           <w:rFonts w:cs="B Roya"/>
+          <w:noProof/>
           <w:sz w:val="28"/>
           <w:szCs w:val="28"/>
           <w:rtl/>
@@ -5870,7 +6603,7 @@
           <w:rtl/>
         </w:rPr>
       </w:pPr>
-      <w:bookmarkStart w:id="2" w:name="_Toc164801382"/>
+      <w:bookmarkStart w:id="2" w:name="_Toc164839675"/>
       <w:r>
         <w:rPr>
           <w:rFonts w:cs="B Shiraz" w:hint="cs"/>
@@ -5944,6 +6677,7 @@
       <w:r>
         <w:rPr>
           <w:rFonts w:cs="Arial"/>
+          <w:noProof/>
           <w:rtl/>
         </w:rPr>
         <w:drawing>
@@ -5999,10 +6733,11 @@
           <w:rFonts w:cs="B Shiraz"/>
         </w:rPr>
       </w:pPr>
-      <w:bookmarkStart w:id="3" w:name="_Toc164801383"/>
+      <w:bookmarkStart w:id="3" w:name="_Toc164839676"/>
       <w:r>
         <w:rPr>
           <w:rFonts w:cs="Arial"/>
+          <w:noProof/>
           <w:rtl/>
         </w:rPr>
         <w:drawing>
@@ -6064,6 +6799,7 @@
       <w:r>
         <w:rPr>
           <w:rFonts w:cs="Arial"/>
+          <w:noProof/>
           <w:rtl/>
         </w:rPr>
         <w:drawing>
@@ -6193,7 +6929,7 @@
           <w:lang w:bidi="fa-IR"/>
         </w:rPr>
       </w:pPr>
-      <w:bookmarkStart w:id="4" w:name="_Toc164801384"/>
+      <w:bookmarkStart w:id="4" w:name="_Toc164839677"/>
       <w:r>
         <w:rPr>
           <w:rFonts w:cs="B Shiraz" w:hint="cs"/>
@@ -6360,7 +7096,7 @@
           <w:lang w:bidi="fa-IR"/>
         </w:rPr>
       </w:pPr>
-      <w:bookmarkStart w:id="5" w:name="_Toc164801385"/>
+      <w:bookmarkStart w:id="5" w:name="_Toc164839678"/>
       <w:r>
         <w:rPr>
           <w:rFonts w:cs="B Shiraz"/>
@@ -6400,6 +7136,7 @@
       <w:r>
         <w:rPr>
           <w:rFonts w:cs="B Roya"/>
+          <w:noProof/>
           <w:sz w:val="28"/>
           <w:szCs w:val="28"/>
           <w:rtl/>
@@ -6602,7 +7339,7 @@
           <w:lang w:bidi="fa-IR"/>
         </w:rPr>
       </w:pPr>
-      <w:bookmarkStart w:id="6" w:name="_Toc164801386"/>
+      <w:bookmarkStart w:id="6" w:name="_Toc164839679"/>
       <w:r>
         <w:rPr>
           <w:rFonts w:eastAsiaTheme="minorEastAsia" w:cs="B Shiraz" w:hint="cs"/>
@@ -6618,7 +7355,7 @@
         <w:bidi/>
         <w:jc w:val="both"/>
         <w:rPr>
-          <w:rFonts w:cs="B Roya" w:hint="cs"/>
+          <w:rFonts w:cs="B Roya"/>
           <w:sz w:val="28"/>
           <w:szCs w:val="28"/>
           <w:rtl/>
@@ -6700,7 +7437,7 @@
           <w:lang w:bidi="fa-IR"/>
         </w:rPr>
       </w:pPr>
-      <w:bookmarkStart w:id="7" w:name="_Toc164801387"/>
+      <w:bookmarkStart w:id="7" w:name="_Toc164839680"/>
       <w:r>
         <w:rPr>
           <w:rFonts w:cs="B Shiraz"/>
@@ -6730,7 +7467,7 @@
           <w:lang w:bidi="fa-IR"/>
         </w:rPr>
       </w:pPr>
-      <w:bookmarkStart w:id="8" w:name="_Toc164801388"/>
+      <w:bookmarkStart w:id="8" w:name="_Toc164839681"/>
       <w:r>
         <w:rPr>
           <w:rFonts w:cs="B Shiraz" w:hint="cs"/>
@@ -6777,6 +7514,7 @@
       <w:r>
         <w:rPr>
           <w:rFonts w:cs="B Roya"/>
+          <w:noProof/>
           <w:sz w:val="28"/>
           <w:szCs w:val="28"/>
           <w:rtl/>
@@ -6829,7 +7567,7 @@
           <w:lang w:bidi="fa-IR"/>
         </w:rPr>
       </w:pPr>
-      <w:bookmarkStart w:id="9" w:name="_Toc164801389"/>
+      <w:bookmarkStart w:id="9" w:name="_Toc164839682"/>
       <w:r>
         <w:rPr>
           <w:rFonts w:cs="B Shiraz" w:hint="cs"/>
@@ -6863,6 +7601,7 @@
       <w:r>
         <w:rPr>
           <w:rFonts w:cs="B Roya"/>
+          <w:noProof/>
           <w:sz w:val="28"/>
           <w:szCs w:val="28"/>
           <w:rtl/>
@@ -7083,6 +7822,7 @@
         <w:rPr>
           <w:rFonts w:cs="B Roya"/>
           <w:i/>
+          <w:noProof/>
           <w:sz w:val="28"/>
           <w:szCs w:val="28"/>
           <w:rtl/>
@@ -7159,7 +7899,7 @@
           <w:lang w:bidi="fa-IR"/>
         </w:rPr>
       </w:pPr>
-      <w:bookmarkStart w:id="10" w:name="_Toc164801390"/>
+      <w:bookmarkStart w:id="10" w:name="_Toc164839683"/>
       <w:r>
         <w:rPr>
           <w:rFonts w:cs="B Shiraz" w:hint="cs"/>
@@ -8121,7 +8861,7 @@
         <w:bidi/>
         <w:jc w:val="both"/>
         <w:rPr>
-          <w:rFonts w:cs="B Roya" w:hint="cs"/>
+          <w:rFonts w:cs="B Roya"/>
           <w:sz w:val="28"/>
           <w:szCs w:val="28"/>
           <w:rtl/>
@@ -8633,7 +9373,7 @@
           <w:lang w:bidi="fa-IR"/>
         </w:rPr>
       </w:pPr>
-      <w:bookmarkStart w:id="11" w:name="_Toc164801391"/>
+      <w:bookmarkStart w:id="11" w:name="_Toc164839684"/>
       <w:r>
         <w:rPr>
           <w:rFonts w:cs="B Shiraz"/>
@@ -8702,16 +9442,1880 @@
     </w:p>
     <w:p>
       <w:pPr>
+        <w:pStyle w:val="Heading2"/>
         <w:bidi/>
         <w:rPr>
-          <w:rFonts w:cs="B Roya"/>
-          <w:rtl/>
+          <w:rFonts w:cs="B Shiraz"/>
+          <w:rtl/>
+          <w:lang w:bidi="fa-IR"/>
+        </w:rPr>
+      </w:pPr>
+      <w:bookmarkStart w:id="12" w:name="_Toc164839685"/>
+      <w:r>
+        <w:rPr>
+          <w:rFonts w:cs="B Shiraz" w:hint="cs"/>
+          <w:rtl/>
+          <w:lang w:bidi="fa-IR"/>
+        </w:rPr>
+        <w:t>الف)</w:t>
+      </w:r>
+      <w:r>
+        <w:rPr>
+          <w:rFonts w:cs="B Shiraz" w:hint="cs"/>
+          <w:rtl/>
+          <w:lang w:bidi="fa-IR"/>
+        </w:rPr>
+        <w:t xml:space="preserve"> فیلتر کردن </w:t>
+      </w:r>
+      <w:proofErr w:type="spellStart"/>
+      <w:r>
+        <w:rPr>
+          <w:rFonts w:cs="B Shiraz" w:hint="cs"/>
+          <w:rtl/>
+          <w:lang w:bidi="fa-IR"/>
+        </w:rPr>
+        <w:t>سیگنال‌ها</w:t>
+      </w:r>
+      <w:bookmarkEnd w:id="12"/>
+      <w:proofErr w:type="spellEnd"/>
+    </w:p>
+    <w:p>
+      <w:pPr>
+        <w:bidi/>
+        <w:spacing w:after="0"/>
+        <w:rPr>
+          <w:rFonts w:cs="B Roya"/>
+          <w:rtl/>
+          <w:lang w:bidi="fa-IR"/>
+        </w:rPr>
+      </w:pPr>
+      <w:r>
+        <w:rPr>
+          <w:rFonts w:cs="B Roya"/>
+          <w:rtl/>
+          <w:lang w:bidi="fa-IR"/>
+        </w:rPr>
+        <w:t>ابتدا باندها</w:t>
+      </w:r>
+      <w:r>
+        <w:rPr>
+          <w:rFonts w:cs="B Roya" w:hint="cs"/>
+          <w:rtl/>
+          <w:lang w:bidi="fa-IR"/>
+        </w:rPr>
+        <w:t>ی</w:t>
+      </w:r>
+      <w:r>
+        <w:rPr>
+          <w:rFonts w:cs="B Roya"/>
+          <w:rtl/>
+          <w:lang w:bidi="fa-IR"/>
+        </w:rPr>
+        <w:t xml:space="preserve"> فرکانس مختلف را از داده ها جدا م</w:t>
+      </w:r>
+      <w:r>
+        <w:rPr>
+          <w:rFonts w:cs="B Roya" w:hint="cs"/>
+          <w:rtl/>
+          <w:lang w:bidi="fa-IR"/>
+        </w:rPr>
+        <w:t>ی</w:t>
+      </w:r>
+      <w:r>
+        <w:rPr>
+          <w:rFonts w:cs="B Roya"/>
+          <w:rtl/>
+          <w:lang w:bidi="fa-IR"/>
+        </w:rPr>
+        <w:t xml:space="preserve"> کن</w:t>
+      </w:r>
+      <w:r>
+        <w:rPr>
+          <w:rFonts w:cs="B Roya" w:hint="cs"/>
+          <w:rtl/>
+          <w:lang w:bidi="fa-IR"/>
+        </w:rPr>
+        <w:t>ی</w:t>
+      </w:r>
+      <w:r>
+        <w:rPr>
+          <w:rFonts w:cs="B Roya" w:hint="eastAsia"/>
+          <w:rtl/>
+          <w:lang w:bidi="fa-IR"/>
+        </w:rPr>
+        <w:t>م</w:t>
+      </w:r>
+      <w:r>
+        <w:rPr>
+          <w:rFonts w:cs="B Roya"/>
+          <w:rtl/>
+          <w:lang w:bidi="fa-IR"/>
+        </w:rPr>
+        <w:t>.</w:t>
+      </w:r>
+      <w:r>
+        <w:rPr>
+          <w:rFonts w:cs="B Roya" w:hint="cs"/>
+          <w:rtl/>
+          <w:lang w:bidi="fa-IR"/>
+        </w:rPr>
+        <w:t xml:space="preserve"> </w:t>
+      </w:r>
+      <w:r>
+        <w:rPr>
+          <w:rFonts w:cs="B Roya" w:hint="eastAsia"/>
+          <w:rtl/>
+          <w:lang w:bidi="fa-IR"/>
+        </w:rPr>
+        <w:t>پنج</w:t>
+      </w:r>
+      <w:r>
+        <w:rPr>
+          <w:rFonts w:cs="B Roya"/>
+          <w:rtl/>
+          <w:lang w:bidi="fa-IR"/>
+        </w:rPr>
+        <w:t xml:space="preserve"> ثان</w:t>
+      </w:r>
+      <w:r>
+        <w:rPr>
+          <w:rFonts w:cs="B Roya" w:hint="cs"/>
+          <w:rtl/>
+          <w:lang w:bidi="fa-IR"/>
+        </w:rPr>
+        <w:t>ی</w:t>
+      </w:r>
+      <w:r>
+        <w:rPr>
+          <w:rFonts w:cs="B Roya" w:hint="eastAsia"/>
+          <w:rtl/>
+          <w:lang w:bidi="fa-IR"/>
+        </w:rPr>
+        <w:t>ه</w:t>
+      </w:r>
+      <w:r>
+        <w:rPr>
+          <w:rFonts w:cs="B Roya"/>
+          <w:rtl/>
+          <w:lang w:bidi="fa-IR"/>
+        </w:rPr>
+        <w:t xml:space="preserve"> اول س</w:t>
+      </w:r>
+      <w:r>
+        <w:rPr>
+          <w:rFonts w:cs="B Roya" w:hint="cs"/>
+          <w:rtl/>
+          <w:lang w:bidi="fa-IR"/>
+        </w:rPr>
+        <w:t>ی</w:t>
+      </w:r>
+      <w:r>
+        <w:rPr>
+          <w:rFonts w:cs="B Roya" w:hint="eastAsia"/>
+          <w:rtl/>
+          <w:lang w:bidi="fa-IR"/>
+        </w:rPr>
+        <w:t>گنال</w:t>
+      </w:r>
+      <w:r>
+        <w:rPr>
+          <w:rFonts w:cs="B Roya"/>
+          <w:rtl/>
+          <w:lang w:bidi="fa-IR"/>
+        </w:rPr>
+        <w:t xml:space="preserve"> اصل</w:t>
+      </w:r>
+      <w:r>
+        <w:rPr>
+          <w:rFonts w:cs="B Roya" w:hint="cs"/>
+          <w:rtl/>
+          <w:lang w:bidi="fa-IR"/>
+        </w:rPr>
+        <w:t>ی</w:t>
+      </w:r>
+      <w:r>
+        <w:rPr>
+          <w:rFonts w:cs="B Roya"/>
+          <w:rtl/>
+          <w:lang w:bidi="fa-IR"/>
+        </w:rPr>
+        <w:t xml:space="preserve"> و چهار باند را در شکل ز</w:t>
+      </w:r>
+      <w:r>
+        <w:rPr>
+          <w:rFonts w:cs="B Roya" w:hint="cs"/>
+          <w:rtl/>
+          <w:lang w:bidi="fa-IR"/>
+        </w:rPr>
+        <w:t>ی</w:t>
+      </w:r>
+      <w:r>
+        <w:rPr>
+          <w:rFonts w:cs="B Roya" w:hint="eastAsia"/>
+          <w:rtl/>
+          <w:lang w:bidi="fa-IR"/>
+        </w:rPr>
+        <w:t>ر</w:t>
+      </w:r>
+      <w:r>
+        <w:rPr>
+          <w:rFonts w:cs="B Roya"/>
+          <w:rtl/>
+          <w:lang w:bidi="fa-IR"/>
+        </w:rPr>
+        <w:t xml:space="preserve"> م</w:t>
+      </w:r>
+      <w:r>
+        <w:rPr>
+          <w:rFonts w:cs="B Roya" w:hint="cs"/>
+          <w:rtl/>
+          <w:lang w:bidi="fa-IR"/>
+        </w:rPr>
+        <w:t>ی</w:t>
+      </w:r>
+      <w:r>
+        <w:rPr>
+          <w:rFonts w:cs="B Roya"/>
+          <w:rtl/>
+          <w:lang w:bidi="fa-IR"/>
+        </w:rPr>
+        <w:t xml:space="preserve"> ب</w:t>
+      </w:r>
+      <w:r>
+        <w:rPr>
+          <w:rFonts w:cs="B Roya" w:hint="cs"/>
+          <w:rtl/>
+          <w:lang w:bidi="fa-IR"/>
+        </w:rPr>
+        <w:t>ی</w:t>
+      </w:r>
+      <w:r>
+        <w:rPr>
+          <w:rFonts w:cs="B Roya" w:hint="eastAsia"/>
+          <w:rtl/>
+          <w:lang w:bidi="fa-IR"/>
+        </w:rPr>
+        <w:t>ن</w:t>
+      </w:r>
+      <w:r>
+        <w:rPr>
+          <w:rFonts w:cs="B Roya" w:hint="cs"/>
+          <w:rtl/>
+          <w:lang w:bidi="fa-IR"/>
+        </w:rPr>
+        <w:t>ی</w:t>
+      </w:r>
+      <w:r>
+        <w:rPr>
+          <w:rFonts w:cs="B Roya" w:hint="eastAsia"/>
+          <w:rtl/>
+          <w:lang w:bidi="fa-IR"/>
+        </w:rPr>
+        <w:t>م</w:t>
+      </w:r>
+      <w:r>
+        <w:rPr>
+          <w:rFonts w:cs="B Roya" w:hint="cs"/>
+          <w:rtl/>
+          <w:lang w:bidi="fa-IR"/>
+        </w:rPr>
+        <w:t>:</w:t>
+      </w:r>
+    </w:p>
+    <w:p>
+      <w:pPr>
+        <w:bidi/>
+        <w:rPr>
+          <w:rtl/>
+          <w:lang w:bidi="fa-IR"/>
+        </w:rPr>
+      </w:pPr>
+      <w:r>
+        <w:rPr>
+          <w:rFonts w:cs="Arial"/>
+          <w:rtl/>
+          <w:lang w:bidi="fa-IR"/>
+        </w:rPr>
+        <w:drawing>
+          <wp:inline distT="0" distB="0" distL="0" distR="0" wp14:anchorId="4AD6A72F" wp14:editId="34480884">
+            <wp:extent cx="5943600" cy="3253105"/>
+            <wp:effectExtent l="0" t="0" r="0" b="4445"/>
+            <wp:docPr id="302990954" name="Picture 1"/>
+            <wp:cNvGraphicFramePr>
+              <a:graphicFrameLocks xmlns:a="http://schemas.openxmlformats.org/drawingml/2006/main" noChangeAspect="1"/>
+            </wp:cNvGraphicFramePr>
+            <a:graphic xmlns:a="http://schemas.openxmlformats.org/drawingml/2006/main">
+              <a:graphicData uri="http://schemas.openxmlformats.org/drawingml/2006/picture">
+                <pic:pic xmlns:pic="http://schemas.openxmlformats.org/drawingml/2006/picture">
+                  <pic:nvPicPr>
+                    <pic:cNvPr id="302990954" name=""/>
+                    <pic:cNvPicPr/>
+                  </pic:nvPicPr>
+                  <pic:blipFill>
+                    <a:blip r:embed="rId18"/>
+                    <a:stretch>
+                      <a:fillRect/>
+                    </a:stretch>
+                  </pic:blipFill>
+                  <pic:spPr>
+                    <a:xfrm>
+                      <a:off x="0" y="0"/>
+                      <a:ext cx="5943600" cy="3253105"/>
+                    </a:xfrm>
+                    <a:prstGeom prst="rect">
+                      <a:avLst/>
+                    </a:prstGeom>
+                  </pic:spPr>
+                </pic:pic>
+              </a:graphicData>
+            </a:graphic>
+          </wp:inline>
+        </w:drawing>
+      </w:r>
+    </w:p>
+    <w:p>
+      <w:pPr>
+        <w:pStyle w:val="Heading2"/>
+        <w:bidi/>
+        <w:rPr>
+          <w:rFonts w:cs="B Shiraz"/>
+          <w:rtl/>
+          <w:lang w:bidi="fa-IR"/>
+        </w:rPr>
+      </w:pPr>
+      <w:bookmarkStart w:id="13" w:name="_Toc164839686"/>
+      <w:r>
+        <w:rPr>
+          <w:rFonts w:cs="B Shiraz" w:hint="cs"/>
+          <w:rtl/>
+          <w:lang w:bidi="fa-IR"/>
+        </w:rPr>
+        <w:t xml:space="preserve">ب) </w:t>
+      </w:r>
+      <w:proofErr w:type="spellStart"/>
+      <w:r>
+        <w:rPr>
+          <w:rFonts w:cs="B Shiraz" w:hint="cs"/>
+          <w:rtl/>
+          <w:lang w:bidi="fa-IR"/>
+        </w:rPr>
+        <w:t>ترایال‌های</w:t>
+      </w:r>
+      <w:proofErr w:type="spellEnd"/>
+      <w:r>
+        <w:rPr>
+          <w:rFonts w:cs="B Shiraz" w:hint="cs"/>
+          <w:rtl/>
+          <w:lang w:bidi="fa-IR"/>
+        </w:rPr>
+        <w:t xml:space="preserve"> 10 </w:t>
+      </w:r>
+      <w:proofErr w:type="spellStart"/>
+      <w:r>
+        <w:rPr>
+          <w:rFonts w:cs="B Shiraz" w:hint="cs"/>
+          <w:rtl/>
+          <w:lang w:bidi="fa-IR"/>
+        </w:rPr>
+        <w:t>ثانیه‌ای</w:t>
+      </w:r>
+      <w:bookmarkEnd w:id="13"/>
+      <w:proofErr w:type="spellEnd"/>
+    </w:p>
+    <w:p>
+      <w:pPr>
+        <w:bidi/>
+        <w:rPr>
+          <w:rFonts w:cs="B Roya"/>
+          <w:rtl/>
+          <w:lang w:bidi="fa-IR"/>
+        </w:rPr>
+      </w:pPr>
+      <w:proofErr w:type="spellStart"/>
+      <w:r>
+        <w:rPr>
+          <w:rFonts w:cs="B Roya"/>
+          <w:rtl/>
+          <w:lang w:bidi="fa-IR"/>
+        </w:rPr>
+        <w:t>ترايال</w:t>
+      </w:r>
+      <w:r>
+        <w:rPr>
+          <w:rFonts w:cs="B Roya" w:hint="cs"/>
+          <w:rtl/>
+          <w:lang w:bidi="fa-IR"/>
+        </w:rPr>
+        <w:t>‌</w:t>
+      </w:r>
+      <w:r>
+        <w:rPr>
+          <w:rFonts w:cs="B Roya"/>
+          <w:rtl/>
+          <w:lang w:bidi="fa-IR"/>
+        </w:rPr>
+        <w:t>هاي</w:t>
+      </w:r>
+      <w:proofErr w:type="spellEnd"/>
+      <w:r>
+        <w:rPr>
+          <w:rFonts w:cs="B Roya"/>
+          <w:rtl/>
+          <w:lang w:bidi="fa-IR"/>
+        </w:rPr>
+        <w:t xml:space="preserve"> 10 </w:t>
+      </w:r>
+      <w:proofErr w:type="spellStart"/>
+      <w:r>
+        <w:rPr>
+          <w:rFonts w:cs="B Roya"/>
+          <w:rtl/>
+          <w:lang w:bidi="fa-IR"/>
+        </w:rPr>
+        <w:t>ثان</w:t>
+      </w:r>
+      <w:r>
+        <w:rPr>
+          <w:rFonts w:cs="B Roya" w:hint="cs"/>
+          <w:rtl/>
+          <w:lang w:bidi="fa-IR"/>
+        </w:rPr>
+        <w:t>ی</w:t>
+      </w:r>
+      <w:r>
+        <w:rPr>
+          <w:rFonts w:cs="B Roya"/>
+          <w:rtl/>
+          <w:lang w:bidi="fa-IR"/>
+        </w:rPr>
+        <w:t>ه</w:t>
+      </w:r>
+      <w:r>
+        <w:rPr>
+          <w:rFonts w:cs="B Roya" w:hint="cs"/>
+          <w:rtl/>
+          <w:lang w:bidi="fa-IR"/>
+        </w:rPr>
+        <w:t>‌</w:t>
+      </w:r>
+      <w:r>
+        <w:rPr>
+          <w:rFonts w:cs="B Roya"/>
+          <w:rtl/>
+          <w:lang w:bidi="fa-IR"/>
+        </w:rPr>
+        <w:t>اي</w:t>
+      </w:r>
+      <w:proofErr w:type="spellEnd"/>
+      <w:r>
+        <w:rPr>
+          <w:rFonts w:cs="B Roya"/>
+          <w:rtl/>
+          <w:lang w:bidi="fa-IR"/>
+        </w:rPr>
+        <w:t xml:space="preserve"> را از داده </w:t>
+      </w:r>
+      <w:proofErr w:type="spellStart"/>
+      <w:r>
+        <w:rPr>
+          <w:rFonts w:cs="B Roya"/>
+          <w:rtl/>
+          <w:lang w:bidi="fa-IR"/>
+        </w:rPr>
+        <w:t>سيگنال</w:t>
+      </w:r>
+      <w:r>
+        <w:rPr>
+          <w:rFonts w:cs="B Roya" w:hint="cs"/>
+          <w:rtl/>
+          <w:lang w:bidi="fa-IR"/>
+        </w:rPr>
+        <w:t>‌</w:t>
+      </w:r>
+      <w:r>
+        <w:rPr>
+          <w:rFonts w:cs="B Roya"/>
+          <w:rtl/>
+          <w:lang w:bidi="fa-IR"/>
+        </w:rPr>
+        <w:t>هاي</w:t>
+      </w:r>
+      <w:proofErr w:type="spellEnd"/>
+      <w:r>
+        <w:rPr>
+          <w:rFonts w:cs="B Roya"/>
+          <w:rtl/>
+          <w:lang w:bidi="fa-IR"/>
+        </w:rPr>
+        <w:t xml:space="preserve"> به دست</w:t>
+      </w:r>
+      <w:r>
+        <w:rPr>
+          <w:rFonts w:cs="B Roya" w:hint="cs"/>
+          <w:rtl/>
+          <w:lang w:bidi="fa-IR"/>
+        </w:rPr>
+        <w:t xml:space="preserve"> </w:t>
+      </w:r>
+      <w:r>
+        <w:rPr>
+          <w:rFonts w:cs="B Roya"/>
+          <w:rtl/>
+          <w:lang w:bidi="fa-IR"/>
+        </w:rPr>
+        <w:t>آمده</w:t>
+      </w:r>
+      <w:r>
+        <w:rPr>
+          <w:rFonts w:cs="B Roya" w:hint="cs"/>
+          <w:rtl/>
+          <w:lang w:bidi="fa-IR"/>
+        </w:rPr>
+        <w:t xml:space="preserve"> را</w:t>
+      </w:r>
+      <w:r>
+        <w:rPr>
+          <w:rFonts w:cs="B Roya"/>
+          <w:rtl/>
+          <w:lang w:bidi="fa-IR"/>
+        </w:rPr>
+        <w:t xml:space="preserve"> جدا</w:t>
+      </w:r>
+      <w:r>
+        <w:rPr>
+          <w:rFonts w:cs="B Roya" w:hint="cs"/>
+          <w:rtl/>
+          <w:lang w:bidi="fa-IR"/>
+        </w:rPr>
+        <w:t xml:space="preserve"> کردیم.</w:t>
+      </w:r>
+    </w:p>
+    <w:p>
+      <w:pPr>
+        <w:pStyle w:val="Heading2"/>
+        <w:bidi/>
+        <w:rPr>
+          <w:rFonts w:cs="B Shiraz"/>
+          <w:rtl/>
+          <w:lang w:bidi="fa-IR"/>
+        </w:rPr>
+      </w:pPr>
+      <w:bookmarkStart w:id="14" w:name="_Toc164839687"/>
+      <w:r>
+        <w:rPr>
+          <w:rFonts w:cs="B Shiraz" w:hint="cs"/>
+          <w:rtl/>
+          <w:lang w:bidi="fa-IR"/>
+        </w:rPr>
+        <w:t>ج</w:t>
+      </w:r>
+      <w:r>
+        <w:rPr>
+          <w:rFonts w:cs="B Shiraz" w:hint="cs"/>
+          <w:rtl/>
+          <w:lang w:bidi="fa-IR"/>
+        </w:rPr>
+        <w:t xml:space="preserve">) </w:t>
+      </w:r>
+      <w:r>
+        <w:rPr>
+          <w:rFonts w:cs="B Shiraz"/>
+          <w:rtl/>
+          <w:lang w:bidi="fa-IR"/>
+        </w:rPr>
+        <w:t>محاسبه توان هر نقطه</w:t>
+      </w:r>
+      <w:bookmarkEnd w:id="14"/>
+    </w:p>
+    <w:p>
+      <w:pPr>
+        <w:bidi/>
+        <w:rPr>
+          <w:rFonts w:cs="B Roya"/>
+          <w:lang w:bidi="fa-IR"/>
+        </w:rPr>
+      </w:pPr>
+      <w:r>
+        <w:rPr>
+          <w:rFonts w:cs="B Roya" w:hint="cs"/>
+          <w:rtl/>
+          <w:lang w:bidi="fa-IR"/>
+        </w:rPr>
+        <w:t>توان هر نقطه را محاسبه کردیم</w:t>
+      </w:r>
+      <w:r>
+        <w:rPr>
+          <w:rFonts w:cs="B Roya" w:hint="cs"/>
+          <w:rtl/>
+          <w:lang w:bidi="fa-IR"/>
+        </w:rPr>
+        <w:t>.</w:t>
+      </w:r>
+    </w:p>
+    <w:p>
+      <w:pPr>
+        <w:pStyle w:val="Heading2"/>
+        <w:bidi/>
+        <w:rPr>
+          <w:rFonts w:cs="B Shiraz"/>
+          <w:rtl/>
+          <w:lang w:bidi="fa-IR"/>
+        </w:rPr>
+      </w:pPr>
+      <w:bookmarkStart w:id="15" w:name="_Toc164839688"/>
+      <w:r>
+        <w:rPr>
+          <w:rFonts w:cs="B Shiraz" w:hint="cs"/>
+          <w:rtl/>
+          <w:lang w:bidi="fa-IR"/>
+        </w:rPr>
+        <w:t>د</w:t>
+      </w:r>
+      <w:r>
+        <w:rPr>
+          <w:rFonts w:cs="B Shiraz" w:hint="cs"/>
+          <w:rtl/>
+          <w:lang w:bidi="fa-IR"/>
+        </w:rPr>
+        <w:t xml:space="preserve">) </w:t>
+      </w:r>
+      <w:proofErr w:type="spellStart"/>
+      <w:r>
+        <w:rPr>
+          <w:rFonts w:cs="B Shiraz"/>
+          <w:rtl/>
+          <w:lang w:bidi="fa-IR"/>
+        </w:rPr>
+        <w:t>ميانگين</w:t>
+      </w:r>
+      <w:proofErr w:type="spellEnd"/>
+      <w:r>
+        <w:rPr>
+          <w:rFonts w:cs="B Shiraz"/>
+          <w:rtl/>
+          <w:lang w:bidi="fa-IR"/>
+        </w:rPr>
+        <w:t xml:space="preserve"> هر </w:t>
+      </w:r>
+      <w:proofErr w:type="spellStart"/>
+      <w:r>
+        <w:rPr>
+          <w:rFonts w:cs="B Shiraz"/>
+          <w:rtl/>
+          <w:lang w:bidi="fa-IR"/>
+        </w:rPr>
+        <w:t>كانال</w:t>
+      </w:r>
+      <w:proofErr w:type="spellEnd"/>
+      <w:r>
+        <w:rPr>
+          <w:rFonts w:cs="B Shiraz"/>
+          <w:rtl/>
+          <w:lang w:bidi="fa-IR"/>
+        </w:rPr>
+        <w:t xml:space="preserve"> را بر </w:t>
+      </w:r>
+      <w:proofErr w:type="spellStart"/>
+      <w:r>
+        <w:rPr>
+          <w:rFonts w:cs="B Shiraz"/>
+          <w:rtl/>
+          <w:lang w:bidi="fa-IR"/>
+        </w:rPr>
+        <w:t>روي</w:t>
+      </w:r>
+      <w:proofErr w:type="spellEnd"/>
+      <w:r>
+        <w:rPr>
+          <w:rFonts w:cs="B Shiraz"/>
+          <w:rtl/>
+          <w:lang w:bidi="fa-IR"/>
+        </w:rPr>
+        <w:t xml:space="preserve"> </w:t>
+      </w:r>
+      <w:proofErr w:type="spellStart"/>
+      <w:r>
+        <w:rPr>
+          <w:rFonts w:cs="B Shiraz"/>
+          <w:rtl/>
+          <w:lang w:bidi="fa-IR"/>
+        </w:rPr>
+        <w:t>ترايا</w:t>
+      </w:r>
+      <w:r>
+        <w:rPr>
+          <w:rFonts w:cs="B Shiraz" w:hint="cs"/>
+          <w:rtl/>
+          <w:lang w:bidi="fa-IR"/>
+        </w:rPr>
+        <w:t>ل‌</w:t>
+      </w:r>
+      <w:r>
+        <w:rPr>
+          <w:rFonts w:cs="B Shiraz"/>
+          <w:rtl/>
+          <w:lang w:bidi="fa-IR"/>
+        </w:rPr>
+        <w:t>هاي</w:t>
+      </w:r>
+      <w:proofErr w:type="spellEnd"/>
+      <w:r>
+        <w:rPr>
+          <w:rFonts w:cs="B Shiraz"/>
+          <w:rtl/>
+          <w:lang w:bidi="fa-IR"/>
+        </w:rPr>
+        <w:t xml:space="preserve"> آن </w:t>
+      </w:r>
+      <w:proofErr w:type="spellStart"/>
+      <w:r>
+        <w:rPr>
+          <w:rFonts w:cs="B Shiraz"/>
+          <w:rtl/>
+          <w:lang w:bidi="fa-IR"/>
+        </w:rPr>
+        <w:t>كلاس</w:t>
+      </w:r>
+      <w:bookmarkEnd w:id="15"/>
+      <w:proofErr w:type="spellEnd"/>
+    </w:p>
+    <w:p>
+      <w:pPr>
+        <w:bidi/>
+        <w:rPr>
+          <w:rFonts w:cs="B Roya"/>
+          <w:lang w:bidi="fa-IR"/>
+        </w:rPr>
+      </w:pPr>
+      <w:proofErr w:type="spellStart"/>
+      <w:r>
+        <w:rPr>
+          <w:rFonts w:cs="B Roya"/>
+          <w:rtl/>
+          <w:lang w:bidi="fa-IR"/>
+        </w:rPr>
+        <w:t>ميانگين</w:t>
+      </w:r>
+      <w:proofErr w:type="spellEnd"/>
+      <w:r>
+        <w:rPr>
+          <w:rFonts w:cs="B Roya"/>
+          <w:rtl/>
+          <w:lang w:bidi="fa-IR"/>
+        </w:rPr>
+        <w:t xml:space="preserve"> هر </w:t>
+      </w:r>
+      <w:proofErr w:type="spellStart"/>
+      <w:r>
+        <w:rPr>
+          <w:rFonts w:cs="B Roya"/>
+          <w:rtl/>
+          <w:lang w:bidi="fa-IR"/>
+        </w:rPr>
+        <w:t>كانال</w:t>
+      </w:r>
+      <w:proofErr w:type="spellEnd"/>
+      <w:r>
+        <w:rPr>
+          <w:rFonts w:cs="B Roya"/>
+          <w:rtl/>
+          <w:lang w:bidi="fa-IR"/>
+        </w:rPr>
+        <w:t xml:space="preserve"> را بر </w:t>
+      </w:r>
+      <w:proofErr w:type="spellStart"/>
+      <w:r>
+        <w:rPr>
+          <w:rFonts w:cs="B Roya"/>
+          <w:rtl/>
+          <w:lang w:bidi="fa-IR"/>
+        </w:rPr>
+        <w:t>روي</w:t>
+      </w:r>
+      <w:proofErr w:type="spellEnd"/>
+      <w:r>
+        <w:rPr>
+          <w:rFonts w:cs="B Roya"/>
+          <w:rtl/>
+          <w:lang w:bidi="fa-IR"/>
+        </w:rPr>
+        <w:t xml:space="preserve"> </w:t>
+      </w:r>
+      <w:proofErr w:type="spellStart"/>
+      <w:r>
+        <w:rPr>
+          <w:rFonts w:cs="B Roya"/>
+          <w:rtl/>
+          <w:lang w:bidi="fa-IR"/>
+        </w:rPr>
+        <w:t>ترايال</w:t>
+      </w:r>
+      <w:r>
+        <w:rPr>
+          <w:rFonts w:cs="B Roya" w:hint="cs"/>
+          <w:rtl/>
+          <w:lang w:bidi="fa-IR"/>
+        </w:rPr>
+        <w:t>‌</w:t>
+      </w:r>
+      <w:r>
+        <w:rPr>
+          <w:rFonts w:cs="B Roya"/>
+          <w:rtl/>
+          <w:lang w:bidi="fa-IR"/>
+        </w:rPr>
+        <w:t>هاي</w:t>
+      </w:r>
+      <w:proofErr w:type="spellEnd"/>
+      <w:r>
+        <w:rPr>
+          <w:rFonts w:cs="B Roya"/>
+          <w:rtl/>
+          <w:lang w:bidi="fa-IR"/>
+        </w:rPr>
+        <w:t xml:space="preserve"> آن </w:t>
+      </w:r>
+      <w:proofErr w:type="spellStart"/>
+      <w:r>
+        <w:rPr>
+          <w:rFonts w:cs="B Roya"/>
+          <w:rtl/>
+          <w:lang w:bidi="fa-IR"/>
+        </w:rPr>
+        <w:t>كلاس</w:t>
+      </w:r>
+      <w:proofErr w:type="spellEnd"/>
+      <w:r>
+        <w:rPr>
+          <w:rFonts w:cs="B Roya" w:hint="cs"/>
+          <w:rtl/>
+          <w:lang w:bidi="fa-IR"/>
+        </w:rPr>
+        <w:t xml:space="preserve"> محاسبه کردیم.</w:t>
+      </w:r>
+    </w:p>
+    <w:p>
+      <w:pPr>
+        <w:pStyle w:val="Heading2"/>
+        <w:bidi/>
+        <w:rPr>
+          <w:rFonts w:cs="B Shiraz"/>
+          <w:rtl/>
+          <w:lang w:bidi="fa-IR"/>
+        </w:rPr>
+      </w:pPr>
+      <w:bookmarkStart w:id="16" w:name="_Toc164839689"/>
+      <w:r>
+        <w:rPr>
+          <w:rFonts w:cs="B Shiraz" w:hint="cs"/>
+          <w:rtl/>
+          <w:lang w:bidi="fa-IR"/>
+        </w:rPr>
+        <w:t>ه</w:t>
+      </w:r>
+      <w:r>
+        <w:rPr>
+          <w:rFonts w:cs="B Shiraz" w:hint="cs"/>
+          <w:rtl/>
+          <w:lang w:bidi="fa-IR"/>
+        </w:rPr>
+        <w:t xml:space="preserve">) </w:t>
+      </w:r>
+      <w:r>
+        <w:rPr>
+          <w:rFonts w:cs="B Shiraz"/>
+          <w:rtl/>
+          <w:lang w:bidi="fa-IR"/>
+        </w:rPr>
+        <w:t xml:space="preserve">هموار </w:t>
+      </w:r>
+      <w:proofErr w:type="spellStart"/>
+      <w:r>
+        <w:rPr>
+          <w:rFonts w:cs="B Shiraz"/>
+          <w:rtl/>
+          <w:lang w:bidi="fa-IR"/>
+        </w:rPr>
+        <w:t>كردن</w:t>
+      </w:r>
+      <w:proofErr w:type="spellEnd"/>
+      <w:r>
+        <w:rPr>
+          <w:rFonts w:cs="B Shiraz"/>
+          <w:rtl/>
+          <w:lang w:bidi="fa-IR"/>
+        </w:rPr>
+        <w:t xml:space="preserve"> </w:t>
+      </w:r>
+      <w:proofErr w:type="spellStart"/>
+      <w:r>
+        <w:rPr>
+          <w:rFonts w:cs="B Shiraz"/>
+          <w:rtl/>
+          <w:lang w:bidi="fa-IR"/>
+        </w:rPr>
+        <w:t>تغييرات</w:t>
+      </w:r>
+      <w:proofErr w:type="spellEnd"/>
+      <w:r>
+        <w:rPr>
+          <w:rFonts w:cs="B Shiraz"/>
+          <w:rtl/>
+          <w:lang w:bidi="fa-IR"/>
+        </w:rPr>
+        <w:t xml:space="preserve"> در </w:t>
+      </w:r>
+      <w:proofErr w:type="spellStart"/>
+      <w:r>
+        <w:rPr>
+          <w:rFonts w:cs="B Shiraz"/>
+          <w:rtl/>
+          <w:lang w:bidi="fa-IR"/>
+        </w:rPr>
+        <w:t>سيگنال</w:t>
+      </w:r>
+      <w:r>
+        <w:rPr>
+          <w:rFonts w:cs="B Shiraz" w:hint="cs"/>
+          <w:rtl/>
+          <w:lang w:bidi="fa-IR"/>
+        </w:rPr>
+        <w:t>‌</w:t>
+      </w:r>
+      <w:r>
+        <w:rPr>
+          <w:rFonts w:cs="B Shiraz"/>
+          <w:rtl/>
+          <w:lang w:bidi="fa-IR"/>
+        </w:rPr>
+        <w:t>هاي</w:t>
+      </w:r>
+      <w:proofErr w:type="spellEnd"/>
+      <w:r>
+        <w:rPr>
+          <w:rFonts w:cs="B Shiraz"/>
+          <w:rtl/>
+          <w:lang w:bidi="fa-IR"/>
+        </w:rPr>
+        <w:t xml:space="preserve"> </w:t>
+      </w:r>
+      <w:proofErr w:type="spellStart"/>
+      <w:r>
+        <w:rPr>
+          <w:rFonts w:cs="B Shiraz"/>
+          <w:rtl/>
+          <w:lang w:bidi="fa-IR"/>
+        </w:rPr>
+        <w:t>ميانگين</w:t>
+      </w:r>
+      <w:bookmarkEnd w:id="16"/>
+      <w:proofErr w:type="spellEnd"/>
+    </w:p>
+    <w:p>
+      <w:pPr>
+        <w:bidi/>
+        <w:jc w:val="both"/>
+        <w:rPr>
+          <w:rFonts w:cs="B Roya"/>
+          <w:rtl/>
+        </w:rPr>
+      </w:pPr>
+      <w:r>
+        <w:rPr>
+          <w:rFonts w:cs="B Roya"/>
+          <w:rtl/>
+        </w:rPr>
+        <w:t xml:space="preserve">با استفاده از يك پنجره مستطيلي به صورت </w:t>
+      </w:r>
+      <w:r>
+        <w:rPr>
+          <w:rFonts w:cs="B Roya"/>
+        </w:rPr>
+        <w:t>ones(1,200)/sqrt(200)</w:t>
+      </w:r>
+      <w:r>
+        <w:rPr>
+          <w:rFonts w:cs="B Roya" w:hint="cs"/>
+          <w:rtl/>
+        </w:rPr>
+        <w:t xml:space="preserve"> </w:t>
+      </w:r>
+      <w:r>
+        <w:rPr>
+          <w:rFonts w:cs="B Roya"/>
+          <w:rtl/>
+        </w:rPr>
+        <w:t>و با استفاده از دستور</w:t>
+      </w:r>
+      <w:r>
+        <w:rPr>
+          <w:rFonts w:cs="B Roya"/>
+          <w:lang w:bidi="fa-IR"/>
+        </w:rPr>
+        <w:t xml:space="preserve"> conv </w:t>
+      </w:r>
+      <w:r>
+        <w:rPr>
+          <w:rFonts w:cs="B Roya" w:hint="cs"/>
+          <w:rtl/>
+          <w:lang w:bidi="fa-IR"/>
+        </w:rPr>
+        <w:t xml:space="preserve"> </w:t>
+      </w:r>
+      <w:r>
+        <w:rPr>
+          <w:rFonts w:cs="B Roya"/>
+          <w:rtl/>
+        </w:rPr>
+        <w:t>سيگنال هر كانال در هر يك از آزمايش</w:t>
+      </w:r>
+      <w:r>
+        <w:rPr>
+          <w:rFonts w:cs="B Roya" w:hint="cs"/>
+          <w:rtl/>
+        </w:rPr>
+        <w:t>‌</w:t>
+      </w:r>
+      <w:r>
+        <w:rPr>
+          <w:rFonts w:cs="B Roya"/>
+          <w:rtl/>
+        </w:rPr>
+        <w:t xml:space="preserve">ها و در هر باندي را فيلتر </w:t>
+      </w:r>
+      <w:r>
+        <w:rPr>
+          <w:rFonts w:cs="B Roya" w:hint="cs"/>
+          <w:rtl/>
+        </w:rPr>
+        <w:t>کردیم.</w:t>
+      </w:r>
+    </w:p>
+    <w:p>
+      <w:pPr>
+        <w:bidi/>
+        <w:jc w:val="both"/>
+        <w:rPr>
+          <w:rFonts w:cs="B Roya"/>
+          <w:rtl/>
+        </w:rPr>
+      </w:pPr>
+    </w:p>
+    <w:p>
+      <w:pPr>
+        <w:bidi/>
+        <w:jc w:val="both"/>
+        <w:rPr>
+          <w:rFonts w:cs="B Roya"/>
+          <w:lang w:bidi="fa-IR"/>
+        </w:rPr>
+      </w:pPr>
+    </w:p>
+    <w:p>
+      <w:pPr>
+        <w:pStyle w:val="Heading2"/>
+        <w:bidi/>
+        <w:rPr>
+          <w:rFonts w:cs="B Shiraz"/>
+          <w:lang w:bidi="fa-IR"/>
+        </w:rPr>
+      </w:pPr>
+      <w:bookmarkStart w:id="17" w:name="_Toc164839690"/>
+      <w:r>
+        <w:rPr>
+          <w:rFonts w:cs="B Shiraz" w:hint="cs"/>
+          <w:rtl/>
+          <w:lang w:bidi="fa-IR"/>
+        </w:rPr>
+        <w:lastRenderedPageBreak/>
+        <w:t>و</w:t>
+      </w:r>
+      <w:r>
+        <w:rPr>
+          <w:rFonts w:cs="B Shiraz" w:hint="cs"/>
+          <w:rtl/>
+          <w:lang w:bidi="fa-IR"/>
+        </w:rPr>
+        <w:t xml:space="preserve">) </w:t>
+      </w:r>
+      <w:r>
+        <w:rPr>
+          <w:rFonts w:cs="B Shiraz" w:hint="cs"/>
+          <w:rtl/>
+          <w:lang w:bidi="fa-IR"/>
+        </w:rPr>
+        <w:t>رسم نتایج</w:t>
+      </w:r>
+      <w:bookmarkEnd w:id="17"/>
+    </w:p>
+    <w:p>
+      <w:pPr>
+        <w:bidi/>
+        <w:rPr>
+          <w:rFonts w:cs="B Roya" w:hint="cs"/>
+          <w:rtl/>
+          <w:lang w:bidi="fa-IR"/>
+        </w:rPr>
+      </w:pPr>
+      <w:proofErr w:type="spellStart"/>
+      <w:r>
+        <w:rPr>
+          <w:rFonts w:cs="B Roya"/>
+          <w:rtl/>
+          <w:lang w:bidi="fa-IR"/>
+        </w:rPr>
+        <w:t>براي</w:t>
+      </w:r>
+      <w:proofErr w:type="spellEnd"/>
+      <w:r>
+        <w:rPr>
+          <w:rFonts w:cs="B Roya"/>
+          <w:rtl/>
+          <w:lang w:bidi="fa-IR"/>
+        </w:rPr>
+        <w:t xml:space="preserve"> هر باند </w:t>
+      </w:r>
+      <w:proofErr w:type="spellStart"/>
+      <w:r>
+        <w:rPr>
+          <w:rFonts w:cs="B Roya"/>
+          <w:rtl/>
+          <w:lang w:bidi="fa-IR"/>
+        </w:rPr>
+        <w:t>فركانسي</w:t>
+      </w:r>
+      <w:proofErr w:type="spellEnd"/>
+      <w:r>
+        <w:rPr>
+          <w:rFonts w:cs="B Roya"/>
+          <w:rtl/>
+          <w:lang w:bidi="fa-IR"/>
+        </w:rPr>
+        <w:t xml:space="preserve">، </w:t>
+      </w:r>
+      <w:proofErr w:type="spellStart"/>
+      <w:r>
+        <w:rPr>
+          <w:rFonts w:cs="B Roya"/>
+          <w:rtl/>
+          <w:lang w:bidi="fa-IR"/>
+        </w:rPr>
+        <w:t>سيگنال</w:t>
+      </w:r>
+      <w:proofErr w:type="spellEnd"/>
+      <w:r>
+        <w:rPr>
+          <w:rFonts w:cs="B Roya"/>
+          <w:rtl/>
+          <w:lang w:bidi="fa-IR"/>
+        </w:rPr>
+        <w:t xml:space="preserve"> </w:t>
+      </w:r>
+      <w:proofErr w:type="spellStart"/>
+      <w:r>
+        <w:rPr>
+          <w:rFonts w:cs="B Roya"/>
+          <w:rtl/>
+          <w:lang w:bidi="fa-IR"/>
+        </w:rPr>
+        <w:t>ميانگين</w:t>
+      </w:r>
+      <w:proofErr w:type="spellEnd"/>
+      <w:r>
+        <w:rPr>
+          <w:rFonts w:cs="B Roya"/>
+          <w:rtl/>
+          <w:lang w:bidi="fa-IR"/>
+        </w:rPr>
+        <w:t xml:space="preserve"> </w:t>
+      </w:r>
+      <w:proofErr w:type="spellStart"/>
+      <w:r>
+        <w:rPr>
+          <w:rFonts w:cs="B Roya"/>
+          <w:rtl/>
+          <w:lang w:bidi="fa-IR"/>
+        </w:rPr>
+        <w:t>زماني</w:t>
+      </w:r>
+      <w:proofErr w:type="spellEnd"/>
+      <w:r>
+        <w:rPr>
+          <w:rFonts w:cs="B Roya"/>
+          <w:rtl/>
+          <w:lang w:bidi="fa-IR"/>
+        </w:rPr>
+        <w:t xml:space="preserve"> </w:t>
+      </w:r>
+      <w:r>
+        <w:rPr>
+          <w:rFonts w:cs="B Roya" w:hint="cs"/>
+          <w:rtl/>
+          <w:lang w:bidi="fa-IR"/>
+        </w:rPr>
+        <w:t xml:space="preserve">کانال </w:t>
+      </w:r>
+      <w:proofErr w:type="spellStart"/>
+      <w:r>
+        <w:rPr>
+          <w:rFonts w:cs="B Roya"/>
+          <w:lang w:bidi="fa-IR"/>
+        </w:rPr>
+        <w:t>CPz</w:t>
+      </w:r>
+      <w:proofErr w:type="spellEnd"/>
+      <w:r>
+        <w:rPr>
+          <w:rFonts w:cs="B Roya" w:hint="cs"/>
+          <w:rtl/>
+          <w:lang w:bidi="fa-IR"/>
+        </w:rPr>
+        <w:t xml:space="preserve"> </w:t>
+      </w:r>
+      <w:r>
+        <w:rPr>
+          <w:rFonts w:cs="B Roya"/>
+          <w:rtl/>
+          <w:lang w:bidi="fa-IR"/>
+        </w:rPr>
+        <w:t xml:space="preserve">(در بازه 10 </w:t>
+      </w:r>
+      <w:proofErr w:type="spellStart"/>
+      <w:r>
+        <w:rPr>
+          <w:rFonts w:cs="B Roya"/>
+          <w:rtl/>
+          <w:lang w:bidi="fa-IR"/>
+        </w:rPr>
+        <w:t>ثانيه</w:t>
+      </w:r>
+      <w:proofErr w:type="spellEnd"/>
+      <w:r>
+        <w:rPr>
+          <w:rFonts w:cs="B Roya"/>
+          <w:rtl/>
+          <w:lang w:bidi="fa-IR"/>
+        </w:rPr>
+        <w:t xml:space="preserve">) </w:t>
+      </w:r>
+      <w:proofErr w:type="spellStart"/>
+      <w:r>
+        <w:rPr>
+          <w:rFonts w:cs="B Roya"/>
+          <w:rtl/>
+          <w:lang w:bidi="fa-IR"/>
+        </w:rPr>
+        <w:t>براي</w:t>
+      </w:r>
+      <w:proofErr w:type="spellEnd"/>
+      <w:r>
+        <w:rPr>
+          <w:rFonts w:cs="B Roya"/>
+          <w:rtl/>
+          <w:lang w:bidi="fa-IR"/>
+        </w:rPr>
+        <w:t xml:space="preserve"> هر 5 </w:t>
+      </w:r>
+      <w:proofErr w:type="spellStart"/>
+      <w:r>
+        <w:rPr>
+          <w:rFonts w:cs="B Roya"/>
+          <w:rtl/>
+          <w:lang w:bidi="fa-IR"/>
+        </w:rPr>
+        <w:t>كلاس</w:t>
+      </w:r>
+      <w:proofErr w:type="spellEnd"/>
+      <w:r>
+        <w:rPr>
+          <w:rFonts w:cs="B Roya"/>
+          <w:rtl/>
+          <w:lang w:bidi="fa-IR"/>
+        </w:rPr>
+        <w:t xml:space="preserve"> را در </w:t>
+      </w:r>
+      <w:proofErr w:type="spellStart"/>
+      <w:r>
+        <w:rPr>
+          <w:rFonts w:cs="B Roya"/>
+          <w:rtl/>
+          <w:lang w:bidi="fa-IR"/>
+        </w:rPr>
+        <w:t>يك</w:t>
+      </w:r>
+      <w:proofErr w:type="spellEnd"/>
+      <w:r>
+        <w:rPr>
+          <w:rFonts w:cs="B Roya"/>
+          <w:rtl/>
+          <w:lang w:bidi="fa-IR"/>
+        </w:rPr>
+        <w:t xml:space="preserve"> </w:t>
+      </w:r>
+      <w:proofErr w:type="spellStart"/>
+      <w:r>
+        <w:rPr>
+          <w:rFonts w:cs="B Roya"/>
+          <w:rtl/>
+          <w:lang w:bidi="fa-IR"/>
+        </w:rPr>
+        <w:t>شكل</w:t>
+      </w:r>
+      <w:proofErr w:type="spellEnd"/>
+      <w:r>
+        <w:rPr>
+          <w:rFonts w:cs="B Roya" w:hint="cs"/>
+          <w:rtl/>
+          <w:lang w:bidi="fa-IR"/>
+        </w:rPr>
+        <w:t xml:space="preserve"> مشاهده </w:t>
+      </w:r>
+      <w:proofErr w:type="spellStart"/>
+      <w:r>
+        <w:rPr>
+          <w:rFonts w:cs="B Roya" w:hint="cs"/>
+          <w:rtl/>
+          <w:lang w:bidi="fa-IR"/>
+        </w:rPr>
+        <w:t>می‌کنیم</w:t>
+      </w:r>
+      <w:proofErr w:type="spellEnd"/>
+      <w:r>
+        <w:rPr>
+          <w:rFonts w:cs="B Roya" w:hint="cs"/>
+          <w:rtl/>
+          <w:lang w:bidi="fa-IR"/>
+        </w:rPr>
+        <w:t>:</w:t>
+      </w:r>
+    </w:p>
+    <w:p>
+      <w:pPr>
+        <w:bidi/>
+        <w:jc w:val="center"/>
+        <w:rPr>
+          <w:rFonts w:cs="B Roya"/>
+          <w:lang w:bidi="fa-IR"/>
+        </w:rPr>
+      </w:pPr>
+      <w:r>
+        <w:rPr>
+          <w:rFonts w:cs="B Roya"/>
+          <w:rtl/>
+          <w:lang w:bidi="fa-IR"/>
+        </w:rPr>
+        <w:drawing>
+          <wp:inline distT="0" distB="0" distL="0" distR="0" wp14:anchorId="6DE59BDE" wp14:editId="4605B7CA">
+            <wp:extent cx="6190512" cy="3327400"/>
+            <wp:effectExtent l="0" t="0" r="1270" b="6350"/>
+            <wp:docPr id="196615046" name="Picture 1"/>
+            <wp:cNvGraphicFramePr>
+              <a:graphicFrameLocks xmlns:a="http://schemas.openxmlformats.org/drawingml/2006/main" noChangeAspect="1"/>
+            </wp:cNvGraphicFramePr>
+            <a:graphic xmlns:a="http://schemas.openxmlformats.org/drawingml/2006/main">
+              <a:graphicData uri="http://schemas.openxmlformats.org/drawingml/2006/picture">
+                <pic:pic xmlns:pic="http://schemas.openxmlformats.org/drawingml/2006/picture">
+                  <pic:nvPicPr>
+                    <pic:cNvPr id="196615046" name=""/>
+                    <pic:cNvPicPr/>
+                  </pic:nvPicPr>
+                  <pic:blipFill>
+                    <a:blip r:embed="rId19"/>
+                    <a:stretch>
+                      <a:fillRect/>
+                    </a:stretch>
+                  </pic:blipFill>
+                  <pic:spPr>
+                    <a:xfrm>
+                      <a:off x="0" y="0"/>
+                      <a:ext cx="6198246" cy="3331557"/>
+                    </a:xfrm>
+                    <a:prstGeom prst="rect">
+                      <a:avLst/>
+                    </a:prstGeom>
+                  </pic:spPr>
+                </pic:pic>
+              </a:graphicData>
+            </a:graphic>
+          </wp:inline>
+        </w:drawing>
+      </w:r>
+    </w:p>
+    <w:p>
+      <w:pPr>
+        <w:pStyle w:val="Heading2"/>
+        <w:bidi/>
+        <w:rPr>
+          <w:rFonts w:cs="B Shiraz"/>
+          <w:rtl/>
+          <w:lang w:bidi="fa-IR"/>
+        </w:rPr>
+      </w:pPr>
+      <w:bookmarkStart w:id="18" w:name="_Toc164839691"/>
+      <w:r>
+        <w:rPr>
+          <w:rFonts w:cs="B Shiraz" w:hint="cs"/>
+          <w:rtl/>
+          <w:lang w:bidi="fa-IR"/>
+        </w:rPr>
+        <w:t>و</w:t>
+      </w:r>
+      <w:r>
+        <w:rPr>
+          <w:rFonts w:cs="B Shiraz" w:hint="cs"/>
+          <w:rtl/>
+          <w:lang w:bidi="fa-IR"/>
+        </w:rPr>
+        <w:t xml:space="preserve">) </w:t>
+      </w:r>
+      <w:r>
+        <w:rPr>
+          <w:rFonts w:cs="B Shiraz" w:hint="cs"/>
+          <w:rtl/>
+          <w:lang w:bidi="fa-IR"/>
+        </w:rPr>
+        <w:t>نتیجه گیری</w:t>
+      </w:r>
+      <w:bookmarkEnd w:id="18"/>
+    </w:p>
+    <w:p>
+      <w:pPr>
+        <w:bidi/>
+        <w:rPr>
+          <w:rFonts w:cs="B Roya"/>
+          <w:lang w:bidi="fa-IR"/>
+        </w:rPr>
+      </w:pPr>
+      <w:r>
+        <w:rPr>
+          <w:rFonts w:cs="B Roya"/>
+          <w:rtl/>
+          <w:lang w:bidi="fa-IR"/>
+        </w:rPr>
+        <w:t>همانطور که م</w:t>
+      </w:r>
+      <w:r>
+        <w:rPr>
+          <w:rFonts w:cs="B Roya" w:hint="cs"/>
+          <w:rtl/>
+          <w:lang w:bidi="fa-IR"/>
+        </w:rPr>
+        <w:t>ی</w:t>
+      </w:r>
+      <w:r>
+        <w:rPr>
+          <w:rFonts w:cs="B Roya"/>
+          <w:rtl/>
+          <w:lang w:bidi="fa-IR"/>
+        </w:rPr>
+        <w:t xml:space="preserve"> ب</w:t>
+      </w:r>
+      <w:r>
+        <w:rPr>
+          <w:rFonts w:cs="B Roya" w:hint="cs"/>
+          <w:rtl/>
+          <w:lang w:bidi="fa-IR"/>
+        </w:rPr>
+        <w:t>ی</w:t>
+      </w:r>
+      <w:r>
+        <w:rPr>
+          <w:rFonts w:cs="B Roya" w:hint="eastAsia"/>
+          <w:rtl/>
+          <w:lang w:bidi="fa-IR"/>
+        </w:rPr>
+        <w:t>ن</w:t>
+      </w:r>
+      <w:r>
+        <w:rPr>
+          <w:rFonts w:cs="B Roya" w:hint="cs"/>
+          <w:rtl/>
+          <w:lang w:bidi="fa-IR"/>
+        </w:rPr>
+        <w:t>ی</w:t>
+      </w:r>
+      <w:r>
+        <w:rPr>
+          <w:rFonts w:cs="B Roya" w:hint="eastAsia"/>
+          <w:rtl/>
+          <w:lang w:bidi="fa-IR"/>
+        </w:rPr>
+        <w:t>م،</w:t>
+      </w:r>
+      <w:r>
+        <w:rPr>
+          <w:rFonts w:cs="B Roya"/>
+          <w:rtl/>
+          <w:lang w:bidi="fa-IR"/>
+        </w:rPr>
+        <w:t xml:space="preserve"> در همه باندها، م</w:t>
+      </w:r>
+      <w:r>
+        <w:rPr>
+          <w:rFonts w:cs="B Roya" w:hint="cs"/>
+          <w:rtl/>
+          <w:lang w:bidi="fa-IR"/>
+        </w:rPr>
+        <w:t>ی</w:t>
+      </w:r>
+      <w:r>
+        <w:rPr>
+          <w:rFonts w:cs="B Roya"/>
+          <w:rtl/>
+          <w:lang w:bidi="fa-IR"/>
+        </w:rPr>
+        <w:t xml:space="preserve"> توان</w:t>
+      </w:r>
+      <w:r>
+        <w:rPr>
+          <w:rFonts w:cs="B Roya" w:hint="cs"/>
+          <w:rtl/>
+          <w:lang w:bidi="fa-IR"/>
+        </w:rPr>
+        <w:t>ی</w:t>
+      </w:r>
+      <w:r>
+        <w:rPr>
+          <w:rFonts w:cs="B Roya" w:hint="eastAsia"/>
+          <w:rtl/>
+          <w:lang w:bidi="fa-IR"/>
+        </w:rPr>
+        <w:t>م</w:t>
+      </w:r>
+      <w:r>
+        <w:rPr>
+          <w:rFonts w:cs="B Roya"/>
+          <w:rtl/>
+          <w:lang w:bidi="fa-IR"/>
+        </w:rPr>
+        <w:t xml:space="preserve"> بب</w:t>
+      </w:r>
+      <w:r>
+        <w:rPr>
+          <w:rFonts w:cs="B Roya" w:hint="cs"/>
+          <w:rtl/>
+          <w:lang w:bidi="fa-IR"/>
+        </w:rPr>
+        <w:t>ی</w:t>
+      </w:r>
+      <w:r>
+        <w:rPr>
+          <w:rFonts w:cs="B Roya" w:hint="eastAsia"/>
+          <w:rtl/>
+          <w:lang w:bidi="fa-IR"/>
+        </w:rPr>
+        <w:t>ن</w:t>
+      </w:r>
+      <w:r>
+        <w:rPr>
+          <w:rFonts w:cs="B Roya" w:hint="cs"/>
+          <w:rtl/>
+          <w:lang w:bidi="fa-IR"/>
+        </w:rPr>
+        <w:t>ی</w:t>
+      </w:r>
+      <w:r>
+        <w:rPr>
+          <w:rFonts w:cs="B Roya" w:hint="eastAsia"/>
+          <w:rtl/>
+          <w:lang w:bidi="fa-IR"/>
+        </w:rPr>
+        <w:t>م</w:t>
+      </w:r>
+      <w:r>
+        <w:rPr>
+          <w:rFonts w:cs="B Roya"/>
+          <w:rtl/>
+          <w:lang w:bidi="fa-IR"/>
+        </w:rPr>
+        <w:t xml:space="preserve"> که کلاس پنجم در حدود ثان</w:t>
+      </w:r>
+      <w:r>
+        <w:rPr>
+          <w:rFonts w:cs="B Roya" w:hint="cs"/>
+          <w:rtl/>
+          <w:lang w:bidi="fa-IR"/>
+        </w:rPr>
+        <w:t>ی</w:t>
+      </w:r>
+      <w:r>
+        <w:rPr>
+          <w:rFonts w:cs="B Roya" w:hint="eastAsia"/>
+          <w:rtl/>
+          <w:lang w:bidi="fa-IR"/>
+        </w:rPr>
+        <w:t>ه</w:t>
+      </w:r>
+      <w:r>
+        <w:rPr>
+          <w:rFonts w:cs="B Roya"/>
+          <w:rtl/>
+          <w:lang w:bidi="fa-IR"/>
+        </w:rPr>
+        <w:t xml:space="preserve"> ششم دارا</w:t>
+      </w:r>
+      <w:r>
+        <w:rPr>
+          <w:rFonts w:cs="B Roya" w:hint="cs"/>
+          <w:rtl/>
+          <w:lang w:bidi="fa-IR"/>
+        </w:rPr>
+        <w:t>ی</w:t>
+      </w:r>
+      <w:r>
+        <w:rPr>
+          <w:rFonts w:cs="B Roya"/>
+          <w:rtl/>
+          <w:lang w:bidi="fa-IR"/>
+        </w:rPr>
+        <w:t xml:space="preserve"> </w:t>
+      </w:r>
+      <w:r>
+        <w:rPr>
+          <w:rFonts w:cs="B Roya" w:hint="cs"/>
+          <w:rtl/>
+          <w:lang w:bidi="fa-IR"/>
+        </w:rPr>
+        <w:t>توان</w:t>
+      </w:r>
+      <w:r>
+        <w:rPr>
+          <w:rFonts w:cs="B Roya"/>
+          <w:rtl/>
+          <w:lang w:bidi="fa-IR"/>
+        </w:rPr>
+        <w:t xml:space="preserve"> قابل توجه</w:t>
+      </w:r>
+      <w:r>
+        <w:rPr>
+          <w:rFonts w:cs="B Roya" w:hint="cs"/>
+          <w:rtl/>
+          <w:lang w:bidi="fa-IR"/>
+        </w:rPr>
+        <w:t>ی</w:t>
+      </w:r>
+      <w:r>
+        <w:rPr>
+          <w:rFonts w:cs="B Roya"/>
+          <w:rtl/>
+          <w:lang w:bidi="fa-IR"/>
+        </w:rPr>
+        <w:t xml:space="preserve"> است. بنابرا</w:t>
+      </w:r>
+      <w:r>
+        <w:rPr>
+          <w:rFonts w:cs="B Roya" w:hint="cs"/>
+          <w:rtl/>
+          <w:lang w:bidi="fa-IR"/>
+        </w:rPr>
+        <w:t>ی</w:t>
+      </w:r>
+      <w:r>
+        <w:rPr>
+          <w:rFonts w:cs="B Roya" w:hint="eastAsia"/>
+          <w:rtl/>
+          <w:lang w:bidi="fa-IR"/>
+        </w:rPr>
+        <w:t>ن</w:t>
+      </w:r>
+      <w:r>
+        <w:rPr>
+          <w:rFonts w:cs="B Roya"/>
+          <w:rtl/>
+          <w:lang w:bidi="fa-IR"/>
+        </w:rPr>
+        <w:t xml:space="preserve"> کلاس پنج دارا</w:t>
+      </w:r>
+      <w:r>
+        <w:rPr>
+          <w:rFonts w:cs="B Roya" w:hint="cs"/>
+          <w:rtl/>
+          <w:lang w:bidi="fa-IR"/>
+        </w:rPr>
+        <w:t>ی</w:t>
+      </w:r>
+      <w:r>
+        <w:rPr>
+          <w:rFonts w:cs="B Roya"/>
+          <w:rtl/>
+          <w:lang w:bidi="fa-IR"/>
+        </w:rPr>
+        <w:t xml:space="preserve"> </w:t>
+      </w:r>
+      <w:proofErr w:type="spellStart"/>
+      <w:r>
+        <w:rPr>
+          <w:rFonts w:cs="B Roya"/>
+          <w:rtl/>
+          <w:lang w:bidi="fa-IR"/>
+        </w:rPr>
+        <w:t>دامنه</w:t>
+      </w:r>
+      <w:r>
+        <w:rPr>
+          <w:rFonts w:cs="B Roya" w:hint="cs"/>
+          <w:rtl/>
+          <w:lang w:bidi="fa-IR"/>
+        </w:rPr>
+        <w:t>‌</w:t>
+      </w:r>
+      <w:r>
+        <w:rPr>
+          <w:rFonts w:cs="B Roya"/>
+          <w:rtl/>
+          <w:lang w:bidi="fa-IR"/>
+        </w:rPr>
+        <w:t>ها</w:t>
+      </w:r>
+      <w:r>
+        <w:rPr>
+          <w:rFonts w:cs="B Roya" w:hint="cs"/>
+          <w:rtl/>
+          <w:lang w:bidi="fa-IR"/>
+        </w:rPr>
+        <w:t>ی</w:t>
+      </w:r>
+      <w:proofErr w:type="spellEnd"/>
+      <w:r>
+        <w:rPr>
+          <w:rFonts w:cs="B Roya"/>
+          <w:rtl/>
+          <w:lang w:bidi="fa-IR"/>
+        </w:rPr>
+        <w:t xml:space="preserve"> مختلف در فرکانس ها</w:t>
+      </w:r>
+      <w:r>
+        <w:rPr>
+          <w:rFonts w:cs="B Roya" w:hint="cs"/>
+          <w:rtl/>
+          <w:lang w:bidi="fa-IR"/>
+        </w:rPr>
+        <w:t>ی</w:t>
+      </w:r>
+      <w:r>
+        <w:rPr>
+          <w:rFonts w:cs="B Roya"/>
+          <w:rtl/>
+          <w:lang w:bidi="fa-IR"/>
+        </w:rPr>
+        <w:t xml:space="preserve"> مختلف است. کلاس </w:t>
+      </w:r>
+      <w:r>
+        <w:rPr>
+          <w:rFonts w:cs="B Roya" w:hint="cs"/>
+          <w:rtl/>
+          <w:lang w:bidi="fa-IR"/>
+        </w:rPr>
+        <w:t>ی</w:t>
+      </w:r>
+      <w:r>
+        <w:rPr>
+          <w:rFonts w:cs="B Roya" w:hint="eastAsia"/>
+          <w:rtl/>
+          <w:lang w:bidi="fa-IR"/>
+        </w:rPr>
+        <w:t>ک</w:t>
+      </w:r>
+      <w:r>
+        <w:rPr>
+          <w:rFonts w:cs="B Roya"/>
+          <w:rtl/>
+          <w:lang w:bidi="fa-IR"/>
+        </w:rPr>
+        <w:t xml:space="preserve"> دارا</w:t>
+      </w:r>
+      <w:r>
+        <w:rPr>
+          <w:rFonts w:cs="B Roya" w:hint="cs"/>
+          <w:rtl/>
+          <w:lang w:bidi="fa-IR"/>
+        </w:rPr>
+        <w:t>ی</w:t>
+      </w:r>
+      <w:r>
+        <w:rPr>
+          <w:rFonts w:cs="B Roya"/>
+          <w:rtl/>
+          <w:lang w:bidi="fa-IR"/>
+        </w:rPr>
+        <w:t xml:space="preserve"> </w:t>
+      </w:r>
+      <w:r>
+        <w:rPr>
+          <w:rFonts w:cs="B Roya" w:hint="cs"/>
+          <w:rtl/>
+          <w:lang w:bidi="fa-IR"/>
+        </w:rPr>
+        <w:t>توان زیادی</w:t>
+      </w:r>
+      <w:r>
+        <w:rPr>
+          <w:rFonts w:cs="B Roya"/>
+          <w:rtl/>
+          <w:lang w:bidi="fa-IR"/>
+        </w:rPr>
+        <w:t xml:space="preserve"> در باندها</w:t>
+      </w:r>
+      <w:r>
+        <w:rPr>
+          <w:rFonts w:cs="B Roya" w:hint="cs"/>
+          <w:rtl/>
+          <w:lang w:bidi="fa-IR"/>
+        </w:rPr>
+        <w:t>ی</w:t>
+      </w:r>
+      <w:r>
+        <w:rPr>
+          <w:rFonts w:cs="B Roya"/>
+          <w:rtl/>
+          <w:lang w:bidi="fa-IR"/>
+        </w:rPr>
+        <w:t xml:space="preserve"> دلتا در ثان</w:t>
+      </w:r>
+      <w:r>
+        <w:rPr>
+          <w:rFonts w:cs="B Roya" w:hint="cs"/>
+          <w:rtl/>
+          <w:lang w:bidi="fa-IR"/>
+        </w:rPr>
+        <w:t>ی</w:t>
+      </w:r>
+      <w:r>
+        <w:rPr>
+          <w:rFonts w:cs="B Roya" w:hint="eastAsia"/>
+          <w:rtl/>
+          <w:lang w:bidi="fa-IR"/>
+        </w:rPr>
+        <w:t>ه</w:t>
+      </w:r>
+      <w:r>
+        <w:rPr>
+          <w:rFonts w:cs="B Roya"/>
+          <w:rtl/>
+          <w:lang w:bidi="fa-IR"/>
+        </w:rPr>
+        <w:t xml:space="preserve"> چهارم است</w:t>
+      </w:r>
+      <w:r>
+        <w:rPr>
+          <w:rFonts w:cs="B Roya" w:hint="cs"/>
+          <w:rtl/>
+          <w:lang w:bidi="fa-IR"/>
+        </w:rPr>
+        <w:t>.</w:t>
+      </w:r>
+    </w:p>
+    <w:p>
+      <w:pPr>
+        <w:bidi/>
+        <w:rPr>
+          <w:rFonts w:cs="B Roya"/>
           <w:lang w:bidi="fa-IR"/>
         </w:rPr>
       </w:pPr>
     </w:p>
     <w:sectPr>
-      <w:footerReference w:type="default" r:id="rId18"/>
+      <w:footerReference w:type="default" r:id="rId20"/>
       <w:pgSz w:w="12240" w:h="15840"/>
       <w:pgMar w:top="990" w:right="1440" w:bottom="1440" w:left="1440" w:header="720" w:footer="720" w:gutter="0"/>
       <w:pgNumType w:start="0"/>
@@ -8724,7 +11328,7 @@
 </file>
 
 <file path=word/endnotes.xml><?xml version="1.0" encoding="utf-8"?>
-<w:endnotes xmlns:wpc="http://schemas.microsoft.com/office/word/2010/wordprocessingCanvas" xmlns:cx="http://schemas.microsoft.com/office/drawing/2014/chartex" xmlns:cx1="http://schemas.microsoft.com/office/drawing/2015/9/8/chartex" xmlns:cx2="http://schemas.microsoft.com/office/drawing/2015/10/21/chartex" xmlns:cx3="http://schemas.microsoft.com/office/drawing/2016/5/9/chartex" xmlns:cx4="http://schemas.microsoft.com/office/drawing/2016/5/10/chartex" xmlns:cx5="http://schemas.microsoft.com/office/drawing/2016/5/11/chartex" xmlns:cx6="http://schemas.microsoft.com/office/drawing/2016/5/12/chartex" xmlns:cx7="http://schemas.microsoft.com/office/drawing/2016/5/13/chartex" xmlns:cx8="http://schemas.microsoft.com/office/drawing/2016/5/14/chartex" xmlns:mc="http://schemas.openxmlformats.org/markup-compatibility/2006" xmlns:aink="http://schemas.microsoft.com/office/drawing/2016/ink" xmlns:am3d="http://schemas.microsoft.com/office/drawing/2017/model3d" xmlns:o="urn:schemas-microsoft-com:office:office" xmlns:oel="http://schemas.microsoft.com/office/2019/extlst" xmlns:r="http://schemas.openxmlformats.org/officeDocument/2006/relationships" xmlns:m="http://schemas.openxmlformats.org/officeDocument/2006/math" xmlns:v="urn:schemas-microsoft-com:vml" xmlns:wp14="http://schemas.microsoft.com/office/word/2010/wordprocessingDrawing" xmlns:wp="http://schemas.openxmlformats.org/drawingml/2006/wordprocessingDrawing" xmlns:w10="urn:schemas-microsoft-com:office:word" xmlns:w="http://schemas.openxmlformats.org/wordprocessingml/2006/main" xmlns:w14="http://schemas.microsoft.com/office/word/2010/wordml" xmlns:w15="http://schemas.microsoft.com/office/word/2012/wordml" xmlns:w16cex="http://schemas.microsoft.com/office/word/2018/wordml/cex" xmlns:w16cid="http://schemas.microsoft.com/office/word/2016/wordml/cid" xmlns:w16="http://schemas.microsoft.com/office/word/2018/wordml" xmlns:w16sdtdh="http://schemas.microsoft.com/office/word/2020/wordml/sdtdatahash" xmlns:w16se="http://schemas.microsoft.com/office/word/2015/wordml/symex" xmlns:wpg="http://schemas.microsoft.com/office/word/2010/wordprocessingGroup" xmlns:wpi="http://schemas.microsoft.com/office/word/2010/wordprocessingInk" xmlns:wne="http://schemas.microsoft.com/office/word/2006/wordml" xmlns:wps="http://schemas.microsoft.com/office/word/2010/wordprocessingShape" mc:Ignorable="w14 w15 w16se w16cid w16 w16cex w16sdtdh wp14">
+<w:endnotes xmlns:wpc="http://schemas.microsoft.com/office/word/2010/wordprocessingCanvas" xmlns:cx="http://schemas.microsoft.com/office/drawing/2014/chartex" xmlns:cx1="http://schemas.microsoft.com/office/drawing/2015/9/8/chartex" xmlns:cx2="http://schemas.microsoft.com/office/drawing/2015/10/21/chartex" xmlns:cx3="http://schemas.microsoft.com/office/drawing/2016/5/9/chartex" xmlns:cx4="http://schemas.microsoft.com/office/drawing/2016/5/10/chartex" xmlns:cx5="http://schemas.microsoft.com/office/drawing/2016/5/11/chartex" xmlns:cx6="http://schemas.microsoft.com/office/drawing/2016/5/12/chartex" xmlns:cx7="http://schemas.microsoft.com/office/drawing/2016/5/13/chartex" xmlns:cx8="http://schemas.microsoft.com/office/drawing/2016/5/14/chartex" xmlns:mc="http://schemas.openxmlformats.org/markup-compatibility/2006" xmlns:aink="http://schemas.microsoft.com/office/drawing/2016/ink" xmlns:am3d="http://schemas.microsoft.com/office/drawing/2017/model3d" xmlns:o="urn:schemas-microsoft-com:office:office" xmlns:oel="http://schemas.microsoft.com/office/2019/extlst" xmlns:r="http://schemas.openxmlformats.org/officeDocument/2006/relationships" xmlns:m="http://schemas.openxmlformats.org/officeDocument/2006/math" xmlns:v="urn:schemas-microsoft-com:vml" xmlns:wp14="http://schemas.microsoft.com/office/word/2010/wordprocessingDrawing" xmlns:wp="http://schemas.openxmlformats.org/drawingml/2006/wordprocessingDrawing" xmlns:w10="urn:schemas-microsoft-com:office:word" xmlns:w="http://schemas.openxmlformats.org/wordprocessingml/2006/main" xmlns:w14="http://schemas.microsoft.com/office/word/2010/wordml" xmlns:w15="http://schemas.microsoft.com/office/word/2012/wordml" xmlns:w16cex="http://schemas.microsoft.com/office/word/2018/wordml/cex" xmlns:w16cid="http://schemas.microsoft.com/office/word/2016/wordml/cid" xmlns:w16="http://schemas.microsoft.com/office/word/2018/wordml" xmlns:w16du="http://schemas.microsoft.com/office/word/2023/wordml/word16du" xmlns:w16sdtdh="http://schemas.microsoft.com/office/word/2020/wordml/sdtdatahash" xmlns:w16se="http://schemas.microsoft.com/office/word/2015/wordml/symex" xmlns:wpg="http://schemas.microsoft.com/office/word/2010/wordprocessingGroup" xmlns:wpi="http://schemas.microsoft.com/office/word/2010/wordprocessingInk" xmlns:wne="http://schemas.microsoft.com/office/word/2006/wordml" xmlns:wps="http://schemas.microsoft.com/office/word/2010/wordprocessingShape" mc:Ignorable="w14 w15 w16se w16cid w16 w16cex w16sdtdh w16du wp14">
   <w:endnote w:type="separator" w:id="-1">
     <w:p>
       <w:pPr>
@@ -8749,7 +11353,7 @@
 </file>
 
 <file path=word/footer1.xml><?xml version="1.0" encoding="utf-8"?>
-<w:ftr xmlns:wpc="http://schemas.microsoft.com/office/word/2010/wordprocessingCanvas" xmlns:cx="http://schemas.microsoft.com/office/drawing/2014/chartex" xmlns:cx1="http://schemas.microsoft.com/office/drawing/2015/9/8/chartex" xmlns:cx2="http://schemas.microsoft.com/office/drawing/2015/10/21/chartex" xmlns:cx3="http://schemas.microsoft.com/office/drawing/2016/5/9/chartex" xmlns:cx4="http://schemas.microsoft.com/office/drawing/2016/5/10/chartex" xmlns:cx5="http://schemas.microsoft.com/office/drawing/2016/5/11/chartex" xmlns:cx6="http://schemas.microsoft.com/office/drawing/2016/5/12/chartex" xmlns:cx7="http://schemas.microsoft.com/office/drawing/2016/5/13/chartex" xmlns:cx8="http://schemas.microsoft.com/office/drawing/2016/5/14/chartex" xmlns:mc="http://schemas.openxmlformats.org/markup-compatibility/2006" xmlns:aink="http://schemas.microsoft.com/office/drawing/2016/ink" xmlns:am3d="http://schemas.microsoft.com/office/drawing/2017/model3d" xmlns:o="urn:schemas-microsoft-com:office:office" xmlns:oel="http://schemas.microsoft.com/office/2019/extlst" xmlns:r="http://schemas.openxmlformats.org/officeDocument/2006/relationships" xmlns:m="http://schemas.openxmlformats.org/officeDocument/2006/math" xmlns:v="urn:schemas-microsoft-com:vml" xmlns:wp14="http://schemas.microsoft.com/office/word/2010/wordprocessingDrawing" xmlns:wp="http://schemas.openxmlformats.org/drawingml/2006/wordprocessingDrawing" xmlns:w10="urn:schemas-microsoft-com:office:word" xmlns:w="http://schemas.openxmlformats.org/wordprocessingml/2006/main" xmlns:w14="http://schemas.microsoft.com/office/word/2010/wordml" xmlns:w15="http://schemas.microsoft.com/office/word/2012/wordml" xmlns:w16cex="http://schemas.microsoft.com/office/word/2018/wordml/cex" xmlns:w16cid="http://schemas.microsoft.com/office/word/2016/wordml/cid" xmlns:w16="http://schemas.microsoft.com/office/word/2018/wordml" xmlns:w16sdtdh="http://schemas.microsoft.com/office/word/2020/wordml/sdtdatahash" xmlns:w16se="http://schemas.microsoft.com/office/word/2015/wordml/symex" xmlns:wpg="http://schemas.microsoft.com/office/word/2010/wordprocessingGroup" xmlns:wpi="http://schemas.microsoft.com/office/word/2010/wordprocessingInk" xmlns:wne="http://schemas.microsoft.com/office/word/2006/wordml" xmlns:wps="http://schemas.microsoft.com/office/word/2010/wordprocessingShape" mc:Ignorable="w14 w15 w16se w16cid w16 w16cex w16sdtdh wp14">
+<w:ftr xmlns:wpc="http://schemas.microsoft.com/office/word/2010/wordprocessingCanvas" xmlns:cx="http://schemas.microsoft.com/office/drawing/2014/chartex" xmlns:cx1="http://schemas.microsoft.com/office/drawing/2015/9/8/chartex" xmlns:cx2="http://schemas.microsoft.com/office/drawing/2015/10/21/chartex" xmlns:cx3="http://schemas.microsoft.com/office/drawing/2016/5/9/chartex" xmlns:cx4="http://schemas.microsoft.com/office/drawing/2016/5/10/chartex" xmlns:cx5="http://schemas.microsoft.com/office/drawing/2016/5/11/chartex" xmlns:cx6="http://schemas.microsoft.com/office/drawing/2016/5/12/chartex" xmlns:cx7="http://schemas.microsoft.com/office/drawing/2016/5/13/chartex" xmlns:cx8="http://schemas.microsoft.com/office/drawing/2016/5/14/chartex" xmlns:mc="http://schemas.openxmlformats.org/markup-compatibility/2006" xmlns:aink="http://schemas.microsoft.com/office/drawing/2016/ink" xmlns:am3d="http://schemas.microsoft.com/office/drawing/2017/model3d" xmlns:o="urn:schemas-microsoft-com:office:office" xmlns:oel="http://schemas.microsoft.com/office/2019/extlst" xmlns:r="http://schemas.openxmlformats.org/officeDocument/2006/relationships" xmlns:m="http://schemas.openxmlformats.org/officeDocument/2006/math" xmlns:v="urn:schemas-microsoft-com:vml" xmlns:wp14="http://schemas.microsoft.com/office/word/2010/wordprocessingDrawing" xmlns:wp="http://schemas.openxmlformats.org/drawingml/2006/wordprocessingDrawing" xmlns:w10="urn:schemas-microsoft-com:office:word" xmlns:w="http://schemas.openxmlformats.org/wordprocessingml/2006/main" xmlns:w14="http://schemas.microsoft.com/office/word/2010/wordml" xmlns:w15="http://schemas.microsoft.com/office/word/2012/wordml" xmlns:w16cex="http://schemas.microsoft.com/office/word/2018/wordml/cex" xmlns:w16cid="http://schemas.microsoft.com/office/word/2016/wordml/cid" xmlns:w16="http://schemas.microsoft.com/office/word/2018/wordml" xmlns:w16du="http://schemas.microsoft.com/office/word/2023/wordml/word16du" xmlns:w16sdtdh="http://schemas.microsoft.com/office/word/2020/wordml/sdtdatahash" xmlns:w16se="http://schemas.microsoft.com/office/word/2015/wordml/symex" xmlns:wpg="http://schemas.microsoft.com/office/word/2010/wordprocessingGroup" xmlns:wpi="http://schemas.microsoft.com/office/word/2010/wordprocessingInk" xmlns:wne="http://schemas.microsoft.com/office/word/2006/wordml" xmlns:wps="http://schemas.microsoft.com/office/word/2010/wordprocessingShape" mc:Ignorable="w14 w15 w16se w16cid w16 w16cex w16sdtdh w16du wp14">
   <w:p>
     <w:pPr>
       <w:pStyle w:val="Footer"/>
@@ -9201,7 +11805,7 @@
 </file>
 
 <file path=word/footnotes.xml><?xml version="1.0" encoding="utf-8"?>
-<w:footnotes xmlns:wpc="http://schemas.microsoft.com/office/word/2010/wordprocessingCanvas" xmlns:cx="http://schemas.microsoft.com/office/drawing/2014/chartex" xmlns:cx1="http://schemas.microsoft.com/office/drawing/2015/9/8/chartex" xmlns:cx2="http://schemas.microsoft.com/office/drawing/2015/10/21/chartex" xmlns:cx3="http://schemas.microsoft.com/office/drawing/2016/5/9/chartex" xmlns:cx4="http://schemas.microsoft.com/office/drawing/2016/5/10/chartex" xmlns:cx5="http://schemas.microsoft.com/office/drawing/2016/5/11/chartex" xmlns:cx6="http://schemas.microsoft.com/office/drawing/2016/5/12/chartex" xmlns:cx7="http://schemas.microsoft.com/office/drawing/2016/5/13/chartex" xmlns:cx8="http://schemas.microsoft.com/office/drawing/2016/5/14/chartex" xmlns:mc="http://schemas.openxmlformats.org/markup-compatibility/2006" xmlns:aink="http://schemas.microsoft.com/office/drawing/2016/ink" xmlns:am3d="http://schemas.microsoft.com/office/drawing/2017/model3d" xmlns:o="urn:schemas-microsoft-com:office:office" xmlns:oel="http://schemas.microsoft.com/office/2019/extlst" xmlns:r="http://schemas.openxmlformats.org/officeDocument/2006/relationships" xmlns:m="http://schemas.openxmlformats.org/officeDocument/2006/math" xmlns:v="urn:schemas-microsoft-com:vml" xmlns:wp14="http://schemas.microsoft.com/office/word/2010/wordprocessingDrawing" xmlns:wp="http://schemas.openxmlformats.org/drawingml/2006/wordprocessingDrawing" xmlns:w10="urn:schemas-microsoft-com:office:word" xmlns:w="http://schemas.openxmlformats.org/wordprocessingml/2006/main" xmlns:w14="http://schemas.microsoft.com/office/word/2010/wordml" xmlns:w15="http://schemas.microsoft.com/office/word/2012/wordml" xmlns:w16cex="http://schemas.microsoft.com/office/word/2018/wordml/cex" xmlns:w16cid="http://schemas.microsoft.com/office/word/2016/wordml/cid" xmlns:w16="http://schemas.microsoft.com/office/word/2018/wordml" xmlns:w16sdtdh="http://schemas.microsoft.com/office/word/2020/wordml/sdtdatahash" xmlns:w16se="http://schemas.microsoft.com/office/word/2015/wordml/symex" xmlns:wpg="http://schemas.microsoft.com/office/word/2010/wordprocessingGroup" xmlns:wpi="http://schemas.microsoft.com/office/word/2010/wordprocessingInk" xmlns:wne="http://schemas.microsoft.com/office/word/2006/wordml" xmlns:wps="http://schemas.microsoft.com/office/word/2010/wordprocessingShape" mc:Ignorable="w14 w15 w16se w16cid w16 w16cex w16sdtdh wp14">
+<w:footnotes xmlns:wpc="http://schemas.microsoft.com/office/word/2010/wordprocessingCanvas" xmlns:cx="http://schemas.microsoft.com/office/drawing/2014/chartex" xmlns:cx1="http://schemas.microsoft.com/office/drawing/2015/9/8/chartex" xmlns:cx2="http://schemas.microsoft.com/office/drawing/2015/10/21/chartex" xmlns:cx3="http://schemas.microsoft.com/office/drawing/2016/5/9/chartex" xmlns:cx4="http://schemas.microsoft.com/office/drawing/2016/5/10/chartex" xmlns:cx5="http://schemas.microsoft.com/office/drawing/2016/5/11/chartex" xmlns:cx6="http://schemas.microsoft.com/office/drawing/2016/5/12/chartex" xmlns:cx7="http://schemas.microsoft.com/office/drawing/2016/5/13/chartex" xmlns:cx8="http://schemas.microsoft.com/office/drawing/2016/5/14/chartex" xmlns:mc="http://schemas.openxmlformats.org/markup-compatibility/2006" xmlns:aink="http://schemas.microsoft.com/office/drawing/2016/ink" xmlns:am3d="http://schemas.microsoft.com/office/drawing/2017/model3d" xmlns:o="urn:schemas-microsoft-com:office:office" xmlns:oel="http://schemas.microsoft.com/office/2019/extlst" xmlns:r="http://schemas.openxmlformats.org/officeDocument/2006/relationships" xmlns:m="http://schemas.openxmlformats.org/officeDocument/2006/math" xmlns:v="urn:schemas-microsoft-com:vml" xmlns:wp14="http://schemas.microsoft.com/office/word/2010/wordprocessingDrawing" xmlns:wp="http://schemas.openxmlformats.org/drawingml/2006/wordprocessingDrawing" xmlns:w10="urn:schemas-microsoft-com:office:word" xmlns:w="http://schemas.openxmlformats.org/wordprocessingml/2006/main" xmlns:w14="http://schemas.microsoft.com/office/word/2010/wordml" xmlns:w15="http://schemas.microsoft.com/office/word/2012/wordml" xmlns:w16cex="http://schemas.microsoft.com/office/word/2018/wordml/cex" xmlns:w16cid="http://schemas.microsoft.com/office/word/2016/wordml/cid" xmlns:w16="http://schemas.microsoft.com/office/word/2018/wordml" xmlns:w16du="http://schemas.microsoft.com/office/word/2023/wordml/word16du" xmlns:w16sdtdh="http://schemas.microsoft.com/office/word/2020/wordml/sdtdatahash" xmlns:w16se="http://schemas.microsoft.com/office/word/2015/wordml/symex" xmlns:wpg="http://schemas.microsoft.com/office/word/2010/wordprocessingGroup" xmlns:wpi="http://schemas.microsoft.com/office/word/2010/wordprocessingInk" xmlns:wne="http://schemas.microsoft.com/office/word/2006/wordml" xmlns:wps="http://schemas.microsoft.com/office/word/2010/wordprocessingShape" mc:Ignorable="w14 w15 w16se w16cid w16 w16cex w16sdtdh w16du wp14">
   <w:footnote w:type="separator" w:id="-1">
     <w:p>
       <w:pPr>
@@ -9226,7 +11830,7 @@
 </file>
 
 <file path=word/numbering.xml><?xml version="1.0" encoding="utf-8"?>
-<w:numbering xmlns:wpc="http://schemas.microsoft.com/office/word/2010/wordprocessingCanvas" xmlns:cx="http://schemas.microsoft.com/office/drawing/2014/chartex" xmlns:cx1="http://schemas.microsoft.com/office/drawing/2015/9/8/chartex" xmlns:cx2="http://schemas.microsoft.com/office/drawing/2015/10/21/chartex" xmlns:cx3="http://schemas.microsoft.com/office/drawing/2016/5/9/chartex" xmlns:cx4="http://schemas.microsoft.com/office/drawing/2016/5/10/chartex" xmlns:cx5="http://schemas.microsoft.com/office/drawing/2016/5/11/chartex" xmlns:cx6="http://schemas.microsoft.com/office/drawing/2016/5/12/chartex" xmlns:cx7="http://schemas.microsoft.com/office/drawing/2016/5/13/chartex" xmlns:cx8="http://schemas.microsoft.com/office/drawing/2016/5/14/chartex" xmlns:mc="http://schemas.openxmlformats.org/markup-compatibility/2006" xmlns:aink="http://schemas.microsoft.com/office/drawing/2016/ink" xmlns:am3d="http://schemas.microsoft.com/office/drawing/2017/model3d" xmlns:o="urn:schemas-microsoft-com:office:office" xmlns:oel="http://schemas.microsoft.com/office/2019/extlst" xmlns:r="http://schemas.openxmlformats.org/officeDocument/2006/relationships" xmlns:m="http://schemas.openxmlformats.org/officeDocument/2006/math" xmlns:v="urn:schemas-microsoft-com:vml" xmlns:wp14="http://schemas.microsoft.com/office/word/2010/wordprocessingDrawing" xmlns:wp="http://schemas.openxmlformats.org/drawingml/2006/wordprocessingDrawing" xmlns:w10="urn:schemas-microsoft-com:office:word" xmlns:w="http://schemas.openxmlformats.org/wordprocessingml/2006/main" xmlns:w14="http://schemas.microsoft.com/office/word/2010/wordml" xmlns:w15="http://schemas.microsoft.com/office/word/2012/wordml" xmlns:w16cex="http://schemas.microsoft.com/office/word/2018/wordml/cex" xmlns:w16cid="http://schemas.microsoft.com/office/word/2016/wordml/cid" xmlns:w16="http://schemas.microsoft.com/office/word/2018/wordml" xmlns:w16sdtdh="http://schemas.microsoft.com/office/word/2020/wordml/sdtdatahash" xmlns:w16se="http://schemas.microsoft.com/office/word/2015/wordml/symex" xmlns:wpg="http://schemas.microsoft.com/office/word/2010/wordprocessingGroup" xmlns:wpi="http://schemas.microsoft.com/office/word/2010/wordprocessingInk" xmlns:wne="http://schemas.microsoft.com/office/word/2006/wordml" xmlns:wps="http://schemas.microsoft.com/office/word/2010/wordprocessingShape" mc:Ignorable="w14 w15 w16se w16cid w16 w16cex w16sdtdh wp14">
+<w:numbering xmlns:wpc="http://schemas.microsoft.com/office/word/2010/wordprocessingCanvas" xmlns:cx="http://schemas.microsoft.com/office/drawing/2014/chartex" xmlns:cx1="http://schemas.microsoft.com/office/drawing/2015/9/8/chartex" xmlns:cx2="http://schemas.microsoft.com/office/drawing/2015/10/21/chartex" xmlns:cx3="http://schemas.microsoft.com/office/drawing/2016/5/9/chartex" xmlns:cx4="http://schemas.microsoft.com/office/drawing/2016/5/10/chartex" xmlns:cx5="http://schemas.microsoft.com/office/drawing/2016/5/11/chartex" xmlns:cx6="http://schemas.microsoft.com/office/drawing/2016/5/12/chartex" xmlns:cx7="http://schemas.microsoft.com/office/drawing/2016/5/13/chartex" xmlns:cx8="http://schemas.microsoft.com/office/drawing/2016/5/14/chartex" xmlns:mc="http://schemas.openxmlformats.org/markup-compatibility/2006" xmlns:aink="http://schemas.microsoft.com/office/drawing/2016/ink" xmlns:am3d="http://schemas.microsoft.com/office/drawing/2017/model3d" xmlns:o="urn:schemas-microsoft-com:office:office" xmlns:oel="http://schemas.microsoft.com/office/2019/extlst" xmlns:r="http://schemas.openxmlformats.org/officeDocument/2006/relationships" xmlns:m="http://schemas.openxmlformats.org/officeDocument/2006/math" xmlns:v="urn:schemas-microsoft-com:vml" xmlns:wp14="http://schemas.microsoft.com/office/word/2010/wordprocessingDrawing" xmlns:wp="http://schemas.openxmlformats.org/drawingml/2006/wordprocessingDrawing" xmlns:w10="urn:schemas-microsoft-com:office:word" xmlns:w="http://schemas.openxmlformats.org/wordprocessingml/2006/main" xmlns:w14="http://schemas.microsoft.com/office/word/2010/wordml" xmlns:w15="http://schemas.microsoft.com/office/word/2012/wordml" xmlns:w16cex="http://schemas.microsoft.com/office/word/2018/wordml/cex" xmlns:w16cid="http://schemas.microsoft.com/office/word/2016/wordml/cid" xmlns:w16="http://schemas.microsoft.com/office/word/2018/wordml" xmlns:w16du="http://schemas.microsoft.com/office/word/2023/wordml/word16du" xmlns:w16sdtdh="http://schemas.microsoft.com/office/word/2020/wordml/sdtdatahash" xmlns:w16se="http://schemas.microsoft.com/office/word/2015/wordml/symex" xmlns:wpg="http://schemas.microsoft.com/office/word/2010/wordprocessingGroup" xmlns:wpi="http://schemas.microsoft.com/office/word/2010/wordprocessingInk" xmlns:wne="http://schemas.microsoft.com/office/word/2006/wordml" xmlns:wps="http://schemas.microsoft.com/office/word/2010/wordprocessingShape" mc:Ignorable="w14 w15 w16se w16cid w16 w16cex w16sdtdh w16du wp14">
   <w:abstractNum w:abstractNumId="0" w15:restartNumberingAfterBreak="0">
     <w:nsid w:val="0B684F52"/>
     <w:multiLevelType w:val="hybridMultilevel"/>
@@ -10706,7 +13310,7 @@
 </file>
 
 <file path=word/styles.xml><?xml version="1.0" encoding="utf-8"?>
-<w:styles xmlns:mc="http://schemas.openxmlformats.org/markup-compatibility/2006" xmlns:r="http://schemas.openxmlformats.org/officeDocument/2006/relationships" xmlns:w="http://schemas.openxmlformats.org/wordprocessingml/2006/main" xmlns:w14="http://schemas.microsoft.com/office/word/2010/wordml" xmlns:w15="http://schemas.microsoft.com/office/word/2012/wordml" xmlns:w16cex="http://schemas.microsoft.com/office/word/2018/wordml/cex" xmlns:w16cid="http://schemas.microsoft.com/office/word/2016/wordml/cid" xmlns:w16="http://schemas.microsoft.com/office/word/2018/wordml" xmlns:w16sdtdh="http://schemas.microsoft.com/office/word/2020/wordml/sdtdatahash" xmlns:w16se="http://schemas.microsoft.com/office/word/2015/wordml/symex" mc:Ignorable="w14 w15 w16se w16cid w16 w16cex w16sdtdh">
+<w:styles xmlns:mc="http://schemas.openxmlformats.org/markup-compatibility/2006" xmlns:r="http://schemas.openxmlformats.org/officeDocument/2006/relationships" xmlns:w="http://schemas.openxmlformats.org/wordprocessingml/2006/main" xmlns:w14="http://schemas.microsoft.com/office/word/2010/wordml" xmlns:w15="http://schemas.microsoft.com/office/word/2012/wordml" xmlns:w16cex="http://schemas.microsoft.com/office/word/2018/wordml/cex" xmlns:w16cid="http://schemas.microsoft.com/office/word/2016/wordml/cid" xmlns:w16="http://schemas.microsoft.com/office/word/2018/wordml" xmlns:w16du="http://schemas.microsoft.com/office/word/2023/wordml/word16du" xmlns:w16sdtdh="http://schemas.microsoft.com/office/word/2020/wordml/sdtdatahash" xmlns:w16se="http://schemas.microsoft.com/office/word/2015/wordml/symex" mc:Ignorable="w14 w15 w16se w16cid w16 w16cex w16sdtdh w16du">
   <w:docDefaults>
     <w:rPrDefault>
       <w:rPr>
@@ -11105,7 +13709,7 @@
   <w:style w:type="paragraph" w:default="1" w:styleId="Normal">
     <w:name w:val="Normal"/>
     <w:qFormat/>
-    <w:rsid w:val="001D0107"/>
+    <w:rsid w:val="00A84C5B"/>
   </w:style>
   <w:style w:type="paragraph" w:styleId="Heading1">
     <w:name w:val="heading 1"/>
@@ -11153,7 +13757,6 @@
   <w:style w:type="character" w:default="1" w:styleId="DefaultParagraphFont">
     <w:name w:val="Default Paragraph Font"/>
     <w:uiPriority w:val="1"/>
-    <w:semiHidden/>
     <w:unhideWhenUsed/>
   </w:style>
   <w:style w:type="table" w:default="1" w:styleId="TableNormal">

</xml_diff>